<commit_message>
✨: add My arithmetic operations
</commit_message>
<xml_diff>
--- a/Labs/Lab5/5-9-IP93-Dominskyi.docx
+++ b/Labs/Lab5/5-9-IP93-Dominskyi.docx
@@ -896,13 +896,95 @@
           <w:szCs w:val="28"/>
         </w:rPr>
       </w:pPr>
-      <w:r>
-        <w:rPr>
-          <w:rFonts w:ascii="Arial" w:hAnsi="Arial" w:cs="Arial"/>
-          <w:sz w:val="28"/>
-          <w:szCs w:val="28"/>
-        </w:rPr>
-        <w:t>Вивчити арифметичні і логічні команди цілочисельної арифметики</w:t>
+      <w:proofErr w:type="spellStart"/>
+      <w:r>
+        <w:rPr>
+          <w:rFonts w:ascii="Arial" w:hAnsi="Arial" w:cs="Arial"/>
+          <w:sz w:val="28"/>
+          <w:szCs w:val="28"/>
+        </w:rPr>
+        <w:t>Вивчити</w:t>
+      </w:r>
+      <w:proofErr w:type="spellEnd"/>
+      <w:r>
+        <w:rPr>
+          <w:rFonts w:ascii="Arial" w:hAnsi="Arial" w:cs="Arial"/>
+          <w:sz w:val="28"/>
+          <w:szCs w:val="28"/>
+        </w:rPr>
+        <w:t xml:space="preserve"> </w:t>
+      </w:r>
+      <w:proofErr w:type="spellStart"/>
+      <w:r>
+        <w:rPr>
+          <w:rFonts w:ascii="Arial" w:hAnsi="Arial" w:cs="Arial"/>
+          <w:sz w:val="28"/>
+          <w:szCs w:val="28"/>
+        </w:rPr>
+        <w:t>арифметичні</w:t>
+      </w:r>
+      <w:proofErr w:type="spellEnd"/>
+      <w:r>
+        <w:rPr>
+          <w:rFonts w:ascii="Arial" w:hAnsi="Arial" w:cs="Arial"/>
+          <w:sz w:val="28"/>
+          <w:szCs w:val="28"/>
+        </w:rPr>
+        <w:t xml:space="preserve"> і </w:t>
+      </w:r>
+      <w:proofErr w:type="spellStart"/>
+      <w:r>
+        <w:rPr>
+          <w:rFonts w:ascii="Arial" w:hAnsi="Arial" w:cs="Arial"/>
+          <w:sz w:val="28"/>
+          <w:szCs w:val="28"/>
+        </w:rPr>
+        <w:t>логічні</w:t>
+      </w:r>
+      <w:proofErr w:type="spellEnd"/>
+      <w:r>
+        <w:rPr>
+          <w:rFonts w:ascii="Arial" w:hAnsi="Arial" w:cs="Arial"/>
+          <w:sz w:val="28"/>
+          <w:szCs w:val="28"/>
+        </w:rPr>
+        <w:t xml:space="preserve"> </w:t>
+      </w:r>
+      <w:proofErr w:type="spellStart"/>
+      <w:r>
+        <w:rPr>
+          <w:rFonts w:ascii="Arial" w:hAnsi="Arial" w:cs="Arial"/>
+          <w:sz w:val="28"/>
+          <w:szCs w:val="28"/>
+        </w:rPr>
+        <w:t>команди</w:t>
+      </w:r>
+      <w:proofErr w:type="spellEnd"/>
+      <w:r>
+        <w:rPr>
+          <w:rFonts w:ascii="Arial" w:hAnsi="Arial" w:cs="Arial"/>
+          <w:sz w:val="28"/>
+          <w:szCs w:val="28"/>
+        </w:rPr>
+        <w:t xml:space="preserve"> </w:t>
+      </w:r>
+      <w:proofErr w:type="spellStart"/>
+      <w:r>
+        <w:rPr>
+          <w:rFonts w:ascii="Arial" w:hAnsi="Arial" w:cs="Arial"/>
+          <w:sz w:val="28"/>
+          <w:szCs w:val="28"/>
+        </w:rPr>
+        <w:t>цілочисельної</w:t>
+      </w:r>
+      <w:proofErr w:type="spellEnd"/>
+      <w:r>
+        <w:rPr>
+          <w:rFonts w:ascii="Arial" w:hAnsi="Arial" w:cs="Arial"/>
+          <w:sz w:val="28"/>
+          <w:szCs w:val="28"/>
+        </w:rPr>
+        <w:t xml:space="preserve"> арифметики</w:t>
       </w:r>
     </w:p>
     <w:p>
@@ -921,48 +1003,332 @@
           <w:szCs w:val="28"/>
         </w:rPr>
       </w:pPr>
-      <w:r>
-        <w:rPr>
-          <w:rFonts w:ascii="Arial" w:hAnsi="Arial" w:cs="Arial"/>
-          <w:sz w:val="28"/>
-          <w:szCs w:val="28"/>
-        </w:rPr>
-        <w:t>Розробити програму на мові Асемблер, в якій згідно з індивідуальним варіантом завдання</w:t>
-      </w:r>
-      <w:r>
-        <w:rPr>
-          <w:rFonts w:ascii="Arial" w:hAnsi="Arial" w:cs="Arial"/>
-          <w:sz w:val="28"/>
-          <w:szCs w:val="28"/>
-          <w:lang w:val="en-US"/>
+      <w:proofErr w:type="spellStart"/>
+      <w:r>
+        <w:rPr>
+          <w:rFonts w:ascii="Arial" w:hAnsi="Arial" w:cs="Arial"/>
+          <w:sz w:val="28"/>
+          <w:szCs w:val="28"/>
+        </w:rPr>
+        <w:t>Розробити</w:t>
+      </w:r>
+      <w:proofErr w:type="spellEnd"/>
+      <w:r>
+        <w:rPr>
+          <w:rFonts w:ascii="Arial" w:hAnsi="Arial" w:cs="Arial"/>
+          <w:sz w:val="28"/>
+          <w:szCs w:val="28"/>
         </w:rPr>
         <w:t xml:space="preserve"> </w:t>
       </w:r>
-      <w:r>
-        <w:rPr>
-          <w:rFonts w:ascii="Arial" w:hAnsi="Arial" w:cs="Arial"/>
-          <w:sz w:val="28"/>
-          <w:szCs w:val="28"/>
-        </w:rPr>
-        <w:t>виконуються обчислення значення арифметичного виразу з подальшим виводом</w:t>
-      </w:r>
-      <w:r>
-        <w:rPr>
-          <w:rFonts w:ascii="Arial" w:hAnsi="Arial" w:cs="Arial"/>
-          <w:sz w:val="28"/>
-          <w:szCs w:val="28"/>
-          <w:lang w:val="en-US"/>
+      <w:proofErr w:type="spellStart"/>
+      <w:r>
+        <w:rPr>
+          <w:rFonts w:ascii="Arial" w:hAnsi="Arial" w:cs="Arial"/>
+          <w:sz w:val="28"/>
+          <w:szCs w:val="28"/>
+        </w:rPr>
+        <w:t>програму</w:t>
+      </w:r>
+      <w:proofErr w:type="spellEnd"/>
+      <w:r>
+        <w:rPr>
+          <w:rFonts w:ascii="Arial" w:hAnsi="Arial" w:cs="Arial"/>
+          <w:sz w:val="28"/>
+          <w:szCs w:val="28"/>
+        </w:rPr>
+        <w:t xml:space="preserve"> на </w:t>
+      </w:r>
+      <w:proofErr w:type="spellStart"/>
+      <w:r>
+        <w:rPr>
+          <w:rFonts w:ascii="Arial" w:hAnsi="Arial" w:cs="Arial"/>
+          <w:sz w:val="28"/>
+          <w:szCs w:val="28"/>
+        </w:rPr>
+        <w:t>мові</w:t>
+      </w:r>
+      <w:proofErr w:type="spellEnd"/>
+      <w:r>
+        <w:rPr>
+          <w:rFonts w:ascii="Arial" w:hAnsi="Arial" w:cs="Arial"/>
+          <w:sz w:val="28"/>
+          <w:szCs w:val="28"/>
         </w:rPr>
         <w:t xml:space="preserve"> </w:t>
       </w:r>
-      <w:r>
-        <w:rPr>
-          <w:rFonts w:ascii="Arial" w:hAnsi="Arial" w:cs="Arial"/>
-          <w:sz w:val="28"/>
-          <w:szCs w:val="28"/>
-        </w:rPr>
-        <w:t>результату* у віконному інтерфейсі</w:t>
-      </w:r>
+      <w:proofErr w:type="spellStart"/>
+      <w:r>
+        <w:rPr>
+          <w:rFonts w:ascii="Arial" w:hAnsi="Arial" w:cs="Arial"/>
+          <w:sz w:val="28"/>
+          <w:szCs w:val="28"/>
+        </w:rPr>
+        <w:t>Асемблер</w:t>
+      </w:r>
+      <w:proofErr w:type="spellEnd"/>
+      <w:r>
+        <w:rPr>
+          <w:rFonts w:ascii="Arial" w:hAnsi="Arial" w:cs="Arial"/>
+          <w:sz w:val="28"/>
+          <w:szCs w:val="28"/>
+        </w:rPr>
+        <w:t xml:space="preserve">, в </w:t>
+      </w:r>
+      <w:proofErr w:type="spellStart"/>
+      <w:r>
+        <w:rPr>
+          <w:rFonts w:ascii="Arial" w:hAnsi="Arial" w:cs="Arial"/>
+          <w:sz w:val="28"/>
+          <w:szCs w:val="28"/>
+        </w:rPr>
+        <w:t>якій</w:t>
+      </w:r>
+      <w:proofErr w:type="spellEnd"/>
+      <w:r>
+        <w:rPr>
+          <w:rFonts w:ascii="Arial" w:hAnsi="Arial" w:cs="Arial"/>
+          <w:sz w:val="28"/>
+          <w:szCs w:val="28"/>
+        </w:rPr>
+        <w:t xml:space="preserve"> </w:t>
+      </w:r>
+      <w:proofErr w:type="spellStart"/>
+      <w:r>
+        <w:rPr>
+          <w:rFonts w:ascii="Arial" w:hAnsi="Arial" w:cs="Arial"/>
+          <w:sz w:val="28"/>
+          <w:szCs w:val="28"/>
+        </w:rPr>
+        <w:t>згідно</w:t>
+      </w:r>
+      <w:proofErr w:type="spellEnd"/>
+      <w:r>
+        <w:rPr>
+          <w:rFonts w:ascii="Arial" w:hAnsi="Arial" w:cs="Arial"/>
+          <w:sz w:val="28"/>
+          <w:szCs w:val="28"/>
+        </w:rPr>
+        <w:t xml:space="preserve"> з </w:t>
+      </w:r>
+      <w:proofErr w:type="spellStart"/>
+      <w:r>
+        <w:rPr>
+          <w:rFonts w:ascii="Arial" w:hAnsi="Arial" w:cs="Arial"/>
+          <w:sz w:val="28"/>
+          <w:szCs w:val="28"/>
+        </w:rPr>
+        <w:t>індивідуальним</w:t>
+      </w:r>
+      <w:proofErr w:type="spellEnd"/>
+      <w:r>
+        <w:rPr>
+          <w:rFonts w:ascii="Arial" w:hAnsi="Arial" w:cs="Arial"/>
+          <w:sz w:val="28"/>
+          <w:szCs w:val="28"/>
+        </w:rPr>
+        <w:t xml:space="preserve"> </w:t>
+      </w:r>
+      <w:proofErr w:type="spellStart"/>
+      <w:r>
+        <w:rPr>
+          <w:rFonts w:ascii="Arial" w:hAnsi="Arial" w:cs="Arial"/>
+          <w:sz w:val="28"/>
+          <w:szCs w:val="28"/>
+        </w:rPr>
+        <w:t>варіантом</w:t>
+      </w:r>
+      <w:proofErr w:type="spellEnd"/>
+      <w:r>
+        <w:rPr>
+          <w:rFonts w:ascii="Arial" w:hAnsi="Arial" w:cs="Arial"/>
+          <w:sz w:val="28"/>
+          <w:szCs w:val="28"/>
+        </w:rPr>
+        <w:t xml:space="preserve"> </w:t>
+      </w:r>
+      <w:proofErr w:type="spellStart"/>
+      <w:r>
+        <w:rPr>
+          <w:rFonts w:ascii="Arial" w:hAnsi="Arial" w:cs="Arial"/>
+          <w:sz w:val="28"/>
+          <w:szCs w:val="28"/>
+        </w:rPr>
+        <w:t>завдання</w:t>
+      </w:r>
+      <w:proofErr w:type="spellEnd"/>
+      <w:r>
+        <w:rPr>
+          <w:rFonts w:ascii="Arial" w:hAnsi="Arial" w:cs="Arial"/>
+          <w:sz w:val="28"/>
+          <w:szCs w:val="28"/>
+          <w:lang w:val="en-US"/>
+        </w:rPr>
+        <w:t xml:space="preserve"> </w:t>
+      </w:r>
+      <w:proofErr w:type="spellStart"/>
+      <w:r>
+        <w:rPr>
+          <w:rFonts w:ascii="Arial" w:hAnsi="Arial" w:cs="Arial"/>
+          <w:sz w:val="28"/>
+          <w:szCs w:val="28"/>
+        </w:rPr>
+        <w:t>виконуються</w:t>
+      </w:r>
+      <w:proofErr w:type="spellEnd"/>
+      <w:r>
+        <w:rPr>
+          <w:rFonts w:ascii="Arial" w:hAnsi="Arial" w:cs="Arial"/>
+          <w:sz w:val="28"/>
+          <w:szCs w:val="28"/>
+        </w:rPr>
+        <w:t xml:space="preserve"> </w:t>
+      </w:r>
+      <w:proofErr w:type="spellStart"/>
+      <w:r>
+        <w:rPr>
+          <w:rFonts w:ascii="Arial" w:hAnsi="Arial" w:cs="Arial"/>
+          <w:sz w:val="28"/>
+          <w:szCs w:val="28"/>
+        </w:rPr>
+        <w:t>обчислення</w:t>
+      </w:r>
+      <w:proofErr w:type="spellEnd"/>
+      <w:r>
+        <w:rPr>
+          <w:rFonts w:ascii="Arial" w:hAnsi="Arial" w:cs="Arial"/>
+          <w:sz w:val="28"/>
+          <w:szCs w:val="28"/>
+        </w:rPr>
+        <w:t xml:space="preserve"> </w:t>
+      </w:r>
+      <w:proofErr w:type="spellStart"/>
+      <w:r>
+        <w:rPr>
+          <w:rFonts w:ascii="Arial" w:hAnsi="Arial" w:cs="Arial"/>
+          <w:sz w:val="28"/>
+          <w:szCs w:val="28"/>
+        </w:rPr>
+        <w:t>значення</w:t>
+      </w:r>
+      <w:proofErr w:type="spellEnd"/>
+      <w:r>
+        <w:rPr>
+          <w:rFonts w:ascii="Arial" w:hAnsi="Arial" w:cs="Arial"/>
+          <w:sz w:val="28"/>
+          <w:szCs w:val="28"/>
+        </w:rPr>
+        <w:t xml:space="preserve"> </w:t>
+      </w:r>
+      <w:proofErr w:type="spellStart"/>
+      <w:r>
+        <w:rPr>
+          <w:rFonts w:ascii="Arial" w:hAnsi="Arial" w:cs="Arial"/>
+          <w:sz w:val="28"/>
+          <w:szCs w:val="28"/>
+        </w:rPr>
+        <w:t>арифметичного</w:t>
+      </w:r>
+      <w:proofErr w:type="spellEnd"/>
+      <w:r>
+        <w:rPr>
+          <w:rFonts w:ascii="Arial" w:hAnsi="Arial" w:cs="Arial"/>
+          <w:sz w:val="28"/>
+          <w:szCs w:val="28"/>
+        </w:rPr>
+        <w:t xml:space="preserve"> </w:t>
+      </w:r>
+      <w:proofErr w:type="spellStart"/>
+      <w:r>
+        <w:rPr>
+          <w:rFonts w:ascii="Arial" w:hAnsi="Arial" w:cs="Arial"/>
+          <w:sz w:val="28"/>
+          <w:szCs w:val="28"/>
+        </w:rPr>
+        <w:t>виразу</w:t>
+      </w:r>
+      <w:proofErr w:type="spellEnd"/>
+      <w:r>
+        <w:rPr>
+          <w:rFonts w:ascii="Arial" w:hAnsi="Arial" w:cs="Arial"/>
+          <w:sz w:val="28"/>
+          <w:szCs w:val="28"/>
+        </w:rPr>
+        <w:t xml:space="preserve"> з </w:t>
+      </w:r>
+      <w:proofErr w:type="spellStart"/>
+      <w:r>
+        <w:rPr>
+          <w:rFonts w:ascii="Arial" w:hAnsi="Arial" w:cs="Arial"/>
+          <w:sz w:val="28"/>
+          <w:szCs w:val="28"/>
+        </w:rPr>
+        <w:t>подальшим</w:t>
+      </w:r>
+      <w:proofErr w:type="spellEnd"/>
+      <w:r>
+        <w:rPr>
+          <w:rFonts w:ascii="Arial" w:hAnsi="Arial" w:cs="Arial"/>
+          <w:sz w:val="28"/>
+          <w:szCs w:val="28"/>
+        </w:rPr>
+        <w:t xml:space="preserve"> </w:t>
+      </w:r>
+      <w:proofErr w:type="spellStart"/>
+      <w:r>
+        <w:rPr>
+          <w:rFonts w:ascii="Arial" w:hAnsi="Arial" w:cs="Arial"/>
+          <w:sz w:val="28"/>
+          <w:szCs w:val="28"/>
+        </w:rPr>
+        <w:t>виводом</w:t>
+      </w:r>
+      <w:proofErr w:type="spellEnd"/>
+      <w:r>
+        <w:rPr>
+          <w:rFonts w:ascii="Arial" w:hAnsi="Arial" w:cs="Arial"/>
+          <w:sz w:val="28"/>
+          <w:szCs w:val="28"/>
+          <w:lang w:val="en-US"/>
+        </w:rPr>
+        <w:t xml:space="preserve"> </w:t>
+      </w:r>
+      <w:r>
+        <w:rPr>
+          <w:rFonts w:ascii="Arial" w:hAnsi="Arial" w:cs="Arial"/>
+          <w:sz w:val="28"/>
+          <w:szCs w:val="28"/>
+        </w:rPr>
+        <w:t xml:space="preserve">результату* у </w:t>
+      </w:r>
+      <w:proofErr w:type="spellStart"/>
+      <w:r>
+        <w:rPr>
+          <w:rFonts w:ascii="Arial" w:hAnsi="Arial" w:cs="Arial"/>
+          <w:sz w:val="28"/>
+          <w:szCs w:val="28"/>
+        </w:rPr>
+        <w:t>віконному</w:t>
+      </w:r>
+      <w:proofErr w:type="spellEnd"/>
+      <w:r>
+        <w:rPr>
+          <w:rFonts w:ascii="Arial" w:hAnsi="Arial" w:cs="Arial"/>
+          <w:sz w:val="28"/>
+          <w:szCs w:val="28"/>
+        </w:rPr>
+        <w:t xml:space="preserve"> </w:t>
+      </w:r>
+      <w:proofErr w:type="spellStart"/>
+      <w:r>
+        <w:rPr>
+          <w:rFonts w:ascii="Arial" w:hAnsi="Arial" w:cs="Arial"/>
+          <w:sz w:val="28"/>
+          <w:szCs w:val="28"/>
+        </w:rPr>
+        <w:t>інтерфейсі</w:t>
+      </w:r>
+      <w:proofErr w:type="spellEnd"/>
     </w:p>
     <w:p>
       <w:pPr>
@@ -980,23 +1346,152 @@
           <w:szCs w:val="28"/>
         </w:rPr>
       </w:pPr>
-      <w:r>
-        <w:rPr>
-          <w:rFonts w:ascii="Arial" w:hAnsi="Arial" w:cs="Arial"/>
-          <w:sz w:val="28"/>
-          <w:szCs w:val="28"/>
-        </w:rPr>
-        <w:t>Вхідні дані та результат у вікні виводу мають бути представлені у десяткової системі</w:t>
-      </w:r>
-      <w:r>
-        <w:rPr>
-          <w:rFonts w:ascii="Arial" w:hAnsi="Arial" w:cs="Arial"/>
-          <w:sz w:val="28"/>
-          <w:szCs w:val="28"/>
-          <w:lang w:val="en-US"/>
+      <w:proofErr w:type="spellStart"/>
+      <w:r>
+        <w:rPr>
+          <w:rFonts w:ascii="Arial" w:hAnsi="Arial" w:cs="Arial"/>
+          <w:sz w:val="28"/>
+          <w:szCs w:val="28"/>
+        </w:rPr>
+        <w:t>Вхідні</w:t>
+      </w:r>
+      <w:proofErr w:type="spellEnd"/>
+      <w:r>
+        <w:rPr>
+          <w:rFonts w:ascii="Arial" w:hAnsi="Arial" w:cs="Arial"/>
+          <w:sz w:val="28"/>
+          <w:szCs w:val="28"/>
         </w:rPr>
         <w:t xml:space="preserve"> </w:t>
       </w:r>
+      <w:proofErr w:type="spellStart"/>
+      <w:r>
+        <w:rPr>
+          <w:rFonts w:ascii="Arial" w:hAnsi="Arial" w:cs="Arial"/>
+          <w:sz w:val="28"/>
+          <w:szCs w:val="28"/>
+        </w:rPr>
+        <w:t>дані</w:t>
+      </w:r>
+      <w:proofErr w:type="spellEnd"/>
+      <w:r>
+        <w:rPr>
+          <w:rFonts w:ascii="Arial" w:hAnsi="Arial" w:cs="Arial"/>
+          <w:sz w:val="28"/>
+          <w:szCs w:val="28"/>
+        </w:rPr>
+        <w:t xml:space="preserve"> та результат у </w:t>
+      </w:r>
+      <w:proofErr w:type="spellStart"/>
+      <w:r>
+        <w:rPr>
+          <w:rFonts w:ascii="Arial" w:hAnsi="Arial" w:cs="Arial"/>
+          <w:sz w:val="28"/>
+          <w:szCs w:val="28"/>
+        </w:rPr>
+        <w:t>вікні</w:t>
+      </w:r>
+      <w:proofErr w:type="spellEnd"/>
+      <w:r>
+        <w:rPr>
+          <w:rFonts w:ascii="Arial" w:hAnsi="Arial" w:cs="Arial"/>
+          <w:sz w:val="28"/>
+          <w:szCs w:val="28"/>
+        </w:rPr>
+        <w:t xml:space="preserve"> </w:t>
+      </w:r>
+      <w:proofErr w:type="spellStart"/>
+      <w:r>
+        <w:rPr>
+          <w:rFonts w:ascii="Arial" w:hAnsi="Arial" w:cs="Arial"/>
+          <w:sz w:val="28"/>
+          <w:szCs w:val="28"/>
+        </w:rPr>
+        <w:t>виводу</w:t>
+      </w:r>
+      <w:proofErr w:type="spellEnd"/>
+      <w:r>
+        <w:rPr>
+          <w:rFonts w:ascii="Arial" w:hAnsi="Arial" w:cs="Arial"/>
+          <w:sz w:val="28"/>
+          <w:szCs w:val="28"/>
+        </w:rPr>
+        <w:t xml:space="preserve"> </w:t>
+      </w:r>
+      <w:proofErr w:type="spellStart"/>
+      <w:r>
+        <w:rPr>
+          <w:rFonts w:ascii="Arial" w:hAnsi="Arial" w:cs="Arial"/>
+          <w:sz w:val="28"/>
+          <w:szCs w:val="28"/>
+        </w:rPr>
+        <w:t>мають</w:t>
+      </w:r>
+      <w:proofErr w:type="spellEnd"/>
+      <w:r>
+        <w:rPr>
+          <w:rFonts w:ascii="Arial" w:hAnsi="Arial" w:cs="Arial"/>
+          <w:sz w:val="28"/>
+          <w:szCs w:val="28"/>
+        </w:rPr>
+        <w:t xml:space="preserve"> бути </w:t>
+      </w:r>
+      <w:proofErr w:type="spellStart"/>
+      <w:r>
+        <w:rPr>
+          <w:rFonts w:ascii="Arial" w:hAnsi="Arial" w:cs="Arial"/>
+          <w:sz w:val="28"/>
+          <w:szCs w:val="28"/>
+        </w:rPr>
+        <w:t>представлені</w:t>
+      </w:r>
+      <w:proofErr w:type="spellEnd"/>
+      <w:r>
+        <w:rPr>
+          <w:rFonts w:ascii="Arial" w:hAnsi="Arial" w:cs="Arial"/>
+          <w:sz w:val="28"/>
+          <w:szCs w:val="28"/>
+        </w:rPr>
+        <w:t xml:space="preserve"> у </w:t>
+      </w:r>
+      <w:proofErr w:type="spellStart"/>
+      <w:r>
+        <w:rPr>
+          <w:rFonts w:ascii="Arial" w:hAnsi="Arial" w:cs="Arial"/>
+          <w:sz w:val="28"/>
+          <w:szCs w:val="28"/>
+        </w:rPr>
+        <w:t>десяткової</w:t>
+      </w:r>
+      <w:proofErr w:type="spellEnd"/>
+      <w:r>
+        <w:rPr>
+          <w:rFonts w:ascii="Arial" w:hAnsi="Arial" w:cs="Arial"/>
+          <w:sz w:val="28"/>
+          <w:szCs w:val="28"/>
+        </w:rPr>
+        <w:t xml:space="preserve"> </w:t>
+      </w:r>
+      <w:proofErr w:type="spellStart"/>
+      <w:r>
+        <w:rPr>
+          <w:rFonts w:ascii="Arial" w:hAnsi="Arial" w:cs="Arial"/>
+          <w:sz w:val="28"/>
+          <w:szCs w:val="28"/>
+        </w:rPr>
+        <w:t>системі</w:t>
+      </w:r>
+      <w:proofErr w:type="spellEnd"/>
+      <w:r>
+        <w:rPr>
+          <w:rFonts w:ascii="Arial" w:hAnsi="Arial" w:cs="Arial"/>
+          <w:sz w:val="28"/>
+          <w:szCs w:val="28"/>
+          <w:lang w:val="en-US"/>
+        </w:rPr>
+        <w:t xml:space="preserve"> </w:t>
+      </w:r>
+      <w:proofErr w:type="spellStart"/>
       <w:r>
         <w:rPr>
           <w:rFonts w:ascii="Arial" w:hAnsi="Arial" w:cs="Arial"/>
@@ -1005,6 +1500,7 @@
         </w:rPr>
         <w:t>счислення</w:t>
       </w:r>
+      <w:proofErr w:type="spellEnd"/>
     </w:p>
     <w:p>
       <w:pPr>
@@ -1023,15 +1519,17 @@
           <w:lang w:val="en-US"/>
         </w:rPr>
       </w:pPr>
-      <w:r>
-        <w:rPr>
-          <w:rFonts w:ascii="Arial" w:hAnsi="Arial" w:cs="Arial"/>
-          <w:sz w:val="28"/>
-          <w:szCs w:val="28"/>
-          <w:lang w:val="en-US"/>
-        </w:rPr>
-        <w:t>Для всіх варіантів: в разі парного результату він перед виводом додатково ділиться на 2,</w:t>
-      </w:r>
+      <w:proofErr w:type="spellStart"/>
+      <w:r>
+        <w:rPr>
+          <w:rFonts w:ascii="Arial" w:hAnsi="Arial" w:cs="Arial"/>
+          <w:sz w:val="28"/>
+          <w:szCs w:val="28"/>
+          <w:lang w:val="en-US"/>
+        </w:rPr>
+        <w:t>Для</w:t>
+      </w:r>
+      <w:proofErr w:type="spellEnd"/>
       <w:r>
         <w:rPr>
           <w:rFonts w:ascii="Arial" w:hAnsi="Arial" w:cs="Arial"/>
@@ -1041,14 +1539,363 @@
         </w:rPr>
         <w:t xml:space="preserve"> </w:t>
       </w:r>
-      <w:r>
-        <w:rPr>
-          <w:rFonts w:ascii="Arial" w:hAnsi="Arial" w:cs="Arial"/>
-          <w:sz w:val="28"/>
-          <w:szCs w:val="28"/>
-          <w:lang w:val="en-US"/>
-        </w:rPr>
-        <w:t>а в разі непарного – результат додатково умножається на 5</w:t>
+      <w:proofErr w:type="spellStart"/>
+      <w:r>
+        <w:rPr>
+          <w:rFonts w:ascii="Arial" w:hAnsi="Arial" w:cs="Arial"/>
+          <w:sz w:val="28"/>
+          <w:szCs w:val="28"/>
+          <w:lang w:val="en-US"/>
+        </w:rPr>
+        <w:t>всіх</w:t>
+      </w:r>
+      <w:proofErr w:type="spellEnd"/>
+      <w:r>
+        <w:rPr>
+          <w:rFonts w:ascii="Arial" w:hAnsi="Arial" w:cs="Arial"/>
+          <w:sz w:val="28"/>
+          <w:szCs w:val="28"/>
+          <w:lang w:val="en-US"/>
+        </w:rPr>
+        <w:t xml:space="preserve"> </w:t>
+      </w:r>
+      <w:proofErr w:type="spellStart"/>
+      <w:r>
+        <w:rPr>
+          <w:rFonts w:ascii="Arial" w:hAnsi="Arial" w:cs="Arial"/>
+          <w:sz w:val="28"/>
+          <w:szCs w:val="28"/>
+          <w:lang w:val="en-US"/>
+        </w:rPr>
+        <w:t>варіантів</w:t>
+      </w:r>
+      <w:proofErr w:type="spellEnd"/>
+      <w:r>
+        <w:rPr>
+          <w:rFonts w:ascii="Arial" w:hAnsi="Arial" w:cs="Arial"/>
+          <w:sz w:val="28"/>
+          <w:szCs w:val="28"/>
+          <w:lang w:val="en-US"/>
+        </w:rPr>
+        <w:t xml:space="preserve">: в </w:t>
+      </w:r>
+      <w:proofErr w:type="spellStart"/>
+      <w:r>
+        <w:rPr>
+          <w:rFonts w:ascii="Arial" w:hAnsi="Arial" w:cs="Arial"/>
+          <w:sz w:val="28"/>
+          <w:szCs w:val="28"/>
+          <w:lang w:val="en-US"/>
+        </w:rPr>
+        <w:t>разі</w:t>
+      </w:r>
+      <w:proofErr w:type="spellEnd"/>
+      <w:r>
+        <w:rPr>
+          <w:rFonts w:ascii="Arial" w:hAnsi="Arial" w:cs="Arial"/>
+          <w:sz w:val="28"/>
+          <w:szCs w:val="28"/>
+          <w:lang w:val="en-US"/>
+        </w:rPr>
+        <w:t xml:space="preserve"> </w:t>
+      </w:r>
+      <w:proofErr w:type="spellStart"/>
+      <w:r>
+        <w:rPr>
+          <w:rFonts w:ascii="Arial" w:hAnsi="Arial" w:cs="Arial"/>
+          <w:sz w:val="28"/>
+          <w:szCs w:val="28"/>
+          <w:lang w:val="en-US"/>
+        </w:rPr>
+        <w:t>парного</w:t>
+      </w:r>
+      <w:proofErr w:type="spellEnd"/>
+      <w:r>
+        <w:rPr>
+          <w:rFonts w:ascii="Arial" w:hAnsi="Arial" w:cs="Arial"/>
+          <w:sz w:val="28"/>
+          <w:szCs w:val="28"/>
+          <w:lang w:val="en-US"/>
+        </w:rPr>
+        <w:t xml:space="preserve"> </w:t>
+      </w:r>
+      <w:proofErr w:type="spellStart"/>
+      <w:r>
+        <w:rPr>
+          <w:rFonts w:ascii="Arial" w:hAnsi="Arial" w:cs="Arial"/>
+          <w:sz w:val="28"/>
+          <w:szCs w:val="28"/>
+          <w:lang w:val="en-US"/>
+        </w:rPr>
+        <w:t>результату</w:t>
+      </w:r>
+      <w:proofErr w:type="spellEnd"/>
+      <w:r>
+        <w:rPr>
+          <w:rFonts w:ascii="Arial" w:hAnsi="Arial" w:cs="Arial"/>
+          <w:sz w:val="28"/>
+          <w:szCs w:val="28"/>
+          <w:lang w:val="en-US"/>
+        </w:rPr>
+        <w:t xml:space="preserve"> </w:t>
+      </w:r>
+      <w:proofErr w:type="spellStart"/>
+      <w:r>
+        <w:rPr>
+          <w:rFonts w:ascii="Arial" w:hAnsi="Arial" w:cs="Arial"/>
+          <w:sz w:val="28"/>
+          <w:szCs w:val="28"/>
+          <w:lang w:val="en-US"/>
+        </w:rPr>
+        <w:t>він</w:t>
+      </w:r>
+      <w:proofErr w:type="spellEnd"/>
+      <w:r>
+        <w:rPr>
+          <w:rFonts w:ascii="Arial" w:hAnsi="Arial" w:cs="Arial"/>
+          <w:sz w:val="28"/>
+          <w:szCs w:val="28"/>
+          <w:lang w:val="en-US"/>
+        </w:rPr>
+        <w:t xml:space="preserve"> </w:t>
+      </w:r>
+      <w:proofErr w:type="spellStart"/>
+      <w:r>
+        <w:rPr>
+          <w:rFonts w:ascii="Arial" w:hAnsi="Arial" w:cs="Arial"/>
+          <w:sz w:val="28"/>
+          <w:szCs w:val="28"/>
+          <w:lang w:val="en-US"/>
+        </w:rPr>
+        <w:t>перед</w:t>
+      </w:r>
+      <w:proofErr w:type="spellEnd"/>
+      <w:r>
+        <w:rPr>
+          <w:rFonts w:ascii="Arial" w:hAnsi="Arial" w:cs="Arial"/>
+          <w:sz w:val="28"/>
+          <w:szCs w:val="28"/>
+          <w:lang w:val="en-US"/>
+        </w:rPr>
+        <w:t xml:space="preserve"> </w:t>
+      </w:r>
+      <w:proofErr w:type="spellStart"/>
+      <w:r>
+        <w:rPr>
+          <w:rFonts w:ascii="Arial" w:hAnsi="Arial" w:cs="Arial"/>
+          <w:sz w:val="28"/>
+          <w:szCs w:val="28"/>
+          <w:lang w:val="en-US"/>
+        </w:rPr>
+        <w:t>виводом</w:t>
+      </w:r>
+      <w:proofErr w:type="spellEnd"/>
+      <w:r>
+        <w:rPr>
+          <w:rFonts w:ascii="Arial" w:hAnsi="Arial" w:cs="Arial"/>
+          <w:sz w:val="28"/>
+          <w:szCs w:val="28"/>
+          <w:lang w:val="en-US"/>
+        </w:rPr>
+        <w:t xml:space="preserve"> </w:t>
+      </w:r>
+      <w:proofErr w:type="spellStart"/>
+      <w:r>
+        <w:rPr>
+          <w:rFonts w:ascii="Arial" w:hAnsi="Arial" w:cs="Arial"/>
+          <w:sz w:val="28"/>
+          <w:szCs w:val="28"/>
+          <w:lang w:val="en-US"/>
+        </w:rPr>
+        <w:t>додатково</w:t>
+      </w:r>
+      <w:proofErr w:type="spellEnd"/>
+      <w:r>
+        <w:rPr>
+          <w:rFonts w:ascii="Arial" w:hAnsi="Arial" w:cs="Arial"/>
+          <w:sz w:val="28"/>
+          <w:szCs w:val="28"/>
+          <w:lang w:val="en-US"/>
+        </w:rPr>
+        <w:t xml:space="preserve"> </w:t>
+      </w:r>
+      <w:proofErr w:type="spellStart"/>
+      <w:r>
+        <w:rPr>
+          <w:rFonts w:ascii="Arial" w:hAnsi="Arial" w:cs="Arial"/>
+          <w:sz w:val="28"/>
+          <w:szCs w:val="28"/>
+          <w:lang w:val="en-US"/>
+        </w:rPr>
+        <w:t>ділиться</w:t>
+      </w:r>
+      <w:proofErr w:type="spellEnd"/>
+      <w:r>
+        <w:rPr>
+          <w:rFonts w:ascii="Arial" w:hAnsi="Arial" w:cs="Arial"/>
+          <w:sz w:val="28"/>
+          <w:szCs w:val="28"/>
+          <w:lang w:val="en-US"/>
+        </w:rPr>
+        <w:t xml:space="preserve"> </w:t>
+      </w:r>
+      <w:proofErr w:type="spellStart"/>
+      <w:r>
+        <w:rPr>
+          <w:rFonts w:ascii="Arial" w:hAnsi="Arial" w:cs="Arial"/>
+          <w:sz w:val="28"/>
+          <w:szCs w:val="28"/>
+          <w:lang w:val="en-US"/>
+        </w:rPr>
+        <w:t>на</w:t>
+      </w:r>
+      <w:proofErr w:type="spellEnd"/>
+      <w:r>
+        <w:rPr>
+          <w:rFonts w:ascii="Arial" w:hAnsi="Arial" w:cs="Arial"/>
+          <w:sz w:val="28"/>
+          <w:szCs w:val="28"/>
+          <w:lang w:val="en-US"/>
+        </w:rPr>
+        <w:t xml:space="preserve"> 2,</w:t>
+      </w:r>
+      <w:r>
+        <w:rPr>
+          <w:rFonts w:ascii="Arial" w:hAnsi="Arial" w:cs="Arial"/>
+          <w:sz w:val="28"/>
+          <w:szCs w:val="28"/>
+          <w:lang w:val="en-US"/>
+        </w:rPr>
+        <w:t xml:space="preserve"> </w:t>
+      </w:r>
+      <w:r>
+        <w:rPr>
+          <w:rFonts w:ascii="Arial" w:hAnsi="Arial" w:cs="Arial"/>
+          <w:sz w:val="28"/>
+          <w:szCs w:val="28"/>
+          <w:lang w:val="en-US"/>
+        </w:rPr>
+        <w:t xml:space="preserve">а в </w:t>
+      </w:r>
+      <w:proofErr w:type="spellStart"/>
+      <w:r>
+        <w:rPr>
+          <w:rFonts w:ascii="Arial" w:hAnsi="Arial" w:cs="Arial"/>
+          <w:sz w:val="28"/>
+          <w:szCs w:val="28"/>
+          <w:lang w:val="en-US"/>
+        </w:rPr>
+        <w:t>разі</w:t>
+      </w:r>
+      <w:proofErr w:type="spellEnd"/>
+      <w:r>
+        <w:rPr>
+          <w:rFonts w:ascii="Arial" w:hAnsi="Arial" w:cs="Arial"/>
+          <w:sz w:val="28"/>
+          <w:szCs w:val="28"/>
+          <w:lang w:val="en-US"/>
+        </w:rPr>
+        <w:t xml:space="preserve"> </w:t>
+      </w:r>
+      <w:proofErr w:type="spellStart"/>
+      <w:r>
+        <w:rPr>
+          <w:rFonts w:ascii="Arial" w:hAnsi="Arial" w:cs="Arial"/>
+          <w:sz w:val="28"/>
+          <w:szCs w:val="28"/>
+          <w:lang w:val="en-US"/>
+        </w:rPr>
+        <w:t>непарного</w:t>
+      </w:r>
+      <w:proofErr w:type="spellEnd"/>
+      <w:r>
+        <w:rPr>
+          <w:rFonts w:ascii="Arial" w:hAnsi="Arial" w:cs="Arial"/>
+          <w:sz w:val="28"/>
+          <w:szCs w:val="28"/>
+          <w:lang w:val="en-US"/>
+        </w:rPr>
+        <w:t xml:space="preserve"> – </w:t>
+      </w:r>
+      <w:proofErr w:type="spellStart"/>
+      <w:r>
+        <w:rPr>
+          <w:rFonts w:ascii="Arial" w:hAnsi="Arial" w:cs="Arial"/>
+          <w:sz w:val="28"/>
+          <w:szCs w:val="28"/>
+          <w:lang w:val="en-US"/>
+        </w:rPr>
+        <w:t>результат</w:t>
+      </w:r>
+      <w:proofErr w:type="spellEnd"/>
+      <w:r>
+        <w:rPr>
+          <w:rFonts w:ascii="Arial" w:hAnsi="Arial" w:cs="Arial"/>
+          <w:sz w:val="28"/>
+          <w:szCs w:val="28"/>
+          <w:lang w:val="en-US"/>
+        </w:rPr>
+        <w:t xml:space="preserve"> </w:t>
+      </w:r>
+      <w:proofErr w:type="spellStart"/>
+      <w:r>
+        <w:rPr>
+          <w:rFonts w:ascii="Arial" w:hAnsi="Arial" w:cs="Arial"/>
+          <w:sz w:val="28"/>
+          <w:szCs w:val="28"/>
+          <w:lang w:val="en-US"/>
+        </w:rPr>
+        <w:t>додатково</w:t>
+      </w:r>
+      <w:proofErr w:type="spellEnd"/>
+      <w:r>
+        <w:rPr>
+          <w:rFonts w:ascii="Arial" w:hAnsi="Arial" w:cs="Arial"/>
+          <w:sz w:val="28"/>
+          <w:szCs w:val="28"/>
+          <w:lang w:val="en-US"/>
+        </w:rPr>
+        <w:t xml:space="preserve"> </w:t>
+      </w:r>
+      <w:proofErr w:type="spellStart"/>
+      <w:r>
+        <w:rPr>
+          <w:rFonts w:ascii="Arial" w:hAnsi="Arial" w:cs="Arial"/>
+          <w:sz w:val="28"/>
+          <w:szCs w:val="28"/>
+          <w:lang w:val="en-US"/>
+        </w:rPr>
+        <w:t>умножається</w:t>
+      </w:r>
+      <w:proofErr w:type="spellEnd"/>
+      <w:r>
+        <w:rPr>
+          <w:rFonts w:ascii="Arial" w:hAnsi="Arial" w:cs="Arial"/>
+          <w:sz w:val="28"/>
+          <w:szCs w:val="28"/>
+          <w:lang w:val="en-US"/>
+        </w:rPr>
+        <w:t xml:space="preserve"> </w:t>
+      </w:r>
+      <w:proofErr w:type="spellStart"/>
+      <w:r>
+        <w:rPr>
+          <w:rFonts w:ascii="Arial" w:hAnsi="Arial" w:cs="Arial"/>
+          <w:sz w:val="28"/>
+          <w:szCs w:val="28"/>
+          <w:lang w:val="en-US"/>
+        </w:rPr>
+        <w:t>на</w:t>
+      </w:r>
+      <w:proofErr w:type="spellEnd"/>
+      <w:r>
+        <w:rPr>
+          <w:rFonts w:ascii="Arial" w:hAnsi="Arial" w:cs="Arial"/>
+          <w:sz w:val="28"/>
+          <w:szCs w:val="28"/>
+          <w:lang w:val="en-US"/>
+        </w:rPr>
+        <w:t xml:space="preserve"> 5</w:t>
       </w:r>
     </w:p>
     <w:p>
@@ -1068,15 +1915,57 @@
           <w:lang w:val="en-US"/>
         </w:rPr>
       </w:pPr>
-      <w:r>
-        <w:rPr>
-          <w:rFonts w:ascii="Arial" w:hAnsi="Arial" w:cs="Arial"/>
-          <w:sz w:val="28"/>
-          <w:szCs w:val="28"/>
-          <w:lang w:val="en-US"/>
-        </w:rPr>
-        <w:t>Розрахунки (п. 2, 3) повторити в програмі для 5 значень змінних**, причому всі вихідні</w:t>
-      </w:r>
+      <w:proofErr w:type="spellStart"/>
+      <w:r>
+        <w:rPr>
+          <w:rFonts w:ascii="Arial" w:hAnsi="Arial" w:cs="Arial"/>
+          <w:sz w:val="28"/>
+          <w:szCs w:val="28"/>
+          <w:lang w:val="en-US"/>
+        </w:rPr>
+        <w:t>Розрахунки</w:t>
+      </w:r>
+      <w:proofErr w:type="spellEnd"/>
+      <w:r>
+        <w:rPr>
+          <w:rFonts w:ascii="Arial" w:hAnsi="Arial" w:cs="Arial"/>
+          <w:sz w:val="28"/>
+          <w:szCs w:val="28"/>
+          <w:lang w:val="en-US"/>
+        </w:rPr>
+        <w:t xml:space="preserve"> (п. 2, 3) </w:t>
+      </w:r>
+      <w:proofErr w:type="spellStart"/>
+      <w:r>
+        <w:rPr>
+          <w:rFonts w:ascii="Arial" w:hAnsi="Arial" w:cs="Arial"/>
+          <w:sz w:val="28"/>
+          <w:szCs w:val="28"/>
+          <w:lang w:val="en-US"/>
+        </w:rPr>
+        <w:t>повторити</w:t>
+      </w:r>
+      <w:proofErr w:type="spellEnd"/>
+      <w:r>
+        <w:rPr>
+          <w:rFonts w:ascii="Arial" w:hAnsi="Arial" w:cs="Arial"/>
+          <w:sz w:val="28"/>
+          <w:szCs w:val="28"/>
+          <w:lang w:val="en-US"/>
+        </w:rPr>
+        <w:t xml:space="preserve"> в </w:t>
+      </w:r>
+      <w:proofErr w:type="spellStart"/>
+      <w:r>
+        <w:rPr>
+          <w:rFonts w:ascii="Arial" w:hAnsi="Arial" w:cs="Arial"/>
+          <w:sz w:val="28"/>
+          <w:szCs w:val="28"/>
+          <w:lang w:val="en-US"/>
+        </w:rPr>
+        <w:t>програмі</w:t>
+      </w:r>
+      <w:proofErr w:type="spellEnd"/>
       <w:r>
         <w:rPr>
           <w:rFonts w:ascii="Arial" w:hAnsi="Arial" w:cs="Arial"/>
@@ -1086,15 +1975,257 @@
         </w:rPr>
         <w:t xml:space="preserve"> </w:t>
       </w:r>
-      <w:r>
-        <w:rPr>
-          <w:rFonts w:ascii="Arial" w:hAnsi="Arial" w:cs="Arial"/>
-          <w:sz w:val="28"/>
-          <w:szCs w:val="28"/>
-          <w:lang w:val="en-US"/>
-        </w:rPr>
-        <w:t>значення задати цілими числами у вигляді одновимірних масивів</w:t>
-      </w:r>
+      <w:proofErr w:type="spellStart"/>
+      <w:r>
+        <w:rPr>
+          <w:rFonts w:ascii="Arial" w:hAnsi="Arial" w:cs="Arial"/>
+          <w:sz w:val="28"/>
+          <w:szCs w:val="28"/>
+          <w:lang w:val="en-US"/>
+        </w:rPr>
+        <w:t>для</w:t>
+      </w:r>
+      <w:proofErr w:type="spellEnd"/>
+      <w:r>
+        <w:rPr>
+          <w:rFonts w:ascii="Arial" w:hAnsi="Arial" w:cs="Arial"/>
+          <w:sz w:val="28"/>
+          <w:szCs w:val="28"/>
+          <w:lang w:val="en-US"/>
+        </w:rPr>
+        <w:t xml:space="preserve"> 5 </w:t>
+      </w:r>
+      <w:proofErr w:type="spellStart"/>
+      <w:r>
+        <w:rPr>
+          <w:rFonts w:ascii="Arial" w:hAnsi="Arial" w:cs="Arial"/>
+          <w:sz w:val="28"/>
+          <w:szCs w:val="28"/>
+          <w:lang w:val="en-US"/>
+        </w:rPr>
+        <w:t>значень</w:t>
+      </w:r>
+      <w:proofErr w:type="spellEnd"/>
+      <w:r>
+        <w:rPr>
+          <w:rFonts w:ascii="Arial" w:hAnsi="Arial" w:cs="Arial"/>
+          <w:sz w:val="28"/>
+          <w:szCs w:val="28"/>
+          <w:lang w:val="en-US"/>
+        </w:rPr>
+        <w:t xml:space="preserve"> </w:t>
+      </w:r>
+      <w:proofErr w:type="spellStart"/>
+      <w:r>
+        <w:rPr>
+          <w:rFonts w:ascii="Arial" w:hAnsi="Arial" w:cs="Arial"/>
+          <w:sz w:val="28"/>
+          <w:szCs w:val="28"/>
+          <w:lang w:val="en-US"/>
+        </w:rPr>
+        <w:t>змінних</w:t>
+      </w:r>
+      <w:proofErr w:type="spellEnd"/>
+      <w:r>
+        <w:rPr>
+          <w:rFonts w:ascii="Arial" w:hAnsi="Arial" w:cs="Arial"/>
+          <w:sz w:val="28"/>
+          <w:szCs w:val="28"/>
+          <w:lang w:val="en-US"/>
+        </w:rPr>
+        <w:t xml:space="preserve">**, </w:t>
+      </w:r>
+      <w:proofErr w:type="spellStart"/>
+      <w:r>
+        <w:rPr>
+          <w:rFonts w:ascii="Arial" w:hAnsi="Arial" w:cs="Arial"/>
+          <w:sz w:val="28"/>
+          <w:szCs w:val="28"/>
+          <w:lang w:val="en-US"/>
+        </w:rPr>
+        <w:t>причому</w:t>
+      </w:r>
+      <w:proofErr w:type="spellEnd"/>
+      <w:r>
+        <w:rPr>
+          <w:rFonts w:ascii="Arial" w:hAnsi="Arial" w:cs="Arial"/>
+          <w:sz w:val="28"/>
+          <w:szCs w:val="28"/>
+          <w:lang w:val="en-US"/>
+        </w:rPr>
+        <w:t xml:space="preserve"> </w:t>
+      </w:r>
+      <w:proofErr w:type="spellStart"/>
+      <w:r>
+        <w:rPr>
+          <w:rFonts w:ascii="Arial" w:hAnsi="Arial" w:cs="Arial"/>
+          <w:sz w:val="28"/>
+          <w:szCs w:val="28"/>
+          <w:lang w:val="en-US"/>
+        </w:rPr>
+        <w:t>всі</w:t>
+      </w:r>
+      <w:proofErr w:type="spellEnd"/>
+      <w:r>
+        <w:rPr>
+          <w:rFonts w:ascii="Arial" w:hAnsi="Arial" w:cs="Arial"/>
+          <w:sz w:val="28"/>
+          <w:szCs w:val="28"/>
+          <w:lang w:val="en-US"/>
+        </w:rPr>
+        <w:t xml:space="preserve"> </w:t>
+      </w:r>
+      <w:proofErr w:type="spellStart"/>
+      <w:r>
+        <w:rPr>
+          <w:rFonts w:ascii="Arial" w:hAnsi="Arial" w:cs="Arial"/>
+          <w:sz w:val="28"/>
+          <w:szCs w:val="28"/>
+          <w:lang w:val="en-US"/>
+        </w:rPr>
+        <w:t>вихідні</w:t>
+      </w:r>
+      <w:proofErr w:type="spellEnd"/>
+      <w:r>
+        <w:rPr>
+          <w:rFonts w:ascii="Arial" w:hAnsi="Arial" w:cs="Arial"/>
+          <w:sz w:val="28"/>
+          <w:szCs w:val="28"/>
+          <w:lang w:val="en-US"/>
+        </w:rPr>
+        <w:t xml:space="preserve"> </w:t>
+      </w:r>
+      <w:proofErr w:type="spellStart"/>
+      <w:r>
+        <w:rPr>
+          <w:rFonts w:ascii="Arial" w:hAnsi="Arial" w:cs="Arial"/>
+          <w:sz w:val="28"/>
+          <w:szCs w:val="28"/>
+          <w:lang w:val="en-US"/>
+        </w:rPr>
+        <w:t>значення</w:t>
+      </w:r>
+      <w:proofErr w:type="spellEnd"/>
+      <w:r>
+        <w:rPr>
+          <w:rFonts w:ascii="Arial" w:hAnsi="Arial" w:cs="Arial"/>
+          <w:sz w:val="28"/>
+          <w:szCs w:val="28"/>
+          <w:lang w:val="en-US"/>
+        </w:rPr>
+        <w:t xml:space="preserve"> </w:t>
+      </w:r>
+      <w:proofErr w:type="spellStart"/>
+      <w:r>
+        <w:rPr>
+          <w:rFonts w:ascii="Arial" w:hAnsi="Arial" w:cs="Arial"/>
+          <w:sz w:val="28"/>
+          <w:szCs w:val="28"/>
+          <w:lang w:val="en-US"/>
+        </w:rPr>
+        <w:t>задати</w:t>
+      </w:r>
+      <w:proofErr w:type="spellEnd"/>
+      <w:r>
+        <w:rPr>
+          <w:rFonts w:ascii="Arial" w:hAnsi="Arial" w:cs="Arial"/>
+          <w:sz w:val="28"/>
+          <w:szCs w:val="28"/>
+          <w:lang w:val="en-US"/>
+        </w:rPr>
+        <w:t xml:space="preserve"> </w:t>
+      </w:r>
+      <w:proofErr w:type="spellStart"/>
+      <w:r>
+        <w:rPr>
+          <w:rFonts w:ascii="Arial" w:hAnsi="Arial" w:cs="Arial"/>
+          <w:sz w:val="28"/>
+          <w:szCs w:val="28"/>
+          <w:lang w:val="en-US"/>
+        </w:rPr>
+        <w:t>цілими</w:t>
+      </w:r>
+      <w:proofErr w:type="spellEnd"/>
+      <w:r>
+        <w:rPr>
+          <w:rFonts w:ascii="Arial" w:hAnsi="Arial" w:cs="Arial"/>
+          <w:sz w:val="28"/>
+          <w:szCs w:val="28"/>
+          <w:lang w:val="en-US"/>
+        </w:rPr>
+        <w:t xml:space="preserve"> </w:t>
+      </w:r>
+      <w:proofErr w:type="spellStart"/>
+      <w:r>
+        <w:rPr>
+          <w:rFonts w:ascii="Arial" w:hAnsi="Arial" w:cs="Arial"/>
+          <w:sz w:val="28"/>
+          <w:szCs w:val="28"/>
+          <w:lang w:val="en-US"/>
+        </w:rPr>
+        <w:t>числами</w:t>
+      </w:r>
+      <w:proofErr w:type="spellEnd"/>
+      <w:r>
+        <w:rPr>
+          <w:rFonts w:ascii="Arial" w:hAnsi="Arial" w:cs="Arial"/>
+          <w:sz w:val="28"/>
+          <w:szCs w:val="28"/>
+          <w:lang w:val="en-US"/>
+        </w:rPr>
+        <w:t xml:space="preserve"> у </w:t>
+      </w:r>
+      <w:proofErr w:type="spellStart"/>
+      <w:r>
+        <w:rPr>
+          <w:rFonts w:ascii="Arial" w:hAnsi="Arial" w:cs="Arial"/>
+          <w:sz w:val="28"/>
+          <w:szCs w:val="28"/>
+          <w:lang w:val="en-US"/>
+        </w:rPr>
+        <w:t>вигляді</w:t>
+      </w:r>
+      <w:proofErr w:type="spellEnd"/>
+      <w:r>
+        <w:rPr>
+          <w:rFonts w:ascii="Arial" w:hAnsi="Arial" w:cs="Arial"/>
+          <w:sz w:val="28"/>
+          <w:szCs w:val="28"/>
+          <w:lang w:val="en-US"/>
+        </w:rPr>
+        <w:t xml:space="preserve"> </w:t>
+      </w:r>
+      <w:proofErr w:type="spellStart"/>
+      <w:r>
+        <w:rPr>
+          <w:rFonts w:ascii="Arial" w:hAnsi="Arial" w:cs="Arial"/>
+          <w:sz w:val="28"/>
+          <w:szCs w:val="28"/>
+          <w:lang w:val="en-US"/>
+        </w:rPr>
+        <w:t>одновимірних</w:t>
+      </w:r>
+      <w:proofErr w:type="spellEnd"/>
+      <w:r>
+        <w:rPr>
+          <w:rFonts w:ascii="Arial" w:hAnsi="Arial" w:cs="Arial"/>
+          <w:sz w:val="28"/>
+          <w:szCs w:val="28"/>
+          <w:lang w:val="en-US"/>
+        </w:rPr>
+        <w:t xml:space="preserve"> </w:t>
+      </w:r>
+      <w:proofErr w:type="spellStart"/>
+      <w:r>
+        <w:rPr>
+          <w:rFonts w:ascii="Arial" w:hAnsi="Arial" w:cs="Arial"/>
+          <w:sz w:val="28"/>
+          <w:szCs w:val="28"/>
+          <w:lang w:val="en-US"/>
+        </w:rPr>
+        <w:t>масивів</w:t>
+      </w:r>
+      <w:proofErr w:type="spellEnd"/>
     </w:p>
     <w:p>
       <w:pPr>
@@ -1113,14 +2244,205 @@
           <w:lang w:val="en-US"/>
         </w:rPr>
       </w:pPr>
-      <w:r>
-        <w:rPr>
-          <w:rFonts w:ascii="Arial" w:hAnsi="Arial" w:cs="Arial"/>
-          <w:sz w:val="28"/>
-          <w:szCs w:val="28"/>
-          <w:lang w:val="en-US"/>
-        </w:rPr>
-        <w:t>Змінні а, b, c і d повинні забезпечувати цілочисельне ділення, але не бути рівними 1 або 0</w:t>
+      <w:proofErr w:type="spellStart"/>
+      <w:r>
+        <w:rPr>
+          <w:rFonts w:ascii="Arial" w:hAnsi="Arial" w:cs="Arial"/>
+          <w:sz w:val="28"/>
+          <w:szCs w:val="28"/>
+          <w:lang w:val="en-US"/>
+        </w:rPr>
+        <w:t>Змінні</w:t>
+      </w:r>
+      <w:proofErr w:type="spellEnd"/>
+      <w:r>
+        <w:rPr>
+          <w:rFonts w:ascii="Arial" w:hAnsi="Arial" w:cs="Arial"/>
+          <w:sz w:val="28"/>
+          <w:szCs w:val="28"/>
+          <w:lang w:val="en-US"/>
+        </w:rPr>
+        <w:t xml:space="preserve"> а, b, c і d </w:t>
+      </w:r>
+      <w:proofErr w:type="spellStart"/>
+      <w:r>
+        <w:rPr>
+          <w:rFonts w:ascii="Arial" w:hAnsi="Arial" w:cs="Arial"/>
+          <w:sz w:val="28"/>
+          <w:szCs w:val="28"/>
+          <w:lang w:val="en-US"/>
+        </w:rPr>
+        <w:t>повинні</w:t>
+      </w:r>
+      <w:proofErr w:type="spellEnd"/>
+      <w:r>
+        <w:rPr>
+          <w:rFonts w:ascii="Arial" w:hAnsi="Arial" w:cs="Arial"/>
+          <w:sz w:val="28"/>
+          <w:szCs w:val="28"/>
+          <w:lang w:val="en-US"/>
+        </w:rPr>
+        <w:t xml:space="preserve"> </w:t>
+      </w:r>
+      <w:proofErr w:type="spellStart"/>
+      <w:r>
+        <w:rPr>
+          <w:rFonts w:ascii="Arial" w:hAnsi="Arial" w:cs="Arial"/>
+          <w:sz w:val="28"/>
+          <w:szCs w:val="28"/>
+          <w:lang w:val="en-US"/>
+        </w:rPr>
+        <w:t>забезпечувати</w:t>
+      </w:r>
+      <w:proofErr w:type="spellEnd"/>
+      <w:r>
+        <w:rPr>
+          <w:rFonts w:ascii="Arial" w:hAnsi="Arial" w:cs="Arial"/>
+          <w:sz w:val="28"/>
+          <w:szCs w:val="28"/>
+          <w:lang w:val="en-US"/>
+        </w:rPr>
+        <w:t xml:space="preserve"> </w:t>
+      </w:r>
+      <w:proofErr w:type="spellStart"/>
+      <w:r>
+        <w:rPr>
+          <w:rFonts w:ascii="Arial" w:hAnsi="Arial" w:cs="Arial"/>
+          <w:sz w:val="28"/>
+          <w:szCs w:val="28"/>
+          <w:lang w:val="en-US"/>
+        </w:rPr>
+        <w:t>цілочисельне</w:t>
+      </w:r>
+      <w:proofErr w:type="spellEnd"/>
+      <w:r>
+        <w:rPr>
+          <w:rFonts w:ascii="Arial" w:hAnsi="Arial" w:cs="Arial"/>
+          <w:sz w:val="28"/>
+          <w:szCs w:val="28"/>
+          <w:lang w:val="en-US"/>
+        </w:rPr>
+        <w:t xml:space="preserve"> </w:t>
+      </w:r>
+      <w:proofErr w:type="spellStart"/>
+      <w:r>
+        <w:rPr>
+          <w:rFonts w:ascii="Arial" w:hAnsi="Arial" w:cs="Arial"/>
+          <w:sz w:val="28"/>
+          <w:szCs w:val="28"/>
+          <w:lang w:val="en-US"/>
+        </w:rPr>
+        <w:t>ділення</w:t>
+      </w:r>
+      <w:proofErr w:type="spellEnd"/>
+      <w:r>
+        <w:rPr>
+          <w:rFonts w:ascii="Arial" w:hAnsi="Arial" w:cs="Arial"/>
+          <w:sz w:val="28"/>
+          <w:szCs w:val="28"/>
+          <w:lang w:val="en-US"/>
+        </w:rPr>
+        <w:t xml:space="preserve">, </w:t>
+      </w:r>
+      <w:proofErr w:type="spellStart"/>
+      <w:r>
+        <w:rPr>
+          <w:rFonts w:ascii="Arial" w:hAnsi="Arial" w:cs="Arial"/>
+          <w:sz w:val="28"/>
+          <w:szCs w:val="28"/>
+          <w:lang w:val="en-US"/>
+        </w:rPr>
+        <w:t>але</w:t>
+      </w:r>
+      <w:proofErr w:type="spellEnd"/>
+      <w:r>
+        <w:rPr>
+          <w:rFonts w:ascii="Arial" w:hAnsi="Arial" w:cs="Arial"/>
+          <w:sz w:val="28"/>
+          <w:szCs w:val="28"/>
+          <w:lang w:val="en-US"/>
+        </w:rPr>
+        <w:t xml:space="preserve"> </w:t>
+      </w:r>
+      <w:proofErr w:type="spellStart"/>
+      <w:r>
+        <w:rPr>
+          <w:rFonts w:ascii="Arial" w:hAnsi="Arial" w:cs="Arial"/>
+          <w:sz w:val="28"/>
+          <w:szCs w:val="28"/>
+          <w:lang w:val="en-US"/>
+        </w:rPr>
+        <w:t>не</w:t>
+      </w:r>
+      <w:proofErr w:type="spellEnd"/>
+      <w:r>
+        <w:rPr>
+          <w:rFonts w:ascii="Arial" w:hAnsi="Arial" w:cs="Arial"/>
+          <w:sz w:val="28"/>
+          <w:szCs w:val="28"/>
+          <w:lang w:val="en-US"/>
+        </w:rPr>
+        <w:t xml:space="preserve"> </w:t>
+      </w:r>
+      <w:proofErr w:type="spellStart"/>
+      <w:r>
+        <w:rPr>
+          <w:rFonts w:ascii="Arial" w:hAnsi="Arial" w:cs="Arial"/>
+          <w:sz w:val="28"/>
+          <w:szCs w:val="28"/>
+          <w:lang w:val="en-US"/>
+        </w:rPr>
+        <w:t>бути</w:t>
+      </w:r>
+      <w:proofErr w:type="spellEnd"/>
+      <w:r>
+        <w:rPr>
+          <w:rFonts w:ascii="Arial" w:hAnsi="Arial" w:cs="Arial"/>
+          <w:sz w:val="28"/>
+          <w:szCs w:val="28"/>
+          <w:lang w:val="en-US"/>
+        </w:rPr>
+        <w:t xml:space="preserve"> </w:t>
+      </w:r>
+      <w:proofErr w:type="spellStart"/>
+      <w:r>
+        <w:rPr>
+          <w:rFonts w:ascii="Arial" w:hAnsi="Arial" w:cs="Arial"/>
+          <w:sz w:val="28"/>
+          <w:szCs w:val="28"/>
+          <w:lang w:val="en-US"/>
+        </w:rPr>
+        <w:t>рівними</w:t>
+      </w:r>
+      <w:proofErr w:type="spellEnd"/>
+      <w:r>
+        <w:rPr>
+          <w:rFonts w:ascii="Arial" w:hAnsi="Arial" w:cs="Arial"/>
+          <w:sz w:val="28"/>
+          <w:szCs w:val="28"/>
+          <w:lang w:val="en-US"/>
+        </w:rPr>
+        <w:t xml:space="preserve"> 1 </w:t>
+      </w:r>
+      <w:proofErr w:type="spellStart"/>
+      <w:r>
+        <w:rPr>
+          <w:rFonts w:ascii="Arial" w:hAnsi="Arial" w:cs="Arial"/>
+          <w:sz w:val="28"/>
+          <w:szCs w:val="28"/>
+          <w:lang w:val="en-US"/>
+        </w:rPr>
+        <w:t>або</w:t>
+      </w:r>
+      <w:proofErr w:type="spellEnd"/>
+      <w:r>
+        <w:rPr>
+          <w:rFonts w:ascii="Arial" w:hAnsi="Arial" w:cs="Arial"/>
+          <w:sz w:val="28"/>
+          <w:szCs w:val="28"/>
+          <w:lang w:val="en-US"/>
+        </w:rPr>
+        <w:t xml:space="preserve"> 0</w:t>
       </w:r>
     </w:p>
     <w:p>
@@ -1140,15 +2462,17 @@
           <w:lang w:val="en-US"/>
         </w:rPr>
       </w:pPr>
-      <w:r>
-        <w:rPr>
-          <w:rFonts w:ascii="Arial" w:hAnsi="Arial" w:cs="Arial"/>
-          <w:sz w:val="28"/>
-          <w:szCs w:val="28"/>
-          <w:lang w:val="en-US"/>
-        </w:rPr>
-        <w:t>Для перевірки правильності виконання розрахунків і результатів, що виводяться,</w:t>
-      </w:r>
+      <w:proofErr w:type="spellStart"/>
+      <w:r>
+        <w:rPr>
+          <w:rFonts w:ascii="Arial" w:hAnsi="Arial" w:cs="Arial"/>
+          <w:sz w:val="28"/>
+          <w:szCs w:val="28"/>
+          <w:lang w:val="en-US"/>
+        </w:rPr>
+        <w:t>Для</w:t>
+      </w:r>
+      <w:proofErr w:type="spellEnd"/>
       <w:r>
         <w:rPr>
           <w:rFonts w:ascii="Arial" w:hAnsi="Arial" w:cs="Arial"/>
@@ -1158,15 +2482,17 @@
         </w:rPr>
         <w:t xml:space="preserve"> </w:t>
       </w:r>
-      <w:r>
-        <w:rPr>
-          <w:rFonts w:ascii="Arial" w:hAnsi="Arial" w:cs="Arial"/>
-          <w:sz w:val="28"/>
-          <w:szCs w:val="28"/>
-          <w:lang w:val="en-US"/>
-        </w:rPr>
-        <w:t>заздалегідь виконати контрольні розрахунки. Проміжні і остаточні результати контрольних</w:t>
-      </w:r>
+      <w:proofErr w:type="spellStart"/>
+      <w:r>
+        <w:rPr>
+          <w:rFonts w:ascii="Arial" w:hAnsi="Arial" w:cs="Arial"/>
+          <w:sz w:val="28"/>
+          <w:szCs w:val="28"/>
+          <w:lang w:val="en-US"/>
+        </w:rPr>
+        <w:t>перевірки</w:t>
+      </w:r>
+      <w:proofErr w:type="spellEnd"/>
       <w:r>
         <w:rPr>
           <w:rFonts w:ascii="Arial" w:hAnsi="Arial" w:cs="Arial"/>
@@ -1176,14 +2502,414 @@
         </w:rPr>
         <w:t xml:space="preserve"> </w:t>
       </w:r>
-      <w:r>
-        <w:rPr>
-          <w:rFonts w:ascii="Arial" w:hAnsi="Arial" w:cs="Arial"/>
-          <w:sz w:val="28"/>
-          <w:szCs w:val="28"/>
-          <w:lang w:val="en-US"/>
-        </w:rPr>
-        <w:t>розрахунків привести в звіті по лабораторній роботі.</w:t>
+      <w:proofErr w:type="spellStart"/>
+      <w:r>
+        <w:rPr>
+          <w:rFonts w:ascii="Arial" w:hAnsi="Arial" w:cs="Arial"/>
+          <w:sz w:val="28"/>
+          <w:szCs w:val="28"/>
+          <w:lang w:val="en-US"/>
+        </w:rPr>
+        <w:t>правильності</w:t>
+      </w:r>
+      <w:proofErr w:type="spellEnd"/>
+      <w:r>
+        <w:rPr>
+          <w:rFonts w:ascii="Arial" w:hAnsi="Arial" w:cs="Arial"/>
+          <w:sz w:val="28"/>
+          <w:szCs w:val="28"/>
+          <w:lang w:val="en-US"/>
+        </w:rPr>
+        <w:t xml:space="preserve"> </w:t>
+      </w:r>
+      <w:proofErr w:type="spellStart"/>
+      <w:r>
+        <w:rPr>
+          <w:rFonts w:ascii="Arial" w:hAnsi="Arial" w:cs="Arial"/>
+          <w:sz w:val="28"/>
+          <w:szCs w:val="28"/>
+          <w:lang w:val="en-US"/>
+        </w:rPr>
+        <w:t>виконання</w:t>
+      </w:r>
+      <w:proofErr w:type="spellEnd"/>
+      <w:r>
+        <w:rPr>
+          <w:rFonts w:ascii="Arial" w:hAnsi="Arial" w:cs="Arial"/>
+          <w:sz w:val="28"/>
+          <w:szCs w:val="28"/>
+          <w:lang w:val="en-US"/>
+        </w:rPr>
+        <w:t xml:space="preserve"> </w:t>
+      </w:r>
+      <w:proofErr w:type="spellStart"/>
+      <w:r>
+        <w:rPr>
+          <w:rFonts w:ascii="Arial" w:hAnsi="Arial" w:cs="Arial"/>
+          <w:sz w:val="28"/>
+          <w:szCs w:val="28"/>
+          <w:lang w:val="en-US"/>
+        </w:rPr>
+        <w:t>розрахунків</w:t>
+      </w:r>
+      <w:proofErr w:type="spellEnd"/>
+      <w:r>
+        <w:rPr>
+          <w:rFonts w:ascii="Arial" w:hAnsi="Arial" w:cs="Arial"/>
+          <w:sz w:val="28"/>
+          <w:szCs w:val="28"/>
+          <w:lang w:val="en-US"/>
+        </w:rPr>
+        <w:t xml:space="preserve"> і </w:t>
+      </w:r>
+      <w:proofErr w:type="spellStart"/>
+      <w:r>
+        <w:rPr>
+          <w:rFonts w:ascii="Arial" w:hAnsi="Arial" w:cs="Arial"/>
+          <w:sz w:val="28"/>
+          <w:szCs w:val="28"/>
+          <w:lang w:val="en-US"/>
+        </w:rPr>
+        <w:t>результатів</w:t>
+      </w:r>
+      <w:proofErr w:type="spellEnd"/>
+      <w:r>
+        <w:rPr>
+          <w:rFonts w:ascii="Arial" w:hAnsi="Arial" w:cs="Arial"/>
+          <w:sz w:val="28"/>
+          <w:szCs w:val="28"/>
+          <w:lang w:val="en-US"/>
+        </w:rPr>
+        <w:t xml:space="preserve">, </w:t>
+      </w:r>
+      <w:proofErr w:type="spellStart"/>
+      <w:r>
+        <w:rPr>
+          <w:rFonts w:ascii="Arial" w:hAnsi="Arial" w:cs="Arial"/>
+          <w:sz w:val="28"/>
+          <w:szCs w:val="28"/>
+          <w:lang w:val="en-US"/>
+        </w:rPr>
+        <w:t>що</w:t>
+      </w:r>
+      <w:proofErr w:type="spellEnd"/>
+      <w:r>
+        <w:rPr>
+          <w:rFonts w:ascii="Arial" w:hAnsi="Arial" w:cs="Arial"/>
+          <w:sz w:val="28"/>
+          <w:szCs w:val="28"/>
+          <w:lang w:val="en-US"/>
+        </w:rPr>
+        <w:t xml:space="preserve"> </w:t>
+      </w:r>
+      <w:proofErr w:type="spellStart"/>
+      <w:r>
+        <w:rPr>
+          <w:rFonts w:ascii="Arial" w:hAnsi="Arial" w:cs="Arial"/>
+          <w:sz w:val="28"/>
+          <w:szCs w:val="28"/>
+          <w:lang w:val="en-US"/>
+        </w:rPr>
+        <w:t>виводяться</w:t>
+      </w:r>
+      <w:proofErr w:type="spellEnd"/>
+      <w:r>
+        <w:rPr>
+          <w:rFonts w:ascii="Arial" w:hAnsi="Arial" w:cs="Arial"/>
+          <w:sz w:val="28"/>
+          <w:szCs w:val="28"/>
+          <w:lang w:val="en-US"/>
+        </w:rPr>
+        <w:t>,</w:t>
+      </w:r>
+      <w:r>
+        <w:rPr>
+          <w:rFonts w:ascii="Arial" w:hAnsi="Arial" w:cs="Arial"/>
+          <w:sz w:val="28"/>
+          <w:szCs w:val="28"/>
+          <w:lang w:val="en-US"/>
+        </w:rPr>
+        <w:t xml:space="preserve"> </w:t>
+      </w:r>
+      <w:proofErr w:type="spellStart"/>
+      <w:r>
+        <w:rPr>
+          <w:rFonts w:ascii="Arial" w:hAnsi="Arial" w:cs="Arial"/>
+          <w:sz w:val="28"/>
+          <w:szCs w:val="28"/>
+          <w:lang w:val="en-US"/>
+        </w:rPr>
+        <w:t>заздалегідь</w:t>
+      </w:r>
+      <w:proofErr w:type="spellEnd"/>
+      <w:r>
+        <w:rPr>
+          <w:rFonts w:ascii="Arial" w:hAnsi="Arial" w:cs="Arial"/>
+          <w:sz w:val="28"/>
+          <w:szCs w:val="28"/>
+          <w:lang w:val="en-US"/>
+        </w:rPr>
+        <w:t xml:space="preserve"> </w:t>
+      </w:r>
+      <w:proofErr w:type="spellStart"/>
+      <w:r>
+        <w:rPr>
+          <w:rFonts w:ascii="Arial" w:hAnsi="Arial" w:cs="Arial"/>
+          <w:sz w:val="28"/>
+          <w:szCs w:val="28"/>
+          <w:lang w:val="en-US"/>
+        </w:rPr>
+        <w:t>виконати</w:t>
+      </w:r>
+      <w:proofErr w:type="spellEnd"/>
+      <w:r>
+        <w:rPr>
+          <w:rFonts w:ascii="Arial" w:hAnsi="Arial" w:cs="Arial"/>
+          <w:sz w:val="28"/>
+          <w:szCs w:val="28"/>
+          <w:lang w:val="en-US"/>
+        </w:rPr>
+        <w:t xml:space="preserve"> </w:t>
+      </w:r>
+      <w:proofErr w:type="spellStart"/>
+      <w:r>
+        <w:rPr>
+          <w:rFonts w:ascii="Arial" w:hAnsi="Arial" w:cs="Arial"/>
+          <w:sz w:val="28"/>
+          <w:szCs w:val="28"/>
+          <w:lang w:val="en-US"/>
+        </w:rPr>
+        <w:t>контрольні</w:t>
+      </w:r>
+      <w:proofErr w:type="spellEnd"/>
+      <w:r>
+        <w:rPr>
+          <w:rFonts w:ascii="Arial" w:hAnsi="Arial" w:cs="Arial"/>
+          <w:sz w:val="28"/>
+          <w:szCs w:val="28"/>
+          <w:lang w:val="en-US"/>
+        </w:rPr>
+        <w:t xml:space="preserve"> </w:t>
+      </w:r>
+      <w:proofErr w:type="spellStart"/>
+      <w:r>
+        <w:rPr>
+          <w:rFonts w:ascii="Arial" w:hAnsi="Arial" w:cs="Arial"/>
+          <w:sz w:val="28"/>
+          <w:szCs w:val="28"/>
+          <w:lang w:val="en-US"/>
+        </w:rPr>
+        <w:t>розрахунки</w:t>
+      </w:r>
+      <w:proofErr w:type="spellEnd"/>
+      <w:r>
+        <w:rPr>
+          <w:rFonts w:ascii="Arial" w:hAnsi="Arial" w:cs="Arial"/>
+          <w:sz w:val="28"/>
+          <w:szCs w:val="28"/>
+          <w:lang w:val="en-US"/>
+        </w:rPr>
+        <w:t xml:space="preserve">. </w:t>
+      </w:r>
+      <w:proofErr w:type="spellStart"/>
+      <w:r>
+        <w:rPr>
+          <w:rFonts w:ascii="Arial" w:hAnsi="Arial" w:cs="Arial"/>
+          <w:sz w:val="28"/>
+          <w:szCs w:val="28"/>
+          <w:lang w:val="en-US"/>
+        </w:rPr>
+        <w:t>Проміжні</w:t>
+      </w:r>
+      <w:proofErr w:type="spellEnd"/>
+      <w:r>
+        <w:rPr>
+          <w:rFonts w:ascii="Arial" w:hAnsi="Arial" w:cs="Arial"/>
+          <w:sz w:val="28"/>
+          <w:szCs w:val="28"/>
+          <w:lang w:val="en-US"/>
+        </w:rPr>
+        <w:t xml:space="preserve"> і </w:t>
+      </w:r>
+      <w:proofErr w:type="spellStart"/>
+      <w:r>
+        <w:rPr>
+          <w:rFonts w:ascii="Arial" w:hAnsi="Arial" w:cs="Arial"/>
+          <w:sz w:val="28"/>
+          <w:szCs w:val="28"/>
+          <w:lang w:val="en-US"/>
+        </w:rPr>
+        <w:t>остаточні</w:t>
+      </w:r>
+      <w:proofErr w:type="spellEnd"/>
+      <w:r>
+        <w:rPr>
+          <w:rFonts w:ascii="Arial" w:hAnsi="Arial" w:cs="Arial"/>
+          <w:sz w:val="28"/>
+          <w:szCs w:val="28"/>
+          <w:lang w:val="en-US"/>
+        </w:rPr>
+        <w:t xml:space="preserve"> </w:t>
+      </w:r>
+      <w:proofErr w:type="spellStart"/>
+      <w:r>
+        <w:rPr>
+          <w:rFonts w:ascii="Arial" w:hAnsi="Arial" w:cs="Arial"/>
+          <w:sz w:val="28"/>
+          <w:szCs w:val="28"/>
+          <w:lang w:val="en-US"/>
+        </w:rPr>
+        <w:t>результати</w:t>
+      </w:r>
+      <w:proofErr w:type="spellEnd"/>
+      <w:r>
+        <w:rPr>
+          <w:rFonts w:ascii="Arial" w:hAnsi="Arial" w:cs="Arial"/>
+          <w:sz w:val="28"/>
+          <w:szCs w:val="28"/>
+          <w:lang w:val="en-US"/>
+        </w:rPr>
+        <w:t xml:space="preserve"> </w:t>
+      </w:r>
+      <w:proofErr w:type="spellStart"/>
+      <w:r>
+        <w:rPr>
+          <w:rFonts w:ascii="Arial" w:hAnsi="Arial" w:cs="Arial"/>
+          <w:sz w:val="28"/>
+          <w:szCs w:val="28"/>
+          <w:lang w:val="en-US"/>
+        </w:rPr>
+        <w:t>контрольних</w:t>
+      </w:r>
+      <w:proofErr w:type="spellEnd"/>
+      <w:r>
+        <w:rPr>
+          <w:rFonts w:ascii="Arial" w:hAnsi="Arial" w:cs="Arial"/>
+          <w:sz w:val="28"/>
+          <w:szCs w:val="28"/>
+          <w:lang w:val="en-US"/>
+        </w:rPr>
+        <w:t xml:space="preserve"> </w:t>
+      </w:r>
+      <w:proofErr w:type="spellStart"/>
+      <w:r>
+        <w:rPr>
+          <w:rFonts w:ascii="Arial" w:hAnsi="Arial" w:cs="Arial"/>
+          <w:sz w:val="28"/>
+          <w:szCs w:val="28"/>
+          <w:lang w:val="en-US"/>
+        </w:rPr>
+        <w:t>розрахунків</w:t>
+      </w:r>
+      <w:proofErr w:type="spellEnd"/>
+      <w:r>
+        <w:rPr>
+          <w:rFonts w:ascii="Arial" w:hAnsi="Arial" w:cs="Arial"/>
+          <w:sz w:val="28"/>
+          <w:szCs w:val="28"/>
+          <w:lang w:val="en-US"/>
+        </w:rPr>
+        <w:t xml:space="preserve"> </w:t>
+      </w:r>
+      <w:proofErr w:type="spellStart"/>
+      <w:r>
+        <w:rPr>
+          <w:rFonts w:ascii="Arial" w:hAnsi="Arial" w:cs="Arial"/>
+          <w:sz w:val="28"/>
+          <w:szCs w:val="28"/>
+          <w:lang w:val="en-US"/>
+        </w:rPr>
+        <w:t>привести</w:t>
+      </w:r>
+      <w:proofErr w:type="spellEnd"/>
+      <w:r>
+        <w:rPr>
+          <w:rFonts w:ascii="Arial" w:hAnsi="Arial" w:cs="Arial"/>
+          <w:sz w:val="28"/>
+          <w:szCs w:val="28"/>
+          <w:lang w:val="en-US"/>
+        </w:rPr>
+        <w:t xml:space="preserve"> в </w:t>
+      </w:r>
+      <w:proofErr w:type="spellStart"/>
+      <w:r>
+        <w:rPr>
+          <w:rFonts w:ascii="Arial" w:hAnsi="Arial" w:cs="Arial"/>
+          <w:sz w:val="28"/>
+          <w:szCs w:val="28"/>
+          <w:lang w:val="en-US"/>
+        </w:rPr>
+        <w:t>звіті</w:t>
+      </w:r>
+      <w:proofErr w:type="spellEnd"/>
+      <w:r>
+        <w:rPr>
+          <w:rFonts w:ascii="Arial" w:hAnsi="Arial" w:cs="Arial"/>
+          <w:sz w:val="28"/>
+          <w:szCs w:val="28"/>
+          <w:lang w:val="en-US"/>
+        </w:rPr>
+        <w:t xml:space="preserve"> </w:t>
+      </w:r>
+      <w:proofErr w:type="spellStart"/>
+      <w:r>
+        <w:rPr>
+          <w:rFonts w:ascii="Arial" w:hAnsi="Arial" w:cs="Arial"/>
+          <w:sz w:val="28"/>
+          <w:szCs w:val="28"/>
+          <w:lang w:val="en-US"/>
+        </w:rPr>
+        <w:t>по</w:t>
+      </w:r>
+      <w:proofErr w:type="spellEnd"/>
+      <w:r>
+        <w:rPr>
+          <w:rFonts w:ascii="Arial" w:hAnsi="Arial" w:cs="Arial"/>
+          <w:sz w:val="28"/>
+          <w:szCs w:val="28"/>
+          <w:lang w:val="en-US"/>
+        </w:rPr>
+        <w:t xml:space="preserve"> </w:t>
+      </w:r>
+      <w:proofErr w:type="spellStart"/>
+      <w:r>
+        <w:rPr>
+          <w:rFonts w:ascii="Arial" w:hAnsi="Arial" w:cs="Arial"/>
+          <w:sz w:val="28"/>
+          <w:szCs w:val="28"/>
+          <w:lang w:val="en-US"/>
+        </w:rPr>
+        <w:t>лабораторній</w:t>
+      </w:r>
+      <w:proofErr w:type="spellEnd"/>
+      <w:r>
+        <w:rPr>
+          <w:rFonts w:ascii="Arial" w:hAnsi="Arial" w:cs="Arial"/>
+          <w:sz w:val="28"/>
+          <w:szCs w:val="28"/>
+          <w:lang w:val="en-US"/>
+        </w:rPr>
+        <w:t xml:space="preserve"> </w:t>
+      </w:r>
+      <w:proofErr w:type="spellStart"/>
+      <w:r>
+        <w:rPr>
+          <w:rFonts w:ascii="Arial" w:hAnsi="Arial" w:cs="Arial"/>
+          <w:sz w:val="28"/>
+          <w:szCs w:val="28"/>
+          <w:lang w:val="en-US"/>
+        </w:rPr>
+        <w:t>роботі</w:t>
+      </w:r>
+      <w:proofErr w:type="spellEnd"/>
+      <w:r>
+        <w:rPr>
+          <w:rFonts w:ascii="Arial" w:hAnsi="Arial" w:cs="Arial"/>
+          <w:sz w:val="28"/>
+          <w:szCs w:val="28"/>
+          <w:lang w:val="en-US"/>
+        </w:rPr>
+        <w:t>.</w:t>
       </w:r>
     </w:p>
     <w:p>
@@ -1210,10 +2936,9 @@
           <w:szCs w:val="28"/>
           <w:lang w:val="uk-UA"/>
         </w:rPr>
-        <w:t xml:space="preserve">Виконати відладку програми шляхом порівняння розрахованих програмою результатів </w:t>
-      </w:r>
-      <w:bookmarkStart w:id="0" w:name="_GoBack"/>
-      <w:bookmarkEnd w:id="0"/>
+        <w:t xml:space="preserve">Виконати </w:t>
+      </w:r>
+      <w:proofErr w:type="spellStart"/>
       <w:r>
         <w:rPr>
           <w:rFonts w:ascii="Arial" w:hAnsi="Arial" w:cs="Arial"/>
@@ -1221,7 +2946,37 @@
           <w:szCs w:val="28"/>
           <w:lang w:val="uk-UA"/>
         </w:rPr>
-        <w:t>з контрольними прикладами. Лістинг розробленої програми і скріншоти розрахунків по всіх контрольних прикладах привести в звіті по лабораторній роботі.</w:t>
+        <w:t>відладку</w:t>
+      </w:r>
+      <w:proofErr w:type="spellEnd"/>
+      <w:r>
+        <w:rPr>
+          <w:rFonts w:ascii="Arial" w:hAnsi="Arial" w:cs="Arial"/>
+          <w:sz w:val="28"/>
+          <w:szCs w:val="28"/>
+          <w:lang w:val="uk-UA"/>
+        </w:rPr>
+        <w:t xml:space="preserve"> програми шляхом порівняння розрахованих програмою результатів з контрольними прикладами. Лістинг розробленої програми і </w:t>
+      </w:r>
+      <w:proofErr w:type="spellStart"/>
+      <w:r>
+        <w:rPr>
+          <w:rFonts w:ascii="Arial" w:hAnsi="Arial" w:cs="Arial"/>
+          <w:sz w:val="28"/>
+          <w:szCs w:val="28"/>
+          <w:lang w:val="uk-UA"/>
+        </w:rPr>
+        <w:t>скріншоти</w:t>
+      </w:r>
+      <w:proofErr w:type="spellEnd"/>
+      <w:r>
+        <w:rPr>
+          <w:rFonts w:ascii="Arial" w:hAnsi="Arial" w:cs="Arial"/>
+          <w:sz w:val="28"/>
+          <w:szCs w:val="28"/>
+          <w:lang w:val="uk-UA"/>
+        </w:rPr>
+        <w:t xml:space="preserve"> розрахунків по всіх контрольних прикладах привести в звіті по лабораторній роботі.</w:t>
       </w:r>
     </w:p>
     <w:p>
@@ -1253,39 +3008,790 @@
     </w:p>
     <w:p>
       <w:pPr>
+        <w:spacing w:after="200" w:line="276" w:lineRule="auto"/>
+        <w:rPr>
+          <w:rFonts w:ascii="Arial" w:hAnsi="Arial" w:cs="Arial"/>
+          <w:sz w:val="28"/>
+          <w:szCs w:val="28"/>
+        </w:rPr>
+      </w:pPr>
+      <w:r>
+        <w:rPr>
+          <w:rFonts w:ascii="Arial" w:hAnsi="Arial" w:cs="Arial"/>
+          <w:sz w:val="28"/>
+          <w:szCs w:val="28"/>
+        </w:rPr>
+        <w:br w:type="page"/>
+      </w:r>
+    </w:p>
+    <w:p>
+      <w:pPr>
         <w:autoSpaceDE w:val="0"/>
         <w:autoSpaceDN w:val="0"/>
         <w:adjustRightInd w:val="0"/>
-        <w:ind w:left="360" w:firstLine="348"/>
-        <w:rPr>
-          <w:rFonts w:ascii="Arial" w:hAnsi="Arial" w:cs="Arial"/>
-          <w:sz w:val="28"/>
-          <w:szCs w:val="28"/>
-        </w:rPr>
-      </w:pPr>
+        <w:spacing w:line="360" w:lineRule="auto"/>
+        <w:jc w:val="center"/>
+        <w:rPr>
+          <w:rFonts w:ascii="Arial" w:hAnsi="Arial" w:cs="Arial"/>
+          <w:b/>
+          <w:sz w:val="28"/>
+          <w:szCs w:val="28"/>
+        </w:rPr>
+      </w:pPr>
+      <w:r>
+        <w:rPr>
+          <w:rFonts w:ascii="Arial" w:hAnsi="Arial" w:cs="Arial"/>
+          <w:b/>
+          <w:sz w:val="28"/>
+          <w:szCs w:val="28"/>
+        </w:rPr>
+        <w:lastRenderedPageBreak/>
+        <w:t>Хід роботи</w:t>
+      </w:r>
     </w:p>
     <w:p>
       <w:pPr>
         <w:autoSpaceDE w:val="0"/>
         <w:autoSpaceDN w:val="0"/>
         <w:adjustRightInd w:val="0"/>
+        <w:spacing w:line="360" w:lineRule="auto"/>
+        <w:ind w:left="360" w:firstLine="348"/>
+        <w:rPr>
+          <w:rFonts w:ascii="Arial" w:hAnsi="Arial" w:cs="Arial"/>
+          <w:sz w:val="28"/>
+          <w:szCs w:val="28"/>
+        </w:rPr>
+      </w:pPr>
+      <w:r>
+        <w:rPr>
+          <w:rFonts w:ascii="Arial" w:hAnsi="Arial" w:cs="Arial"/>
+          <w:sz w:val="28"/>
+          <w:szCs w:val="28"/>
+        </w:rPr>
+        <w:t>Номер у списку = 9</w:t>
+      </w:r>
+    </w:p>
+    <w:p>
+      <w:pPr>
+        <w:autoSpaceDE w:val="0"/>
+        <w:autoSpaceDN w:val="0"/>
+        <w:adjustRightInd w:val="0"/>
+        <w:spacing w:line="360" w:lineRule="auto"/>
+        <w:ind w:left="360" w:firstLine="348"/>
+        <w:rPr>
+          <w:rFonts w:ascii="Arial" w:hAnsi="Arial" w:cs="Arial"/>
+          <w:sz w:val="28"/>
+          <w:szCs w:val="28"/>
+        </w:rPr>
+      </w:pPr>
+      <w:r>
+        <w:rPr>
+          <w:rFonts w:ascii="Arial" w:hAnsi="Arial" w:cs="Arial"/>
+          <w:sz w:val="28"/>
+          <w:szCs w:val="28"/>
+        </w:rPr>
+        <w:t>Варіант індивід</w:t>
+      </w:r>
+      <w:r>
+        <w:rPr>
+          <w:rFonts w:ascii="Arial" w:hAnsi="Arial" w:cs="Arial"/>
+          <w:sz w:val="28"/>
+          <w:szCs w:val="28"/>
+        </w:rPr>
+        <w:t>у</w:t>
+      </w:r>
+      <w:r>
+        <w:rPr>
+          <w:rFonts w:ascii="Arial" w:hAnsi="Arial" w:cs="Arial"/>
+          <w:sz w:val="28"/>
+          <w:szCs w:val="28"/>
+        </w:rPr>
+        <w:t>а</w:t>
+      </w:r>
+      <w:r>
+        <w:rPr>
+          <w:rFonts w:ascii="Arial" w:hAnsi="Arial" w:cs="Arial"/>
+          <w:sz w:val="28"/>
+          <w:szCs w:val="28"/>
+        </w:rPr>
+        <w:t>льного завдання:</w:t>
+      </w:r>
+    </w:p>
+    <w:p>
+      <w:pPr>
+        <w:autoSpaceDE w:val="0"/>
+        <w:autoSpaceDN w:val="0"/>
+        <w:adjustRightInd w:val="0"/>
+        <w:spacing w:line="360" w:lineRule="auto"/>
         <w:jc w:val="center"/>
         <w:rPr>
           <w:rFonts w:ascii="Arial" w:hAnsi="Arial" w:cs="Arial"/>
-          <w:b/>
-          <w:sz w:val="28"/>
-          <w:szCs w:val="28"/>
-        </w:rPr>
-      </w:pPr>
-      <w:r>
-        <w:rPr>
-          <w:rFonts w:ascii="Arial" w:hAnsi="Arial" w:cs="Arial"/>
-          <w:b/>
-          <w:sz w:val="28"/>
-          <w:szCs w:val="28"/>
-        </w:rPr>
-        <w:t>Висновок:</w:t>
-      </w:r>
+          <w:sz w:val="28"/>
+          <w:szCs w:val="28"/>
+        </w:rPr>
+      </w:pPr>
+      <w:r>
+        <w:rPr>
+          <w:rFonts w:ascii="Arial" w:hAnsi="Arial" w:cs="Arial"/>
+          <w:sz w:val="28"/>
+          <w:szCs w:val="28"/>
+        </w:rPr>
+        <w:t>(21 - a*c/</w:t>
+      </w:r>
+      <w:r>
+        <w:rPr>
+          <w:rFonts w:ascii="Arial" w:hAnsi="Arial" w:cs="Arial"/>
+          <w:sz w:val="28"/>
+          <w:szCs w:val="28"/>
+        </w:rPr>
+        <w:t>4)/( 1 + c/a + b)</w:t>
+      </w:r>
+    </w:p>
+    <w:p>
+      <w:pPr>
+        <w:autoSpaceDE w:val="0"/>
+        <w:autoSpaceDN w:val="0"/>
+        <w:adjustRightInd w:val="0"/>
+        <w:spacing w:line="360" w:lineRule="auto"/>
+        <w:ind w:left="360" w:firstLine="348"/>
+        <w:rPr>
+          <w:rFonts w:ascii="Arial" w:hAnsi="Arial" w:cs="Arial"/>
+          <w:sz w:val="28"/>
+          <w:szCs w:val="28"/>
+        </w:rPr>
+      </w:pPr>
+      <w:r>
+        <w:rPr>
+          <w:rFonts w:ascii="Arial" w:hAnsi="Arial" w:cs="Arial"/>
+          <w:sz w:val="28"/>
+          <w:szCs w:val="28"/>
+        </w:rPr>
+        <w:t>Спочатку проведемо обчислення з невідомими:</w:t>
+      </w:r>
+    </w:p>
+    <w:p>
+      <w:pPr>
+        <w:pStyle w:val="a3"/>
+        <w:numPr>
+          <w:ilvl w:val="0"/>
+          <w:numId w:val="24"/>
+        </w:numPr>
+        <w:autoSpaceDE w:val="0"/>
+        <w:autoSpaceDN w:val="0"/>
+        <w:adjustRightInd w:val="0"/>
+        <w:spacing w:line="360" w:lineRule="auto"/>
+        <w:rPr>
+          <w:rFonts w:ascii="Arial" w:hAnsi="Arial" w:cs="Arial"/>
+          <w:sz w:val="28"/>
+          <w:szCs w:val="28"/>
+        </w:rPr>
+      </w:pPr>
+      <m:oMath>
+        <m:r>
+          <w:rPr>
+            <w:rFonts w:ascii="Cambria Math" w:hAnsi="Cambria Math" w:cs="Arial"/>
+            <w:sz w:val="28"/>
+            <w:szCs w:val="28"/>
+          </w:rPr>
+          <m:t>(21-</m:t>
+        </m:r>
+        <m:r>
+          <w:rPr>
+            <w:rFonts w:ascii="Cambria Math" w:hAnsi="Cambria Math" w:cs="Arial"/>
+            <w:sz w:val="28"/>
+            <w:szCs w:val="28"/>
+            <w:lang w:val="en-US"/>
+          </w:rPr>
+          <m:t xml:space="preserve">a*c/4 </m:t>
+        </m:r>
+        <m:r>
+          <w:rPr>
+            <w:rFonts w:ascii="Cambria Math" w:hAnsi="Cambria Math" w:cs="Arial"/>
+            <w:sz w:val="28"/>
+            <w:szCs w:val="28"/>
+          </w:rPr>
+          <m:t>)/(1+c/a+b)</m:t>
+        </m:r>
+      </m:oMath>
+    </w:p>
+    <w:p>
+      <w:pPr>
+        <w:pStyle w:val="a3"/>
+        <w:numPr>
+          <w:ilvl w:val="0"/>
+          <w:numId w:val="24"/>
+        </w:numPr>
+        <w:autoSpaceDE w:val="0"/>
+        <w:autoSpaceDN w:val="0"/>
+        <w:adjustRightInd w:val="0"/>
+        <w:spacing w:line="360" w:lineRule="auto"/>
+        <w:rPr>
+          <w:rFonts w:ascii="Arial" w:hAnsi="Arial" w:cs="Arial"/>
+          <w:sz w:val="28"/>
+          <w:szCs w:val="28"/>
+        </w:rPr>
+      </w:pPr>
+      <m:oMath>
+        <m:r>
+          <w:rPr>
+            <w:rFonts w:ascii="Cambria Math" w:hAnsi="Cambria Math" w:cs="Arial"/>
+            <w:sz w:val="28"/>
+            <w:szCs w:val="28"/>
+          </w:rPr>
+          <m:t>(21-</m:t>
+        </m:r>
+        <m:f>
+          <m:fPr>
+            <m:ctrlPr>
+              <w:rPr>
+                <w:rFonts w:ascii="Cambria Math" w:hAnsi="Cambria Math" w:cs="Arial"/>
+                <w:i/>
+                <w:sz w:val="28"/>
+                <w:szCs w:val="28"/>
+              </w:rPr>
+            </m:ctrlPr>
+          </m:fPr>
+          <m:num>
+            <m:r>
+              <w:rPr>
+                <w:rFonts w:ascii="Cambria Math" w:hAnsi="Cambria Math" w:cs="Arial"/>
+                <w:sz w:val="28"/>
+                <w:szCs w:val="28"/>
+              </w:rPr>
+              <m:t>1</m:t>
+            </m:r>
+          </m:num>
+          <m:den>
+            <m:r>
+              <w:rPr>
+                <w:rFonts w:ascii="Cambria Math" w:hAnsi="Cambria Math" w:cs="Arial"/>
+                <w:sz w:val="28"/>
+                <w:szCs w:val="28"/>
+              </w:rPr>
+              <m:t>4</m:t>
+            </m:r>
+          </m:den>
+        </m:f>
+        <m:r>
+          <w:rPr>
+            <w:rFonts w:ascii="Cambria Math" w:hAnsi="Cambria Math" w:cs="Arial"/>
+            <w:sz w:val="28"/>
+            <w:szCs w:val="28"/>
+            <w:lang w:val="en-US"/>
+          </w:rPr>
+          <m:t>ac</m:t>
+        </m:r>
+        <m:r>
+          <w:rPr>
+            <w:rFonts w:ascii="Cambria Math" w:hAnsi="Cambria Math" w:cs="Arial"/>
+            <w:sz w:val="28"/>
+            <w:szCs w:val="28"/>
+          </w:rPr>
+          <m:t>)/(1+</m:t>
+        </m:r>
+        <m:f>
+          <m:fPr>
+            <m:ctrlPr>
+              <w:rPr>
+                <w:rFonts w:ascii="Cambria Math" w:hAnsi="Cambria Math" w:cs="Arial"/>
+                <w:i/>
+                <w:sz w:val="28"/>
+                <w:szCs w:val="28"/>
+              </w:rPr>
+            </m:ctrlPr>
+          </m:fPr>
+          <m:num>
+            <m:r>
+              <w:rPr>
+                <w:rFonts w:ascii="Cambria Math" w:hAnsi="Cambria Math" w:cs="Arial"/>
+                <w:sz w:val="28"/>
+                <w:szCs w:val="28"/>
+              </w:rPr>
+              <m:t>c</m:t>
+            </m:r>
+          </m:num>
+          <m:den>
+            <m:r>
+              <w:rPr>
+                <w:rFonts w:ascii="Cambria Math" w:hAnsi="Cambria Math" w:cs="Arial"/>
+                <w:sz w:val="28"/>
+                <w:szCs w:val="28"/>
+              </w:rPr>
+              <m:t>a</m:t>
+            </m:r>
+          </m:den>
+        </m:f>
+        <m:r>
+          <w:rPr>
+            <w:rFonts w:ascii="Cambria Math" w:hAnsi="Cambria Math" w:cs="Arial"/>
+            <w:sz w:val="28"/>
+            <w:szCs w:val="28"/>
+          </w:rPr>
+          <m:t>+b)</m:t>
+        </m:r>
+      </m:oMath>
+    </w:p>
+    <w:p>
+      <w:pPr>
+        <w:pStyle w:val="a3"/>
+        <w:numPr>
+          <w:ilvl w:val="0"/>
+          <w:numId w:val="24"/>
+        </w:numPr>
+        <w:autoSpaceDE w:val="0"/>
+        <w:autoSpaceDN w:val="0"/>
+        <w:adjustRightInd w:val="0"/>
+        <w:spacing w:line="360" w:lineRule="auto"/>
+        <w:rPr>
+          <w:rFonts w:ascii="Arial" w:hAnsi="Arial" w:cs="Arial"/>
+          <w:sz w:val="28"/>
+          <w:szCs w:val="28"/>
+        </w:rPr>
+      </w:pPr>
+      <m:oMath>
+        <m:r>
+          <w:rPr>
+            <w:rFonts w:ascii="Cambria Math" w:hAnsi="Cambria Math" w:cs="Arial"/>
+            <w:sz w:val="28"/>
+            <w:szCs w:val="28"/>
+          </w:rPr>
+          <m:t>(</m:t>
+        </m:r>
+        <m:f>
+          <m:fPr>
+            <m:ctrlPr>
+              <w:rPr>
+                <w:rFonts w:ascii="Cambria Math" w:hAnsi="Cambria Math" w:cs="Arial"/>
+                <w:i/>
+                <w:sz w:val="28"/>
+                <w:szCs w:val="28"/>
+                <w:lang w:val="en-US"/>
+              </w:rPr>
+            </m:ctrlPr>
+          </m:fPr>
+          <m:num>
+            <m:r>
+              <w:rPr>
+                <w:rFonts w:ascii="Cambria Math" w:hAnsi="Cambria Math" w:cs="Arial"/>
+                <w:sz w:val="28"/>
+                <w:szCs w:val="28"/>
+              </w:rPr>
+              <m:t>84-</m:t>
+            </m:r>
+            <m:r>
+              <w:rPr>
+                <w:rFonts w:ascii="Cambria Math" w:hAnsi="Cambria Math" w:cs="Arial"/>
+                <w:sz w:val="28"/>
+                <w:szCs w:val="28"/>
+                <w:lang w:val="en-US"/>
+              </w:rPr>
+              <m:t>ac</m:t>
+            </m:r>
+            <m:ctrlPr>
+              <w:rPr>
+                <w:rFonts w:ascii="Cambria Math" w:hAnsi="Cambria Math" w:cs="Arial"/>
+                <w:i/>
+                <w:sz w:val="28"/>
+                <w:szCs w:val="28"/>
+              </w:rPr>
+            </m:ctrlPr>
+          </m:num>
+          <m:den>
+            <m:r>
+              <w:rPr>
+                <w:rFonts w:ascii="Cambria Math" w:hAnsi="Cambria Math" w:cs="Arial"/>
+                <w:sz w:val="28"/>
+                <w:szCs w:val="28"/>
+                <w:lang w:val="en-US"/>
+              </w:rPr>
+              <m:t>4</m:t>
+            </m:r>
+          </m:den>
+        </m:f>
+        <m:r>
+          <w:rPr>
+            <w:rFonts w:ascii="Cambria Math" w:hAnsi="Cambria Math" w:cs="Arial"/>
+            <w:sz w:val="28"/>
+            <w:szCs w:val="28"/>
+          </w:rPr>
+          <m:t>)/(</m:t>
+        </m:r>
+        <m:f>
+          <m:fPr>
+            <m:ctrlPr>
+              <w:rPr>
+                <w:rFonts w:ascii="Cambria Math" w:hAnsi="Cambria Math" w:cs="Arial"/>
+                <w:i/>
+                <w:sz w:val="28"/>
+                <w:szCs w:val="28"/>
+              </w:rPr>
+            </m:ctrlPr>
+          </m:fPr>
+          <m:num>
+            <m:r>
+              <w:rPr>
+                <w:rFonts w:ascii="Cambria Math" w:hAnsi="Cambria Math" w:cs="Arial"/>
+                <w:sz w:val="28"/>
+                <w:szCs w:val="28"/>
+              </w:rPr>
+              <m:t>a+c+ab</m:t>
+            </m:r>
+          </m:num>
+          <m:den>
+            <m:r>
+              <w:rPr>
+                <w:rFonts w:ascii="Cambria Math" w:hAnsi="Cambria Math" w:cs="Arial"/>
+                <w:sz w:val="28"/>
+                <w:szCs w:val="28"/>
+              </w:rPr>
+              <m:t>a</m:t>
+            </m:r>
+          </m:den>
+        </m:f>
+        <m:r>
+          <w:rPr>
+            <w:rFonts w:ascii="Cambria Math" w:hAnsi="Cambria Math" w:cs="Arial"/>
+            <w:sz w:val="28"/>
+            <w:szCs w:val="28"/>
+          </w:rPr>
+          <m:t>)</m:t>
+        </m:r>
+      </m:oMath>
+    </w:p>
+    <w:p>
+      <w:pPr>
+        <w:pStyle w:val="a3"/>
+        <w:numPr>
+          <w:ilvl w:val="0"/>
+          <w:numId w:val="24"/>
+        </w:numPr>
+        <w:autoSpaceDE w:val="0"/>
+        <w:autoSpaceDN w:val="0"/>
+        <w:adjustRightInd w:val="0"/>
+        <w:spacing w:line="360" w:lineRule="auto"/>
+        <w:rPr>
+          <w:rFonts w:ascii="Arial" w:hAnsi="Arial" w:cs="Arial"/>
+          <w:sz w:val="28"/>
+          <w:szCs w:val="28"/>
+        </w:rPr>
+      </w:pPr>
+      <m:oMath>
+        <m:d>
+          <m:dPr>
+            <m:ctrlPr>
+              <w:rPr>
+                <w:rFonts w:ascii="Cambria Math" w:hAnsi="Cambria Math" w:cs="Arial"/>
+                <w:i/>
+                <w:sz w:val="28"/>
+                <w:szCs w:val="28"/>
+              </w:rPr>
+            </m:ctrlPr>
+          </m:dPr>
+          <m:e>
+            <m:f>
+              <m:fPr>
+                <m:ctrlPr>
+                  <w:rPr>
+                    <w:rFonts w:ascii="Cambria Math" w:hAnsi="Cambria Math" w:cs="Arial"/>
+                    <w:i/>
+                    <w:sz w:val="28"/>
+                    <w:szCs w:val="28"/>
+                    <w:lang w:val="en-US"/>
+                  </w:rPr>
+                </m:ctrlPr>
+              </m:fPr>
+              <m:num>
+                <m:r>
+                  <w:rPr>
+                    <w:rFonts w:ascii="Cambria Math" w:hAnsi="Cambria Math" w:cs="Arial"/>
+                    <w:sz w:val="28"/>
+                    <w:szCs w:val="28"/>
+                  </w:rPr>
+                  <m:t>84-</m:t>
+                </m:r>
+                <m:r>
+                  <w:rPr>
+                    <w:rFonts w:ascii="Cambria Math" w:hAnsi="Cambria Math" w:cs="Arial"/>
+                    <w:sz w:val="28"/>
+                    <w:szCs w:val="28"/>
+                    <w:lang w:val="en-US"/>
+                  </w:rPr>
+                  <m:t>ac</m:t>
+                </m:r>
+                <m:ctrlPr>
+                  <w:rPr>
+                    <w:rFonts w:ascii="Cambria Math" w:hAnsi="Cambria Math" w:cs="Arial"/>
+                    <w:i/>
+                    <w:sz w:val="28"/>
+                    <w:szCs w:val="28"/>
+                  </w:rPr>
+                </m:ctrlPr>
+              </m:num>
+              <m:den>
+                <m:r>
+                  <w:rPr>
+                    <w:rFonts w:ascii="Cambria Math" w:hAnsi="Cambria Math" w:cs="Arial"/>
+                    <w:sz w:val="28"/>
+                    <w:szCs w:val="28"/>
+                    <w:lang w:val="en-US"/>
+                  </w:rPr>
+                  <m:t>4</m:t>
+                </m:r>
+              </m:den>
+            </m:f>
+          </m:e>
+        </m:d>
+        <m:r>
+          <w:rPr>
+            <w:rFonts w:ascii="Cambria Math" w:hAnsi="Cambria Math" w:cs="Arial"/>
+            <w:sz w:val="28"/>
+            <w:szCs w:val="28"/>
+          </w:rPr>
+          <m:t>*(</m:t>
+        </m:r>
+        <m:f>
+          <m:fPr>
+            <m:ctrlPr>
+              <w:rPr>
+                <w:rFonts w:ascii="Cambria Math" w:hAnsi="Cambria Math" w:cs="Arial"/>
+                <w:i/>
+                <w:sz w:val="28"/>
+                <w:szCs w:val="28"/>
+              </w:rPr>
+            </m:ctrlPr>
+          </m:fPr>
+          <m:num>
+            <m:r>
+              <w:rPr>
+                <w:rFonts w:ascii="Cambria Math" w:hAnsi="Cambria Math" w:cs="Arial"/>
+                <w:sz w:val="28"/>
+                <w:szCs w:val="28"/>
+              </w:rPr>
+              <m:t>a</m:t>
+            </m:r>
+          </m:num>
+          <m:den>
+            <m:r>
+              <w:rPr>
+                <w:rFonts w:ascii="Cambria Math" w:hAnsi="Cambria Math" w:cs="Arial"/>
+                <w:sz w:val="28"/>
+                <w:szCs w:val="28"/>
+              </w:rPr>
+              <m:t>a+c+ab</m:t>
+            </m:r>
+          </m:den>
+        </m:f>
+        <m:r>
+          <w:rPr>
+            <w:rFonts w:ascii="Cambria Math" w:hAnsi="Cambria Math" w:cs="Arial"/>
+            <w:sz w:val="28"/>
+            <w:szCs w:val="28"/>
+          </w:rPr>
+          <m:t>)</m:t>
+        </m:r>
+      </m:oMath>
+    </w:p>
+    <w:p>
+      <w:pPr>
+        <w:pStyle w:val="a3"/>
+        <w:numPr>
+          <w:ilvl w:val="0"/>
+          <w:numId w:val="24"/>
+        </w:numPr>
+        <w:autoSpaceDE w:val="0"/>
+        <w:autoSpaceDN w:val="0"/>
+        <w:adjustRightInd w:val="0"/>
+        <w:spacing w:line="360" w:lineRule="auto"/>
+        <w:rPr>
+          <w:rFonts w:ascii="Arial" w:hAnsi="Arial" w:cs="Arial"/>
+          <w:sz w:val="28"/>
+          <w:szCs w:val="28"/>
+        </w:rPr>
+      </w:pPr>
+      <m:oMath>
+        <m:f>
+          <m:fPr>
+            <m:ctrlPr>
+              <w:rPr>
+                <w:rFonts w:ascii="Cambria Math" w:hAnsi="Cambria Math" w:cs="Arial"/>
+                <w:i/>
+                <w:sz w:val="28"/>
+                <w:szCs w:val="28"/>
+                <w:lang w:val="en-US"/>
+              </w:rPr>
+            </m:ctrlPr>
+          </m:fPr>
+          <m:num>
+            <m:r>
+              <w:rPr>
+                <w:rFonts w:ascii="Cambria Math" w:hAnsi="Cambria Math" w:cs="Arial"/>
+                <w:sz w:val="28"/>
+                <w:szCs w:val="28"/>
+                <w:lang w:val="en-US"/>
+              </w:rPr>
+              <m:t>a*</m:t>
+            </m:r>
+            <m:d>
+              <m:dPr>
+                <m:ctrlPr>
+                  <w:rPr>
+                    <w:rFonts w:ascii="Cambria Math" w:hAnsi="Cambria Math" w:cs="Arial"/>
+                    <w:i/>
+                    <w:sz w:val="28"/>
+                    <w:szCs w:val="28"/>
+                    <w:lang w:val="en-US"/>
+                  </w:rPr>
+                </m:ctrlPr>
+              </m:dPr>
+              <m:e>
+                <m:r>
+                  <w:rPr>
+                    <w:rFonts w:ascii="Cambria Math" w:hAnsi="Cambria Math" w:cs="Arial"/>
+                    <w:sz w:val="28"/>
+                    <w:szCs w:val="28"/>
+                    <w:lang w:val="en-US"/>
+                  </w:rPr>
+                  <m:t>84-ac</m:t>
+                </m:r>
+              </m:e>
+            </m:d>
+          </m:num>
+          <m:den>
+            <m:r>
+              <w:rPr>
+                <w:rFonts w:ascii="Cambria Math" w:hAnsi="Cambria Math" w:cs="Arial"/>
+                <w:sz w:val="28"/>
+                <w:szCs w:val="28"/>
+                <w:lang w:val="en-US"/>
+              </w:rPr>
+              <m:t>4*</m:t>
+            </m:r>
+            <m:d>
+              <m:dPr>
+                <m:ctrlPr>
+                  <w:rPr>
+                    <w:rFonts w:ascii="Cambria Math" w:hAnsi="Cambria Math" w:cs="Arial"/>
+                    <w:i/>
+                    <w:sz w:val="28"/>
+                    <w:szCs w:val="28"/>
+                    <w:lang w:val="en-US"/>
+                  </w:rPr>
+                </m:ctrlPr>
+              </m:dPr>
+              <m:e>
+                <m:r>
+                  <w:rPr>
+                    <w:rFonts w:ascii="Cambria Math" w:hAnsi="Cambria Math" w:cs="Arial"/>
+                    <w:sz w:val="28"/>
+                    <w:szCs w:val="28"/>
+                    <w:lang w:val="en-US"/>
+                  </w:rPr>
+                  <m:t>a+c+ab</m:t>
+                </m:r>
+              </m:e>
+            </m:d>
+          </m:den>
+        </m:f>
+      </m:oMath>
+    </w:p>
+    <w:p>
+      <w:pPr>
+        <w:pStyle w:val="a3"/>
+        <w:numPr>
+          <w:ilvl w:val="0"/>
+          <w:numId w:val="24"/>
+        </w:numPr>
+        <w:autoSpaceDE w:val="0"/>
+        <w:autoSpaceDN w:val="0"/>
+        <w:adjustRightInd w:val="0"/>
+        <w:spacing w:line="360" w:lineRule="auto"/>
+        <w:rPr>
+          <w:rFonts w:ascii="Arial" w:hAnsi="Arial" w:cs="Arial"/>
+          <w:sz w:val="28"/>
+          <w:szCs w:val="28"/>
+        </w:rPr>
+      </w:pPr>
+      <m:oMath>
+        <m:f>
+          <m:fPr>
+            <m:ctrlPr>
+              <w:rPr>
+                <w:rFonts w:ascii="Cambria Math" w:hAnsi="Cambria Math" w:cs="Arial"/>
+                <w:i/>
+                <w:sz w:val="28"/>
+                <w:szCs w:val="28"/>
+                <w:lang w:val="en-US"/>
+              </w:rPr>
+            </m:ctrlPr>
+          </m:fPr>
+          <m:num>
+            <m:r>
+              <w:rPr>
+                <w:rFonts w:ascii="Cambria Math" w:hAnsi="Cambria Math" w:cs="Arial"/>
+                <w:sz w:val="28"/>
+                <w:szCs w:val="28"/>
+                <w:lang w:val="en-US"/>
+              </w:rPr>
+              <m:t>84a-</m:t>
+            </m:r>
+            <m:sSup>
+              <m:sSupPr>
+                <m:ctrlPr>
+                  <w:rPr>
+                    <w:rFonts w:ascii="Cambria Math" w:hAnsi="Cambria Math" w:cs="Arial"/>
+                    <w:i/>
+                    <w:sz w:val="28"/>
+                    <w:szCs w:val="28"/>
+                    <w:lang w:val="en-US"/>
+                  </w:rPr>
+                </m:ctrlPr>
+              </m:sSupPr>
+              <m:e>
+                <m:r>
+                  <w:rPr>
+                    <w:rFonts w:ascii="Cambria Math" w:hAnsi="Cambria Math" w:cs="Arial"/>
+                    <w:sz w:val="28"/>
+                    <w:szCs w:val="28"/>
+                    <w:lang w:val="en-US"/>
+                  </w:rPr>
+                  <m:t>a</m:t>
+                </m:r>
+              </m:e>
+              <m:sup>
+                <m:r>
+                  <w:rPr>
+                    <w:rFonts w:ascii="Cambria Math" w:hAnsi="Cambria Math" w:cs="Arial"/>
+                    <w:sz w:val="28"/>
+                    <w:szCs w:val="28"/>
+                    <w:lang w:val="en-US"/>
+                  </w:rPr>
+                  <m:t>2</m:t>
+                </m:r>
+              </m:sup>
+            </m:sSup>
+            <m:r>
+              <w:rPr>
+                <w:rFonts w:ascii="Cambria Math" w:hAnsi="Cambria Math" w:cs="Arial"/>
+                <w:sz w:val="28"/>
+                <w:szCs w:val="28"/>
+                <w:lang w:val="en-US"/>
+              </w:rPr>
+              <m:t>c</m:t>
+            </m:r>
+          </m:num>
+          <m:den>
+            <m:r>
+              <w:rPr>
+                <w:rFonts w:ascii="Cambria Math" w:hAnsi="Cambria Math" w:cs="Arial"/>
+                <w:sz w:val="28"/>
+                <w:szCs w:val="28"/>
+                <w:lang w:val="en-US"/>
+              </w:rPr>
+              <m:t>4a+4c+4ab</m:t>
+            </m:r>
+          </m:den>
+        </m:f>
+      </m:oMath>
     </w:p>
     <w:p>
       <w:pPr>
@@ -1295,6 +3801,1320 @@
         <w:spacing w:line="360" w:lineRule="auto"/>
         <w:ind w:firstLine="708"/>
         <w:rPr>
+          <w:rFonts w:ascii="Arial" w:eastAsiaTheme="minorEastAsia" w:hAnsi="Arial" w:cs="Arial"/>
+          <w:sz w:val="28"/>
+          <w:szCs w:val="28"/>
+          <w:lang w:val="en-US"/>
+        </w:rPr>
+      </w:pPr>
+      <w:r>
+        <w:rPr>
+          <w:rFonts w:ascii="Arial" w:eastAsiaTheme="minorEastAsia" w:hAnsi="Arial" w:cs="Arial"/>
+          <w:sz w:val="28"/>
+          <w:szCs w:val="28"/>
+        </w:rPr>
+        <w:t xml:space="preserve">А тепер для кожних значень </w:t>
+      </w:r>
+      <w:r>
+        <w:rPr>
+          <w:rFonts w:ascii="Arial" w:eastAsiaTheme="minorEastAsia" w:hAnsi="Arial" w:cs="Arial"/>
+          <w:sz w:val="28"/>
+          <w:szCs w:val="28"/>
+          <w:lang w:val="en-US"/>
+        </w:rPr>
+        <w:t>a, b, c, d:</w:t>
+      </w:r>
+    </w:p>
+    <w:p>
+      <w:pPr>
+        <w:pStyle w:val="a3"/>
+        <w:numPr>
+          <w:ilvl w:val="0"/>
+          <w:numId w:val="25"/>
+        </w:numPr>
+        <w:autoSpaceDE w:val="0"/>
+        <w:autoSpaceDN w:val="0"/>
+        <w:adjustRightInd w:val="0"/>
+        <w:rPr>
+          <w:rFonts w:ascii="Arial" w:hAnsi="Arial" w:cs="Arial"/>
+          <w:sz w:val="28"/>
+          <w:szCs w:val="28"/>
+          <w:lang w:val="en-US"/>
+        </w:rPr>
+      </w:pPr>
+      <w:r>
+        <w:rPr>
+          <w:rFonts w:ascii="Arial" w:hAnsi="Arial" w:cs="Arial"/>
+          <w:sz w:val="28"/>
+          <w:szCs w:val="28"/>
+          <w:lang w:val="en-US"/>
+        </w:rPr>
+        <w:t>a = 2</w:t>
+      </w:r>
+      <w:r>
+        <w:rPr>
+          <w:rFonts w:ascii="Arial" w:hAnsi="Arial" w:cs="Arial"/>
+          <w:sz w:val="28"/>
+          <w:szCs w:val="28"/>
+          <w:lang w:val="en-US"/>
+        </w:rPr>
+        <w:t>, b = -33</w:t>
+      </w:r>
+      <w:r>
+        <w:rPr>
+          <w:rFonts w:ascii="Arial" w:hAnsi="Arial" w:cs="Arial"/>
+          <w:sz w:val="28"/>
+          <w:szCs w:val="28"/>
+          <w:lang w:val="en-US"/>
+        </w:rPr>
+        <w:t xml:space="preserve">, </w:t>
+      </w:r>
+      <w:r>
+        <w:rPr>
+          <w:rFonts w:ascii="Arial" w:hAnsi="Arial" w:cs="Arial"/>
+          <w:sz w:val="28"/>
+          <w:szCs w:val="28"/>
+          <w:lang w:val="en-US"/>
+        </w:rPr>
+        <w:t>c = 66</w:t>
+      </w:r>
+    </w:p>
+    <w:p>
+      <w:pPr>
+        <w:pStyle w:val="a3"/>
+        <w:numPr>
+          <w:ilvl w:val="1"/>
+          <w:numId w:val="25"/>
+        </w:numPr>
+        <w:autoSpaceDE w:val="0"/>
+        <w:autoSpaceDN w:val="0"/>
+        <w:adjustRightInd w:val="0"/>
+        <w:spacing w:line="360" w:lineRule="auto"/>
+        <w:rPr>
+          <w:rFonts w:ascii="Arial" w:hAnsi="Arial" w:cs="Arial"/>
+          <w:sz w:val="28"/>
+          <w:szCs w:val="28"/>
+        </w:rPr>
+      </w:pPr>
+      <m:oMath>
+        <m:r>
+          <w:rPr>
+            <w:rFonts w:ascii="Cambria Math" w:hAnsi="Cambria Math" w:cs="Arial"/>
+            <w:sz w:val="28"/>
+            <w:szCs w:val="28"/>
+          </w:rPr>
+          <m:t>(21-</m:t>
+        </m:r>
+        <m:r>
+          <w:rPr>
+            <w:rFonts w:ascii="Cambria Math" w:hAnsi="Cambria Math" w:cs="Arial"/>
+            <w:sz w:val="28"/>
+            <w:szCs w:val="28"/>
+            <w:lang w:val="en-US"/>
+          </w:rPr>
+          <m:t xml:space="preserve">a*c/4 </m:t>
+        </m:r>
+        <m:r>
+          <w:rPr>
+            <w:rFonts w:ascii="Cambria Math" w:hAnsi="Cambria Math" w:cs="Arial"/>
+            <w:sz w:val="28"/>
+            <w:szCs w:val="28"/>
+          </w:rPr>
+          <m:t>)/(1+c/a+b)</m:t>
+        </m:r>
+      </m:oMath>
+    </w:p>
+    <w:p>
+      <w:pPr>
+        <w:pStyle w:val="a3"/>
+        <w:numPr>
+          <w:ilvl w:val="1"/>
+          <w:numId w:val="25"/>
+        </w:numPr>
+        <w:autoSpaceDE w:val="0"/>
+        <w:autoSpaceDN w:val="0"/>
+        <w:adjustRightInd w:val="0"/>
+        <w:spacing w:line="360" w:lineRule="auto"/>
+        <w:rPr>
+          <w:rFonts w:ascii="Arial" w:hAnsi="Arial" w:cs="Arial"/>
+          <w:sz w:val="28"/>
+          <w:szCs w:val="28"/>
+        </w:rPr>
+      </w:pPr>
+      <m:oMath>
+        <m:r>
+          <w:rPr>
+            <w:rFonts w:ascii="Cambria Math" w:hAnsi="Cambria Math" w:cs="Arial"/>
+            <w:sz w:val="28"/>
+            <w:szCs w:val="28"/>
+          </w:rPr>
+          <m:t>(21-</m:t>
+        </m:r>
+        <m:r>
+          <w:rPr>
+            <w:rFonts w:ascii="Cambria Math" w:hAnsi="Cambria Math" w:cs="Arial"/>
+            <w:sz w:val="28"/>
+            <w:szCs w:val="28"/>
+            <w:lang w:val="en-US"/>
+          </w:rPr>
+          <m:t>2</m:t>
+        </m:r>
+        <m:r>
+          <w:rPr>
+            <w:rFonts w:ascii="Cambria Math" w:hAnsi="Cambria Math" w:cs="Arial"/>
+            <w:sz w:val="28"/>
+            <w:szCs w:val="28"/>
+            <w:lang w:val="en-US"/>
+          </w:rPr>
+          <m:t>*</m:t>
+        </m:r>
+        <m:r>
+          <w:rPr>
+            <w:rFonts w:ascii="Cambria Math" w:hAnsi="Cambria Math" w:cs="Arial"/>
+            <w:sz w:val="28"/>
+            <w:szCs w:val="28"/>
+            <w:lang w:val="en-US"/>
+          </w:rPr>
+          <m:t>66</m:t>
+        </m:r>
+        <m:r>
+          <w:rPr>
+            <w:rFonts w:ascii="Cambria Math" w:hAnsi="Cambria Math" w:cs="Arial"/>
+            <w:sz w:val="28"/>
+            <w:szCs w:val="28"/>
+            <w:lang w:val="en-US"/>
+          </w:rPr>
+          <m:t xml:space="preserve">/4 </m:t>
+        </m:r>
+        <m:r>
+          <w:rPr>
+            <w:rFonts w:ascii="Cambria Math" w:hAnsi="Cambria Math" w:cs="Arial"/>
+            <w:sz w:val="28"/>
+            <w:szCs w:val="28"/>
+          </w:rPr>
+          <m:t>)/(1+</m:t>
+        </m:r>
+        <m:r>
+          <w:rPr>
+            <w:rFonts w:ascii="Cambria Math" w:hAnsi="Cambria Math" w:cs="Arial"/>
+            <w:sz w:val="28"/>
+            <w:szCs w:val="28"/>
+          </w:rPr>
+          <m:t>66</m:t>
+        </m:r>
+        <m:r>
+          <w:rPr>
+            <w:rFonts w:ascii="Cambria Math" w:hAnsi="Cambria Math" w:cs="Arial"/>
+            <w:sz w:val="28"/>
+            <w:szCs w:val="28"/>
+          </w:rPr>
+          <m:t>/</m:t>
+        </m:r>
+        <m:r>
+          <w:rPr>
+            <w:rFonts w:ascii="Cambria Math" w:hAnsi="Cambria Math" w:cs="Arial"/>
+            <w:sz w:val="28"/>
+            <w:szCs w:val="28"/>
+          </w:rPr>
+          <m:t>2-</m:t>
+        </m:r>
+        <m:r>
+          <w:rPr>
+            <w:rFonts w:ascii="Cambria Math" w:hAnsi="Cambria Math" w:cs="Arial"/>
+            <w:sz w:val="28"/>
+            <w:szCs w:val="28"/>
+          </w:rPr>
+          <m:t>33</m:t>
+        </m:r>
+        <m:r>
+          <w:rPr>
+            <w:rFonts w:ascii="Cambria Math" w:hAnsi="Cambria Math" w:cs="Arial"/>
+            <w:sz w:val="28"/>
+            <w:szCs w:val="28"/>
+          </w:rPr>
+          <m:t>)</m:t>
+        </m:r>
+      </m:oMath>
+    </w:p>
+    <w:p>
+      <w:pPr>
+        <w:pStyle w:val="a3"/>
+        <w:numPr>
+          <w:ilvl w:val="1"/>
+          <w:numId w:val="25"/>
+        </w:numPr>
+        <w:autoSpaceDE w:val="0"/>
+        <w:autoSpaceDN w:val="0"/>
+        <w:adjustRightInd w:val="0"/>
+        <w:spacing w:line="360" w:lineRule="auto"/>
+        <w:rPr>
+          <w:rFonts w:ascii="Arial" w:hAnsi="Arial" w:cs="Arial"/>
+          <w:sz w:val="28"/>
+          <w:szCs w:val="28"/>
+        </w:rPr>
+      </w:pPr>
+      <m:oMath>
+        <m:r>
+          <w:rPr>
+            <w:rFonts w:ascii="Cambria Math" w:hAnsi="Cambria Math" w:cs="Arial"/>
+            <w:sz w:val="28"/>
+            <w:szCs w:val="28"/>
+          </w:rPr>
+          <m:t>(21-33</m:t>
+        </m:r>
+        <m:r>
+          <w:rPr>
+            <w:rFonts w:ascii="Cambria Math" w:hAnsi="Cambria Math" w:cs="Arial"/>
+            <w:sz w:val="28"/>
+            <w:szCs w:val="28"/>
+          </w:rPr>
+          <m:t>)/(1+</m:t>
+        </m:r>
+        <m:r>
+          <w:rPr>
+            <w:rFonts w:ascii="Cambria Math" w:hAnsi="Cambria Math" w:cs="Arial"/>
+            <w:sz w:val="28"/>
+            <w:szCs w:val="28"/>
+          </w:rPr>
+          <m:t>33</m:t>
+        </m:r>
+        <m:r>
+          <w:rPr>
+            <w:rFonts w:ascii="Cambria Math" w:hAnsi="Cambria Math" w:cs="Arial"/>
+            <w:sz w:val="28"/>
+            <w:szCs w:val="28"/>
+          </w:rPr>
+          <m:t>-</m:t>
+        </m:r>
+        <m:r>
+          <w:rPr>
+            <w:rFonts w:ascii="Cambria Math" w:hAnsi="Cambria Math" w:cs="Arial"/>
+            <w:sz w:val="28"/>
+            <w:szCs w:val="28"/>
+          </w:rPr>
+          <m:t>33</m:t>
+        </m:r>
+        <m:r>
+          <w:rPr>
+            <w:rFonts w:ascii="Cambria Math" w:hAnsi="Cambria Math" w:cs="Arial"/>
+            <w:sz w:val="28"/>
+            <w:szCs w:val="28"/>
+          </w:rPr>
+          <m:t>)</m:t>
+        </m:r>
+      </m:oMath>
+    </w:p>
+    <w:p>
+      <w:pPr>
+        <w:pStyle w:val="a3"/>
+        <w:numPr>
+          <w:ilvl w:val="1"/>
+          <w:numId w:val="25"/>
+        </w:numPr>
+        <w:autoSpaceDE w:val="0"/>
+        <w:autoSpaceDN w:val="0"/>
+        <w:adjustRightInd w:val="0"/>
+        <w:spacing w:line="360" w:lineRule="auto"/>
+        <w:rPr>
+          <w:rFonts w:ascii="Arial" w:hAnsi="Arial" w:cs="Arial"/>
+          <w:sz w:val="28"/>
+          <w:szCs w:val="28"/>
+        </w:rPr>
+      </w:pPr>
+      <m:oMath>
+        <m:r>
+          <w:rPr>
+            <w:rFonts w:ascii="Cambria Math" w:hAnsi="Cambria Math" w:cs="Arial"/>
+            <w:sz w:val="28"/>
+            <w:szCs w:val="28"/>
+          </w:rPr>
+          <m:t>(21-33</m:t>
+        </m:r>
+        <m:r>
+          <w:rPr>
+            <w:rFonts w:ascii="Cambria Math" w:hAnsi="Cambria Math" w:cs="Arial"/>
+            <w:sz w:val="28"/>
+            <w:szCs w:val="28"/>
+          </w:rPr>
+          <m:t>)/1</m:t>
+        </m:r>
+      </m:oMath>
+    </w:p>
+    <w:p>
+      <w:pPr>
+        <w:pStyle w:val="a3"/>
+        <w:numPr>
+          <w:ilvl w:val="1"/>
+          <w:numId w:val="25"/>
+        </w:numPr>
+        <w:autoSpaceDE w:val="0"/>
+        <w:autoSpaceDN w:val="0"/>
+        <w:adjustRightInd w:val="0"/>
+        <w:spacing w:line="360" w:lineRule="auto"/>
+        <w:rPr>
+          <w:rFonts w:ascii="Arial" w:hAnsi="Arial" w:cs="Arial"/>
+          <w:sz w:val="28"/>
+          <w:szCs w:val="28"/>
+        </w:rPr>
+      </w:pPr>
+      <m:oMath>
+        <m:r>
+          <w:rPr>
+            <w:rFonts w:ascii="Cambria Math" w:hAnsi="Cambria Math" w:cs="Arial"/>
+            <w:sz w:val="28"/>
+            <w:szCs w:val="28"/>
+          </w:rPr>
+          <m:t>21-33</m:t>
+        </m:r>
+      </m:oMath>
+    </w:p>
+    <w:p>
+      <w:pPr>
+        <w:pStyle w:val="a3"/>
+        <w:numPr>
+          <w:ilvl w:val="1"/>
+          <w:numId w:val="25"/>
+        </w:numPr>
+        <w:autoSpaceDE w:val="0"/>
+        <w:autoSpaceDN w:val="0"/>
+        <w:adjustRightInd w:val="0"/>
+        <w:spacing w:line="360" w:lineRule="auto"/>
+        <w:rPr>
+          <w:rFonts w:ascii="Arial" w:hAnsi="Arial" w:cs="Arial"/>
+          <w:sz w:val="28"/>
+          <w:szCs w:val="28"/>
+        </w:rPr>
+      </w:pPr>
+      <m:oMath>
+        <m:r>
+          <w:rPr>
+            <w:rFonts w:ascii="Cambria Math" w:hAnsi="Cambria Math" w:cs="Arial"/>
+            <w:sz w:val="28"/>
+            <w:szCs w:val="28"/>
+          </w:rPr>
+          <m:t>-12</m:t>
+        </m:r>
+      </m:oMath>
+      <w:r>
+        <w:rPr>
+          <w:rFonts w:ascii="Arial" w:eastAsiaTheme="minorEastAsia" w:hAnsi="Arial" w:cs="Arial"/>
+          <w:sz w:val="28"/>
+          <w:szCs w:val="28"/>
+          <w:lang w:val="en-US"/>
+        </w:rPr>
+        <w:t xml:space="preserve"> (</w:t>
+      </w:r>
+      <w:r>
+        <w:rPr>
+          <w:rFonts w:ascii="Arial" w:eastAsiaTheme="minorEastAsia" w:hAnsi="Arial" w:cs="Arial"/>
+          <w:sz w:val="28"/>
+          <w:szCs w:val="28"/>
+          <w:lang w:val="uk-UA"/>
+        </w:rPr>
+        <w:t>парний результат</w:t>
+      </w:r>
+      <w:r>
+        <w:rPr>
+          <w:rFonts w:ascii="Arial" w:eastAsiaTheme="minorEastAsia" w:hAnsi="Arial" w:cs="Arial"/>
+          <w:sz w:val="28"/>
+          <w:szCs w:val="28"/>
+          <w:lang w:val="en-US"/>
+        </w:rPr>
+        <w:t>)</w:t>
+      </w:r>
+      <w:r>
+        <w:rPr>
+          <w:rFonts w:ascii="Arial" w:eastAsiaTheme="minorEastAsia" w:hAnsi="Arial" w:cs="Arial"/>
+          <w:sz w:val="28"/>
+          <w:szCs w:val="28"/>
+          <w:lang w:val="uk-UA"/>
+        </w:rPr>
+        <w:t xml:space="preserve"> </w:t>
+      </w:r>
+      <m:oMath>
+        <m:r>
+          <w:rPr>
+            <w:rFonts w:ascii="Cambria Math" w:eastAsiaTheme="minorEastAsia" w:hAnsi="Cambria Math" w:cs="Arial"/>
+            <w:sz w:val="28"/>
+            <w:szCs w:val="28"/>
+            <w:lang w:val="uk-UA"/>
+          </w:rPr>
+          <m:t>/2</m:t>
+        </m:r>
+      </m:oMath>
+    </w:p>
+    <w:p>
+      <w:pPr>
+        <w:pStyle w:val="a3"/>
+        <w:numPr>
+          <w:ilvl w:val="1"/>
+          <w:numId w:val="25"/>
+        </w:numPr>
+        <w:autoSpaceDE w:val="0"/>
+        <w:autoSpaceDN w:val="0"/>
+        <w:adjustRightInd w:val="0"/>
+        <w:rPr>
+          <w:rFonts w:ascii="Arial" w:eastAsiaTheme="minorEastAsia" w:hAnsi="Arial" w:cs="Arial"/>
+          <w:sz w:val="28"/>
+          <w:szCs w:val="28"/>
+        </w:rPr>
+      </w:pPr>
+      <m:oMath>
+        <m:r>
+          <w:rPr>
+            <w:rFonts w:ascii="Cambria Math" w:hAnsi="Cambria Math" w:cs="Arial"/>
+            <w:sz w:val="28"/>
+            <w:szCs w:val="28"/>
+          </w:rPr>
+          <m:t>-</m:t>
+        </m:r>
+        <m:r>
+          <w:rPr>
+            <w:rFonts w:ascii="Cambria Math" w:hAnsi="Cambria Math" w:cs="Arial"/>
+            <w:sz w:val="28"/>
+            <w:szCs w:val="28"/>
+          </w:rPr>
+          <m:t>6</m:t>
+        </m:r>
+      </m:oMath>
+    </w:p>
+    <w:p>
+      <w:pPr>
+        <w:spacing w:after="200" w:line="276" w:lineRule="auto"/>
+        <w:rPr>
+          <w:rFonts w:ascii="Arial" w:eastAsiaTheme="minorEastAsia" w:hAnsi="Arial" w:cs="Arial"/>
+          <w:sz w:val="28"/>
+          <w:szCs w:val="28"/>
+          <w:lang w:val="ru-RU" w:eastAsia="en-US"/>
+        </w:rPr>
+      </w:pPr>
+      <w:r>
+        <w:rPr>
+          <w:rFonts w:ascii="Arial" w:eastAsiaTheme="minorEastAsia" w:hAnsi="Arial" w:cs="Arial"/>
+          <w:sz w:val="28"/>
+          <w:szCs w:val="28"/>
+        </w:rPr>
+        <w:br w:type="page"/>
+      </w:r>
+    </w:p>
+    <w:p>
+      <w:pPr>
+        <w:pStyle w:val="a3"/>
+        <w:numPr>
+          <w:ilvl w:val="0"/>
+          <w:numId w:val="25"/>
+        </w:numPr>
+        <w:autoSpaceDE w:val="0"/>
+        <w:autoSpaceDN w:val="0"/>
+        <w:adjustRightInd w:val="0"/>
+        <w:rPr>
+          <w:rFonts w:ascii="Arial" w:hAnsi="Arial" w:cs="Arial"/>
+          <w:sz w:val="28"/>
+          <w:szCs w:val="28"/>
+          <w:lang w:val="en-US"/>
+        </w:rPr>
+      </w:pPr>
+      <w:r>
+        <w:rPr>
+          <w:rFonts w:ascii="Arial" w:hAnsi="Arial" w:cs="Arial"/>
+          <w:sz w:val="28"/>
+          <w:szCs w:val="28"/>
+          <w:lang w:val="en-US"/>
+        </w:rPr>
+        <w:lastRenderedPageBreak/>
+        <w:t>a</w:t>
+      </w:r>
+      <w:r>
+        <w:rPr>
+          <w:rFonts w:ascii="Arial" w:hAnsi="Arial" w:cs="Arial"/>
+          <w:sz w:val="28"/>
+          <w:szCs w:val="28"/>
+          <w:lang w:val="en-US"/>
+        </w:rPr>
+        <w:t xml:space="preserve"> = 8, b = 23</w:t>
+      </w:r>
+      <w:r>
+        <w:rPr>
+          <w:rFonts w:ascii="Arial" w:hAnsi="Arial" w:cs="Arial"/>
+          <w:sz w:val="28"/>
+          <w:szCs w:val="28"/>
+          <w:lang w:val="en-US"/>
+        </w:rPr>
+        <w:t xml:space="preserve">, </w:t>
+      </w:r>
+      <w:r>
+        <w:rPr>
+          <w:rFonts w:ascii="Arial" w:hAnsi="Arial" w:cs="Arial"/>
+          <w:sz w:val="28"/>
+          <w:szCs w:val="28"/>
+          <w:lang w:val="en-US"/>
+        </w:rPr>
+        <w:t>c = 24</w:t>
+      </w:r>
+    </w:p>
+    <w:p>
+      <w:pPr>
+        <w:pStyle w:val="a3"/>
+        <w:numPr>
+          <w:ilvl w:val="1"/>
+          <w:numId w:val="25"/>
+        </w:numPr>
+        <w:autoSpaceDE w:val="0"/>
+        <w:autoSpaceDN w:val="0"/>
+        <w:adjustRightInd w:val="0"/>
+        <w:spacing w:line="360" w:lineRule="auto"/>
+        <w:rPr>
+          <w:rFonts w:ascii="Arial" w:hAnsi="Arial" w:cs="Arial"/>
+          <w:sz w:val="28"/>
+          <w:szCs w:val="28"/>
+        </w:rPr>
+      </w:pPr>
+      <m:oMath>
+        <m:r>
+          <w:rPr>
+            <w:rFonts w:ascii="Cambria Math" w:hAnsi="Cambria Math" w:cs="Arial"/>
+            <w:sz w:val="28"/>
+            <w:szCs w:val="28"/>
+          </w:rPr>
+          <m:t>(21-</m:t>
+        </m:r>
+        <m:r>
+          <w:rPr>
+            <w:rFonts w:ascii="Cambria Math" w:hAnsi="Cambria Math" w:cs="Arial"/>
+            <w:sz w:val="28"/>
+            <w:szCs w:val="28"/>
+            <w:lang w:val="en-US"/>
+          </w:rPr>
+          <m:t xml:space="preserve">a*c/4 </m:t>
+        </m:r>
+        <m:r>
+          <w:rPr>
+            <w:rFonts w:ascii="Cambria Math" w:hAnsi="Cambria Math" w:cs="Arial"/>
+            <w:sz w:val="28"/>
+            <w:szCs w:val="28"/>
+          </w:rPr>
+          <m:t>)/(1+c/a+b)</m:t>
+        </m:r>
+      </m:oMath>
+    </w:p>
+    <w:p>
+      <w:pPr>
+        <w:pStyle w:val="a3"/>
+        <w:numPr>
+          <w:ilvl w:val="1"/>
+          <w:numId w:val="25"/>
+        </w:numPr>
+        <w:autoSpaceDE w:val="0"/>
+        <w:autoSpaceDN w:val="0"/>
+        <w:adjustRightInd w:val="0"/>
+        <w:spacing w:line="360" w:lineRule="auto"/>
+        <w:rPr>
+          <w:rFonts w:ascii="Arial" w:hAnsi="Arial" w:cs="Arial"/>
+          <w:sz w:val="28"/>
+          <w:szCs w:val="28"/>
+        </w:rPr>
+      </w:pPr>
+      <m:oMath>
+        <m:r>
+          <w:rPr>
+            <w:rFonts w:ascii="Cambria Math" w:hAnsi="Cambria Math" w:cs="Arial"/>
+            <w:sz w:val="28"/>
+            <w:szCs w:val="28"/>
+          </w:rPr>
+          <m:t>(21-</m:t>
+        </m:r>
+        <m:r>
+          <w:rPr>
+            <w:rFonts w:ascii="Cambria Math" w:hAnsi="Cambria Math" w:cs="Arial"/>
+            <w:sz w:val="28"/>
+            <w:szCs w:val="28"/>
+            <w:lang w:val="en-US"/>
+          </w:rPr>
+          <m:t>8</m:t>
+        </m:r>
+        <m:r>
+          <w:rPr>
+            <w:rFonts w:ascii="Cambria Math" w:hAnsi="Cambria Math" w:cs="Arial"/>
+            <w:sz w:val="28"/>
+            <w:szCs w:val="28"/>
+            <w:lang w:val="en-US"/>
+          </w:rPr>
+          <m:t>*</m:t>
+        </m:r>
+        <m:r>
+          <w:rPr>
+            <w:rFonts w:ascii="Cambria Math" w:hAnsi="Cambria Math" w:cs="Arial"/>
+            <w:sz w:val="28"/>
+            <w:szCs w:val="28"/>
+            <w:lang w:val="en-US"/>
+          </w:rPr>
+          <m:t>24</m:t>
+        </m:r>
+        <m:r>
+          <w:rPr>
+            <w:rFonts w:ascii="Cambria Math" w:hAnsi="Cambria Math" w:cs="Arial"/>
+            <w:sz w:val="28"/>
+            <w:szCs w:val="28"/>
+            <w:lang w:val="en-US"/>
+          </w:rPr>
+          <m:t xml:space="preserve">/4 </m:t>
+        </m:r>
+        <m:r>
+          <w:rPr>
+            <w:rFonts w:ascii="Cambria Math" w:hAnsi="Cambria Math" w:cs="Arial"/>
+            <w:sz w:val="28"/>
+            <w:szCs w:val="28"/>
+          </w:rPr>
+          <m:t>)/(1+</m:t>
+        </m:r>
+        <m:r>
+          <w:rPr>
+            <w:rFonts w:ascii="Cambria Math" w:hAnsi="Cambria Math" w:cs="Arial"/>
+            <w:sz w:val="28"/>
+            <w:szCs w:val="28"/>
+          </w:rPr>
+          <m:t>24</m:t>
+        </m:r>
+        <m:r>
+          <w:rPr>
+            <w:rFonts w:ascii="Cambria Math" w:hAnsi="Cambria Math" w:cs="Arial"/>
+            <w:sz w:val="28"/>
+            <w:szCs w:val="28"/>
+          </w:rPr>
+          <m:t>/</m:t>
+        </m:r>
+        <m:r>
+          <w:rPr>
+            <w:rFonts w:ascii="Cambria Math" w:hAnsi="Cambria Math" w:cs="Arial"/>
+            <w:sz w:val="28"/>
+            <w:szCs w:val="28"/>
+          </w:rPr>
+          <m:t>8</m:t>
+        </m:r>
+        <m:r>
+          <w:rPr>
+            <w:rFonts w:ascii="Cambria Math" w:hAnsi="Cambria Math" w:cs="Arial"/>
+            <w:sz w:val="28"/>
+            <w:szCs w:val="28"/>
+          </w:rPr>
+          <m:t>+2</m:t>
+        </m:r>
+        <m:r>
+          <w:rPr>
+            <w:rFonts w:ascii="Cambria Math" w:hAnsi="Cambria Math" w:cs="Arial"/>
+            <w:sz w:val="28"/>
+            <w:szCs w:val="28"/>
+          </w:rPr>
+          <m:t>3</m:t>
+        </m:r>
+        <m:r>
+          <w:rPr>
+            <w:rFonts w:ascii="Cambria Math" w:hAnsi="Cambria Math" w:cs="Arial"/>
+            <w:sz w:val="28"/>
+            <w:szCs w:val="28"/>
+          </w:rPr>
+          <m:t>)</m:t>
+        </m:r>
+      </m:oMath>
+    </w:p>
+    <w:p>
+      <w:pPr>
+        <w:pStyle w:val="a3"/>
+        <w:numPr>
+          <w:ilvl w:val="1"/>
+          <w:numId w:val="25"/>
+        </w:numPr>
+        <w:autoSpaceDE w:val="0"/>
+        <w:autoSpaceDN w:val="0"/>
+        <w:adjustRightInd w:val="0"/>
+        <w:spacing w:line="360" w:lineRule="auto"/>
+        <w:rPr>
+          <w:rFonts w:ascii="Arial" w:hAnsi="Arial" w:cs="Arial"/>
+          <w:sz w:val="28"/>
+          <w:szCs w:val="28"/>
+        </w:rPr>
+      </w:pPr>
+      <m:oMath>
+        <m:r>
+          <w:rPr>
+            <w:rFonts w:ascii="Cambria Math" w:hAnsi="Cambria Math" w:cs="Arial"/>
+            <w:sz w:val="28"/>
+            <w:szCs w:val="28"/>
+          </w:rPr>
+          <m:t>(21-</m:t>
+        </m:r>
+        <m:r>
+          <w:rPr>
+            <w:rFonts w:ascii="Cambria Math" w:hAnsi="Cambria Math" w:cs="Arial"/>
+            <w:sz w:val="28"/>
+            <w:szCs w:val="28"/>
+            <w:lang w:val="en-US"/>
+          </w:rPr>
+          <m:t>48</m:t>
+        </m:r>
+        <m:r>
+          <w:rPr>
+            <w:rFonts w:ascii="Cambria Math" w:hAnsi="Cambria Math" w:cs="Arial"/>
+            <w:sz w:val="28"/>
+            <w:szCs w:val="28"/>
+            <w:lang w:val="en-US"/>
+          </w:rPr>
+          <m:t xml:space="preserve"> </m:t>
+        </m:r>
+        <m:r>
+          <w:rPr>
+            <w:rFonts w:ascii="Cambria Math" w:hAnsi="Cambria Math" w:cs="Arial"/>
+            <w:sz w:val="28"/>
+            <w:szCs w:val="28"/>
+          </w:rPr>
+          <m:t>)/(1+</m:t>
+        </m:r>
+        <m:r>
+          <w:rPr>
+            <w:rFonts w:ascii="Cambria Math" w:hAnsi="Cambria Math" w:cs="Arial"/>
+            <w:sz w:val="28"/>
+            <w:szCs w:val="28"/>
+          </w:rPr>
+          <m:t>3</m:t>
+        </m:r>
+        <m:r>
+          <w:rPr>
+            <w:rFonts w:ascii="Cambria Math" w:hAnsi="Cambria Math" w:cs="Arial"/>
+            <w:sz w:val="28"/>
+            <w:szCs w:val="28"/>
+          </w:rPr>
+          <m:t>+23)</m:t>
+        </m:r>
+      </m:oMath>
+    </w:p>
+    <w:p>
+      <w:pPr>
+        <w:pStyle w:val="a3"/>
+        <w:numPr>
+          <w:ilvl w:val="1"/>
+          <w:numId w:val="25"/>
+        </w:numPr>
+        <w:autoSpaceDE w:val="0"/>
+        <w:autoSpaceDN w:val="0"/>
+        <w:adjustRightInd w:val="0"/>
+        <w:spacing w:line="360" w:lineRule="auto"/>
+        <w:rPr>
+          <w:rFonts w:ascii="Arial" w:hAnsi="Arial" w:cs="Arial"/>
+          <w:sz w:val="28"/>
+          <w:szCs w:val="28"/>
+        </w:rPr>
+      </w:pPr>
+      <m:oMath>
+        <m:r>
+          <w:rPr>
+            <w:rFonts w:ascii="Cambria Math" w:hAnsi="Cambria Math" w:cs="Arial"/>
+            <w:sz w:val="28"/>
+            <w:szCs w:val="28"/>
+          </w:rPr>
+          <m:t>(</m:t>
+        </m:r>
+        <m:r>
+          <w:rPr>
+            <w:rFonts w:ascii="Cambria Math" w:hAnsi="Cambria Math" w:cs="Arial"/>
+            <w:sz w:val="28"/>
+            <w:szCs w:val="28"/>
+          </w:rPr>
+          <m:t>-27</m:t>
+        </m:r>
+        <m:r>
+          <w:rPr>
+            <w:rFonts w:ascii="Cambria Math" w:hAnsi="Cambria Math" w:cs="Arial"/>
+            <w:sz w:val="28"/>
+            <w:szCs w:val="28"/>
+            <w:lang w:val="en-US"/>
+          </w:rPr>
+          <m:t xml:space="preserve"> </m:t>
+        </m:r>
+        <m:r>
+          <w:rPr>
+            <w:rFonts w:ascii="Cambria Math" w:hAnsi="Cambria Math" w:cs="Arial"/>
+            <w:sz w:val="28"/>
+            <w:szCs w:val="28"/>
+          </w:rPr>
+          <m:t>)/(</m:t>
+        </m:r>
+        <m:r>
+          <w:rPr>
+            <w:rFonts w:ascii="Cambria Math" w:hAnsi="Cambria Math" w:cs="Arial"/>
+            <w:sz w:val="28"/>
+            <w:szCs w:val="28"/>
+          </w:rPr>
+          <m:t>27</m:t>
+        </m:r>
+        <m:r>
+          <w:rPr>
+            <w:rFonts w:ascii="Cambria Math" w:hAnsi="Cambria Math" w:cs="Arial"/>
+            <w:sz w:val="28"/>
+            <w:szCs w:val="28"/>
+          </w:rPr>
+          <m:t>)</m:t>
+        </m:r>
+      </m:oMath>
+    </w:p>
+    <w:p>
+      <w:pPr>
+        <w:pStyle w:val="a3"/>
+        <w:numPr>
+          <w:ilvl w:val="1"/>
+          <w:numId w:val="25"/>
+        </w:numPr>
+        <w:autoSpaceDE w:val="0"/>
+        <w:autoSpaceDN w:val="0"/>
+        <w:adjustRightInd w:val="0"/>
+        <w:spacing w:line="360" w:lineRule="auto"/>
+        <w:rPr>
+          <w:rFonts w:ascii="Arial" w:hAnsi="Arial" w:cs="Arial"/>
+          <w:sz w:val="28"/>
+          <w:szCs w:val="28"/>
+        </w:rPr>
+      </w:pPr>
+      <m:oMath>
+        <m:r>
+          <w:rPr>
+            <w:rFonts w:ascii="Cambria Math" w:hAnsi="Cambria Math" w:cs="Arial"/>
+            <w:sz w:val="28"/>
+            <w:szCs w:val="28"/>
+          </w:rPr>
+          <m:t>-1</m:t>
+        </m:r>
+      </m:oMath>
+      <w:r>
+        <w:rPr>
+          <w:rFonts w:ascii="Arial" w:eastAsiaTheme="minorEastAsia" w:hAnsi="Arial" w:cs="Arial"/>
+          <w:sz w:val="28"/>
+          <w:szCs w:val="28"/>
+          <w:lang w:val="uk-UA"/>
+        </w:rPr>
+        <w:t xml:space="preserve"> (не парний результат)</w:t>
+      </w:r>
+      <w:r>
+        <w:rPr>
+          <w:rFonts w:ascii="Arial" w:eastAsiaTheme="minorEastAsia" w:hAnsi="Arial" w:cs="Arial"/>
+          <w:sz w:val="28"/>
+          <w:szCs w:val="28"/>
+          <w:lang w:val="en-US"/>
+        </w:rPr>
+        <w:t xml:space="preserve"> </w:t>
+      </w:r>
+      <m:oMath>
+        <m:r>
+          <w:rPr>
+            <w:rFonts w:ascii="Cambria Math" w:eastAsiaTheme="minorEastAsia" w:hAnsi="Cambria Math" w:cs="Arial"/>
+            <w:sz w:val="28"/>
+            <w:szCs w:val="28"/>
+            <w:lang w:val="en-US"/>
+          </w:rPr>
+          <m:t>*5</m:t>
+        </m:r>
+      </m:oMath>
+    </w:p>
+    <w:p>
+      <w:pPr>
+        <w:pStyle w:val="a3"/>
+        <w:numPr>
+          <w:ilvl w:val="1"/>
+          <w:numId w:val="25"/>
+        </w:numPr>
+        <w:autoSpaceDE w:val="0"/>
+        <w:autoSpaceDN w:val="0"/>
+        <w:adjustRightInd w:val="0"/>
+        <w:spacing w:line="360" w:lineRule="auto"/>
+        <w:rPr>
+          <w:rFonts w:ascii="Arial" w:hAnsi="Arial" w:cs="Arial"/>
+          <w:sz w:val="28"/>
+          <w:szCs w:val="28"/>
+        </w:rPr>
+      </w:pPr>
+      <m:oMath>
+        <m:r>
+          <w:rPr>
+            <w:rFonts w:ascii="Cambria Math" w:hAnsi="Cambria Math" w:cs="Arial"/>
+            <w:sz w:val="28"/>
+            <w:szCs w:val="28"/>
+          </w:rPr>
+          <m:t>-</m:t>
+        </m:r>
+        <m:r>
+          <w:rPr>
+            <w:rFonts w:ascii="Cambria Math" w:hAnsi="Cambria Math" w:cs="Arial"/>
+            <w:sz w:val="28"/>
+            <w:szCs w:val="28"/>
+          </w:rPr>
+          <m:t>5</m:t>
+        </m:r>
+      </m:oMath>
+    </w:p>
+    <w:p>
+      <w:pPr>
+        <w:pStyle w:val="a3"/>
+        <w:numPr>
+          <w:ilvl w:val="0"/>
+          <w:numId w:val="25"/>
+        </w:numPr>
+        <w:autoSpaceDE w:val="0"/>
+        <w:autoSpaceDN w:val="0"/>
+        <w:adjustRightInd w:val="0"/>
+        <w:rPr>
+          <w:rFonts w:ascii="Arial" w:hAnsi="Arial" w:cs="Arial"/>
+          <w:sz w:val="28"/>
+          <w:szCs w:val="28"/>
+          <w:lang w:val="en-US"/>
+        </w:rPr>
+      </w:pPr>
+      <w:r>
+        <w:rPr>
+          <w:rFonts w:ascii="Arial" w:hAnsi="Arial" w:cs="Arial"/>
+          <w:sz w:val="28"/>
+          <w:szCs w:val="28"/>
+          <w:lang w:val="en-US"/>
+        </w:rPr>
+        <w:t>a = 8, b = 23, c = 24</w:t>
+      </w:r>
+    </w:p>
+    <w:p>
+      <w:pPr>
+        <w:pStyle w:val="a3"/>
+        <w:numPr>
+          <w:ilvl w:val="1"/>
+          <w:numId w:val="25"/>
+        </w:numPr>
+        <w:autoSpaceDE w:val="0"/>
+        <w:autoSpaceDN w:val="0"/>
+        <w:adjustRightInd w:val="0"/>
+        <w:spacing w:line="360" w:lineRule="auto"/>
+        <w:rPr>
+          <w:rFonts w:ascii="Arial" w:hAnsi="Arial" w:cs="Arial"/>
+          <w:sz w:val="28"/>
+          <w:szCs w:val="28"/>
+        </w:rPr>
+      </w:pPr>
+      <m:oMath>
+        <m:r>
+          <w:rPr>
+            <w:rFonts w:ascii="Cambria Math" w:hAnsi="Cambria Math" w:cs="Arial"/>
+            <w:sz w:val="28"/>
+            <w:szCs w:val="28"/>
+          </w:rPr>
+          <m:t>(21-</m:t>
+        </m:r>
+        <m:r>
+          <w:rPr>
+            <w:rFonts w:ascii="Cambria Math" w:hAnsi="Cambria Math" w:cs="Arial"/>
+            <w:sz w:val="28"/>
+            <w:szCs w:val="28"/>
+            <w:lang w:val="en-US"/>
+          </w:rPr>
+          <m:t xml:space="preserve">a*c/4 </m:t>
+        </m:r>
+        <m:r>
+          <w:rPr>
+            <w:rFonts w:ascii="Cambria Math" w:hAnsi="Cambria Math" w:cs="Arial"/>
+            <w:sz w:val="28"/>
+            <w:szCs w:val="28"/>
+          </w:rPr>
+          <m:t>)/(1+c/a+b)</m:t>
+        </m:r>
+      </m:oMath>
+    </w:p>
+    <w:p>
+      <w:pPr>
+        <w:pStyle w:val="a3"/>
+        <w:numPr>
+          <w:ilvl w:val="1"/>
+          <w:numId w:val="25"/>
+        </w:numPr>
+        <w:autoSpaceDE w:val="0"/>
+        <w:autoSpaceDN w:val="0"/>
+        <w:adjustRightInd w:val="0"/>
+        <w:spacing w:line="360" w:lineRule="auto"/>
+        <w:rPr>
+          <w:rFonts w:ascii="Arial" w:hAnsi="Arial" w:cs="Arial"/>
+          <w:sz w:val="28"/>
+          <w:szCs w:val="28"/>
+        </w:rPr>
+      </w:pPr>
+      <m:oMath>
+        <m:r>
+          <w:rPr>
+            <w:rFonts w:ascii="Cambria Math" w:hAnsi="Cambria Math" w:cs="Arial"/>
+            <w:sz w:val="28"/>
+            <w:szCs w:val="28"/>
+          </w:rPr>
+          <m:t>(21-</m:t>
+        </m:r>
+        <m:r>
+          <w:rPr>
+            <w:rFonts w:ascii="Cambria Math" w:hAnsi="Cambria Math" w:cs="Arial"/>
+            <w:sz w:val="28"/>
+            <w:szCs w:val="28"/>
+            <w:lang w:val="en-US"/>
+          </w:rPr>
+          <m:t xml:space="preserve">8*24/4 </m:t>
+        </m:r>
+        <m:r>
+          <w:rPr>
+            <w:rFonts w:ascii="Cambria Math" w:hAnsi="Cambria Math" w:cs="Arial"/>
+            <w:sz w:val="28"/>
+            <w:szCs w:val="28"/>
+          </w:rPr>
+          <m:t>)/(1+24/8+23)</m:t>
+        </m:r>
+      </m:oMath>
+    </w:p>
+    <w:p>
+      <w:pPr>
+        <w:pStyle w:val="a3"/>
+        <w:numPr>
+          <w:ilvl w:val="1"/>
+          <w:numId w:val="25"/>
+        </w:numPr>
+        <w:autoSpaceDE w:val="0"/>
+        <w:autoSpaceDN w:val="0"/>
+        <w:adjustRightInd w:val="0"/>
+        <w:spacing w:line="360" w:lineRule="auto"/>
+        <w:rPr>
+          <w:rFonts w:ascii="Arial" w:hAnsi="Arial" w:cs="Arial"/>
+          <w:sz w:val="28"/>
+          <w:szCs w:val="28"/>
+        </w:rPr>
+      </w:pPr>
+      <m:oMath>
+        <m:r>
+          <w:rPr>
+            <w:rFonts w:ascii="Cambria Math" w:hAnsi="Cambria Math" w:cs="Arial"/>
+            <w:sz w:val="28"/>
+            <w:szCs w:val="28"/>
+          </w:rPr>
+          <m:t>(21-</m:t>
+        </m:r>
+        <m:r>
+          <w:rPr>
+            <w:rFonts w:ascii="Cambria Math" w:hAnsi="Cambria Math" w:cs="Arial"/>
+            <w:sz w:val="28"/>
+            <w:szCs w:val="28"/>
+            <w:lang w:val="en-US"/>
+          </w:rPr>
+          <m:t xml:space="preserve">48 </m:t>
+        </m:r>
+        <m:r>
+          <w:rPr>
+            <w:rFonts w:ascii="Cambria Math" w:hAnsi="Cambria Math" w:cs="Arial"/>
+            <w:sz w:val="28"/>
+            <w:szCs w:val="28"/>
+          </w:rPr>
+          <m:t>)/(1+3+23)</m:t>
+        </m:r>
+      </m:oMath>
+    </w:p>
+    <w:p>
+      <w:pPr>
+        <w:pStyle w:val="a3"/>
+        <w:numPr>
+          <w:ilvl w:val="1"/>
+          <w:numId w:val="25"/>
+        </w:numPr>
+        <w:autoSpaceDE w:val="0"/>
+        <w:autoSpaceDN w:val="0"/>
+        <w:adjustRightInd w:val="0"/>
+        <w:spacing w:line="360" w:lineRule="auto"/>
+        <w:rPr>
+          <w:rFonts w:ascii="Arial" w:hAnsi="Arial" w:cs="Arial"/>
+          <w:sz w:val="28"/>
+          <w:szCs w:val="28"/>
+        </w:rPr>
+      </w:pPr>
+      <m:oMath>
+        <m:r>
+          <w:rPr>
+            <w:rFonts w:ascii="Cambria Math" w:hAnsi="Cambria Math" w:cs="Arial"/>
+            <w:sz w:val="28"/>
+            <w:szCs w:val="28"/>
+          </w:rPr>
+          <m:t>(-27</m:t>
+        </m:r>
+        <m:r>
+          <w:rPr>
+            <w:rFonts w:ascii="Cambria Math" w:hAnsi="Cambria Math" w:cs="Arial"/>
+            <w:sz w:val="28"/>
+            <w:szCs w:val="28"/>
+            <w:lang w:val="en-US"/>
+          </w:rPr>
+          <m:t xml:space="preserve"> </m:t>
+        </m:r>
+        <m:r>
+          <w:rPr>
+            <w:rFonts w:ascii="Cambria Math" w:hAnsi="Cambria Math" w:cs="Arial"/>
+            <w:sz w:val="28"/>
+            <w:szCs w:val="28"/>
+          </w:rPr>
+          <m:t>)/(27)</m:t>
+        </m:r>
+      </m:oMath>
+    </w:p>
+    <w:p>
+      <w:pPr>
+        <w:pStyle w:val="a3"/>
+        <w:numPr>
+          <w:ilvl w:val="1"/>
+          <w:numId w:val="25"/>
+        </w:numPr>
+        <w:autoSpaceDE w:val="0"/>
+        <w:autoSpaceDN w:val="0"/>
+        <w:adjustRightInd w:val="0"/>
+        <w:spacing w:line="360" w:lineRule="auto"/>
+        <w:rPr>
+          <w:rFonts w:ascii="Arial" w:hAnsi="Arial" w:cs="Arial"/>
+          <w:sz w:val="28"/>
+          <w:szCs w:val="28"/>
+        </w:rPr>
+      </w:pPr>
+      <m:oMath>
+        <m:r>
+          <w:rPr>
+            <w:rFonts w:ascii="Cambria Math" w:hAnsi="Cambria Math" w:cs="Arial"/>
+            <w:sz w:val="28"/>
+            <w:szCs w:val="28"/>
+          </w:rPr>
+          <m:t>-1</m:t>
+        </m:r>
+      </m:oMath>
+      <w:r>
+        <w:rPr>
+          <w:rFonts w:ascii="Arial" w:eastAsiaTheme="minorEastAsia" w:hAnsi="Arial" w:cs="Arial"/>
+          <w:sz w:val="28"/>
+          <w:szCs w:val="28"/>
+          <w:lang w:val="uk-UA"/>
+        </w:rPr>
+        <w:t xml:space="preserve"> (не парний результат)</w:t>
+      </w:r>
+      <w:r>
+        <w:rPr>
+          <w:rFonts w:ascii="Arial" w:eastAsiaTheme="minorEastAsia" w:hAnsi="Arial" w:cs="Arial"/>
+          <w:sz w:val="28"/>
+          <w:szCs w:val="28"/>
+          <w:lang w:val="en-US"/>
+        </w:rPr>
+        <w:t xml:space="preserve"> </w:t>
+      </w:r>
+      <m:oMath>
+        <m:r>
+          <w:rPr>
+            <w:rFonts w:ascii="Cambria Math" w:eastAsiaTheme="minorEastAsia" w:hAnsi="Cambria Math" w:cs="Arial"/>
+            <w:sz w:val="28"/>
+            <w:szCs w:val="28"/>
+            <w:lang w:val="en-US"/>
+          </w:rPr>
+          <m:t>*5</m:t>
+        </m:r>
+      </m:oMath>
+    </w:p>
+    <w:p>
+      <w:pPr>
+        <w:pStyle w:val="a3"/>
+        <w:numPr>
+          <w:ilvl w:val="1"/>
+          <w:numId w:val="25"/>
+        </w:numPr>
+        <w:autoSpaceDE w:val="0"/>
+        <w:autoSpaceDN w:val="0"/>
+        <w:adjustRightInd w:val="0"/>
+        <w:spacing w:line="360" w:lineRule="auto"/>
+        <w:rPr>
+          <w:rFonts w:ascii="Arial" w:hAnsi="Arial" w:cs="Arial"/>
+          <w:sz w:val="28"/>
+          <w:szCs w:val="28"/>
+        </w:rPr>
+      </w:pPr>
+      <m:oMath>
+        <m:r>
+          <w:rPr>
+            <w:rFonts w:ascii="Cambria Math" w:hAnsi="Cambria Math" w:cs="Arial"/>
+            <w:sz w:val="28"/>
+            <w:szCs w:val="28"/>
+          </w:rPr>
+          <m:t>-5</m:t>
+        </m:r>
+      </m:oMath>
+      <w:bookmarkStart w:id="0" w:name="_GoBack"/>
+      <w:bookmarkEnd w:id="0"/>
+    </w:p>
+    <w:p>
+      <w:pPr>
+        <w:autoSpaceDE w:val="0"/>
+        <w:autoSpaceDN w:val="0"/>
+        <w:adjustRightInd w:val="0"/>
+        <w:rPr>
+          <w:rFonts w:ascii="Arial" w:hAnsi="Arial" w:cs="Arial"/>
+          <w:sz w:val="28"/>
+          <w:szCs w:val="28"/>
+          <w:lang w:val="en-US"/>
+        </w:rPr>
+      </w:pPr>
+    </w:p>
+    <w:p>
+      <w:pPr>
+        <w:autoSpaceDE w:val="0"/>
+        <w:autoSpaceDN w:val="0"/>
+        <w:adjustRightInd w:val="0"/>
+        <w:jc w:val="center"/>
+        <w:rPr>
+          <w:rFonts w:ascii="Arial" w:hAnsi="Arial" w:cs="Arial"/>
+          <w:b/>
+          <w:sz w:val="28"/>
+          <w:szCs w:val="28"/>
+        </w:rPr>
+      </w:pPr>
+    </w:p>
+    <w:p>
+      <w:pPr>
+        <w:autoSpaceDE w:val="0"/>
+        <w:autoSpaceDN w:val="0"/>
+        <w:adjustRightInd w:val="0"/>
+        <w:jc w:val="center"/>
+        <w:rPr>
+          <w:rFonts w:ascii="Arial" w:hAnsi="Arial" w:cs="Arial"/>
+          <w:b/>
+          <w:sz w:val="28"/>
+          <w:szCs w:val="28"/>
+        </w:rPr>
+      </w:pPr>
+    </w:p>
+    <w:p>
+      <w:pPr>
+        <w:autoSpaceDE w:val="0"/>
+        <w:autoSpaceDN w:val="0"/>
+        <w:adjustRightInd w:val="0"/>
+        <w:jc w:val="center"/>
+        <w:rPr>
+          <w:rFonts w:ascii="Arial" w:hAnsi="Arial" w:cs="Arial"/>
+          <w:b/>
+          <w:sz w:val="28"/>
+          <w:szCs w:val="28"/>
+        </w:rPr>
+      </w:pPr>
+      <w:r>
+        <w:rPr>
+          <w:rFonts w:ascii="Arial" w:hAnsi="Arial" w:cs="Arial"/>
+          <w:b/>
+          <w:sz w:val="28"/>
+          <w:szCs w:val="28"/>
+        </w:rPr>
+        <w:t>Висновок:</w:t>
+      </w:r>
+    </w:p>
+    <w:p>
+      <w:pPr>
+        <w:autoSpaceDE w:val="0"/>
+        <w:autoSpaceDN w:val="0"/>
+        <w:adjustRightInd w:val="0"/>
+        <w:spacing w:line="360" w:lineRule="auto"/>
+        <w:ind w:firstLine="708"/>
+        <w:rPr>
           <w:rFonts w:ascii="Arial" w:hAnsi="Arial" w:cs="Arial"/>
           <w:sz w:val="28"/>
           <w:szCs w:val="28"/>
@@ -1397,16 +5217,7 @@
           <w:sz w:val="28"/>
           <w:szCs w:val="28"/>
         </w:rPr>
-        <w:t xml:space="preserve">Ознайомився з макросами та </w:t>
-      </w:r>
-      <w:r>
-        <w:rPr>
-          <w:rFonts w:ascii="Arial" w:hAnsi="Arial" w:cs="Arial"/>
-          <w:sz w:val="28"/>
-          <w:szCs w:val="28"/>
-        </w:rPr>
-        <w:lastRenderedPageBreak/>
-        <w:t xml:space="preserve">використав їх на практиці. Також </w:t>
+        <w:t xml:space="preserve">Ознайомився з макросами та використав їх на практиці. Також </w:t>
       </w:r>
       <w:r>
         <w:rPr>
@@ -1983,6 +5794,95 @@
     </w:lvl>
   </w:abstractNum>
   <w:abstractNum w:abstractNumId="5">
+    <w:nsid w:val="186214F6"/>
+    <w:multiLevelType w:val="hybridMultilevel"/>
+    <w:tmpl w:val="D3CEFCA6"/>
+    <w:lvl w:ilvl="0" w:tplc="49A47F16">
+      <w:start w:val="1"/>
+      <w:numFmt w:val="decimal"/>
+      <w:lvlText w:val="%1."/>
+      <w:lvlJc w:val="left"/>
+      <w:pPr>
+        <w:ind w:left="1070" w:hanging="360"/>
+      </w:pPr>
+      <w:rPr>
+        <w:rFonts w:hint="default"/>
+      </w:rPr>
+    </w:lvl>
+    <w:lvl w:ilvl="1" w:tplc="04190013">
+      <w:start w:val="1"/>
+      <w:numFmt w:val="upperRoman"/>
+      <w:lvlText w:val="%2."/>
+      <w:lvlJc w:val="right"/>
+      <w:pPr>
+        <w:ind w:left="1790" w:hanging="360"/>
+      </w:pPr>
+    </w:lvl>
+    <w:lvl w:ilvl="2" w:tplc="0419001B" w:tentative="1">
+      <w:start w:val="1"/>
+      <w:numFmt w:val="lowerRoman"/>
+      <w:lvlText w:val="%3."/>
+      <w:lvlJc w:val="right"/>
+      <w:pPr>
+        <w:ind w:left="2510" w:hanging="180"/>
+      </w:pPr>
+    </w:lvl>
+    <w:lvl w:ilvl="3" w:tplc="0419000F" w:tentative="1">
+      <w:start w:val="1"/>
+      <w:numFmt w:val="decimal"/>
+      <w:lvlText w:val="%4."/>
+      <w:lvlJc w:val="left"/>
+      <w:pPr>
+        <w:ind w:left="3230" w:hanging="360"/>
+      </w:pPr>
+    </w:lvl>
+    <w:lvl w:ilvl="4" w:tplc="04190019" w:tentative="1">
+      <w:start w:val="1"/>
+      <w:numFmt w:val="lowerLetter"/>
+      <w:lvlText w:val="%5."/>
+      <w:lvlJc w:val="left"/>
+      <w:pPr>
+        <w:ind w:left="3950" w:hanging="360"/>
+      </w:pPr>
+    </w:lvl>
+    <w:lvl w:ilvl="5" w:tplc="0419001B" w:tentative="1">
+      <w:start w:val="1"/>
+      <w:numFmt w:val="lowerRoman"/>
+      <w:lvlText w:val="%6."/>
+      <w:lvlJc w:val="right"/>
+      <w:pPr>
+        <w:ind w:left="4670" w:hanging="180"/>
+      </w:pPr>
+    </w:lvl>
+    <w:lvl w:ilvl="6" w:tplc="0419000F" w:tentative="1">
+      <w:start w:val="1"/>
+      <w:numFmt w:val="decimal"/>
+      <w:lvlText w:val="%7."/>
+      <w:lvlJc w:val="left"/>
+      <w:pPr>
+        <w:ind w:left="5390" w:hanging="360"/>
+      </w:pPr>
+    </w:lvl>
+    <w:lvl w:ilvl="7" w:tplc="04190019" w:tentative="1">
+      <w:start w:val="1"/>
+      <w:numFmt w:val="lowerLetter"/>
+      <w:lvlText w:val="%8."/>
+      <w:lvlJc w:val="left"/>
+      <w:pPr>
+        <w:ind w:left="6110" w:hanging="360"/>
+      </w:pPr>
+    </w:lvl>
+    <w:lvl w:ilvl="8" w:tplc="0419001B" w:tentative="1">
+      <w:start w:val="1"/>
+      <w:numFmt w:val="lowerRoman"/>
+      <w:lvlText w:val="%9."/>
+      <w:lvlJc w:val="right"/>
+      <w:pPr>
+        <w:ind w:left="6830" w:hanging="180"/>
+      </w:pPr>
+    </w:lvl>
+  </w:abstractNum>
+  <w:abstractNum w:abstractNumId="6">
     <w:nsid w:val="19F6240C"/>
     <w:multiLevelType w:val="hybridMultilevel"/>
     <w:tmpl w:val="4F2825C2"/>
@@ -2095,7 +5995,7 @@
       </w:rPr>
     </w:lvl>
   </w:abstractNum>
-  <w:abstractNum w:abstractNumId="6">
+  <w:abstractNum w:abstractNumId="7">
     <w:nsid w:val="1D25473C"/>
     <w:multiLevelType w:val="hybridMultilevel"/>
     <w:tmpl w:val="0D305FD4"/>
@@ -2208,7 +6108,7 @@
       </w:rPr>
     </w:lvl>
   </w:abstractNum>
-  <w:abstractNum w:abstractNumId="7">
+  <w:abstractNum w:abstractNumId="8">
     <w:nsid w:val="22B65581"/>
     <w:multiLevelType w:val="hybridMultilevel"/>
     <w:tmpl w:val="0846D6D0"/>
@@ -2321,7 +6221,7 @@
       </w:rPr>
     </w:lvl>
   </w:abstractNum>
-  <w:abstractNum w:abstractNumId="8">
+  <w:abstractNum w:abstractNumId="9">
     <w:nsid w:val="2B3A07D9"/>
     <w:multiLevelType w:val="hybridMultilevel"/>
     <w:tmpl w:val="5BA66824"/>
@@ -2410,7 +6310,7 @@
       </w:pPr>
     </w:lvl>
   </w:abstractNum>
-  <w:abstractNum w:abstractNumId="9">
+  <w:abstractNum w:abstractNumId="10">
     <w:nsid w:val="2B545E24"/>
     <w:multiLevelType w:val="hybridMultilevel"/>
     <w:tmpl w:val="99BC5A12"/>
@@ -2496,7 +6396,96 @@
       </w:pPr>
     </w:lvl>
   </w:abstractNum>
-  <w:abstractNum w:abstractNumId="10">
+  <w:abstractNum w:abstractNumId="11">
+    <w:nsid w:val="32BA4DFF"/>
+    <w:multiLevelType w:val="hybridMultilevel"/>
+    <w:tmpl w:val="65D87BB2"/>
+    <w:lvl w:ilvl="0" w:tplc="4D7C1852">
+      <w:start w:val="1"/>
+      <w:numFmt w:val="decimal"/>
+      <w:lvlText w:val="%1."/>
+      <w:lvlJc w:val="left"/>
+      <w:pPr>
+        <w:ind w:left="1068" w:hanging="360"/>
+      </w:pPr>
+      <w:rPr>
+        <w:rFonts w:hint="default"/>
+      </w:rPr>
+    </w:lvl>
+    <w:lvl w:ilvl="1" w:tplc="04190019" w:tentative="1">
+      <w:start w:val="1"/>
+      <w:numFmt w:val="lowerLetter"/>
+      <w:lvlText w:val="%2."/>
+      <w:lvlJc w:val="left"/>
+      <w:pPr>
+        <w:ind w:left="1788" w:hanging="360"/>
+      </w:pPr>
+    </w:lvl>
+    <w:lvl w:ilvl="2" w:tplc="0419001B" w:tentative="1">
+      <w:start w:val="1"/>
+      <w:numFmt w:val="lowerRoman"/>
+      <w:lvlText w:val="%3."/>
+      <w:lvlJc w:val="right"/>
+      <w:pPr>
+        <w:ind w:left="2508" w:hanging="180"/>
+      </w:pPr>
+    </w:lvl>
+    <w:lvl w:ilvl="3" w:tplc="0419000F" w:tentative="1">
+      <w:start w:val="1"/>
+      <w:numFmt w:val="decimal"/>
+      <w:lvlText w:val="%4."/>
+      <w:lvlJc w:val="left"/>
+      <w:pPr>
+        <w:ind w:left="3228" w:hanging="360"/>
+      </w:pPr>
+    </w:lvl>
+    <w:lvl w:ilvl="4" w:tplc="04190019" w:tentative="1">
+      <w:start w:val="1"/>
+      <w:numFmt w:val="lowerLetter"/>
+      <w:lvlText w:val="%5."/>
+      <w:lvlJc w:val="left"/>
+      <w:pPr>
+        <w:ind w:left="3948" w:hanging="360"/>
+      </w:pPr>
+    </w:lvl>
+    <w:lvl w:ilvl="5" w:tplc="0419001B" w:tentative="1">
+      <w:start w:val="1"/>
+      <w:numFmt w:val="lowerRoman"/>
+      <w:lvlText w:val="%6."/>
+      <w:lvlJc w:val="right"/>
+      <w:pPr>
+        <w:ind w:left="4668" w:hanging="180"/>
+      </w:pPr>
+    </w:lvl>
+    <w:lvl w:ilvl="6" w:tplc="0419000F" w:tentative="1">
+      <w:start w:val="1"/>
+      <w:numFmt w:val="decimal"/>
+      <w:lvlText w:val="%7."/>
+      <w:lvlJc w:val="left"/>
+      <w:pPr>
+        <w:ind w:left="5388" w:hanging="360"/>
+      </w:pPr>
+    </w:lvl>
+    <w:lvl w:ilvl="7" w:tplc="04190019" w:tentative="1">
+      <w:start w:val="1"/>
+      <w:numFmt w:val="lowerLetter"/>
+      <w:lvlText w:val="%8."/>
+      <w:lvlJc w:val="left"/>
+      <w:pPr>
+        <w:ind w:left="6108" w:hanging="360"/>
+      </w:pPr>
+    </w:lvl>
+    <w:lvl w:ilvl="8" w:tplc="0419001B" w:tentative="1">
+      <w:start w:val="1"/>
+      <w:numFmt w:val="lowerRoman"/>
+      <w:lvlText w:val="%9."/>
+      <w:lvlJc w:val="right"/>
+      <w:pPr>
+        <w:ind w:left="6828" w:hanging="180"/>
+      </w:pPr>
+    </w:lvl>
+  </w:abstractNum>
+  <w:abstractNum w:abstractNumId="12">
     <w:nsid w:val="3367343F"/>
     <w:multiLevelType w:val="multilevel"/>
     <w:tmpl w:val="48FA2146"/>
@@ -2582,7 +6571,7 @@
       </w:pPr>
     </w:lvl>
   </w:abstractNum>
-  <w:abstractNum w:abstractNumId="11">
+  <w:abstractNum w:abstractNumId="13">
     <w:nsid w:val="44535717"/>
     <w:multiLevelType w:val="hybridMultilevel"/>
     <w:tmpl w:val="C6B22866"/>
@@ -2668,7 +6657,7 @@
       </w:pPr>
     </w:lvl>
   </w:abstractNum>
-  <w:abstractNum w:abstractNumId="12">
+  <w:abstractNum w:abstractNumId="14">
     <w:nsid w:val="4AB41603"/>
     <w:multiLevelType w:val="hybridMultilevel"/>
     <w:tmpl w:val="361C6226"/>
@@ -2781,7 +6770,7 @@
       </w:rPr>
     </w:lvl>
   </w:abstractNum>
-  <w:abstractNum w:abstractNumId="13">
+  <w:abstractNum w:abstractNumId="15">
     <w:nsid w:val="4AF607FA"/>
     <w:multiLevelType w:val="hybridMultilevel"/>
     <w:tmpl w:val="4072D2C0"/>
@@ -2894,7 +6883,7 @@
       </w:rPr>
     </w:lvl>
   </w:abstractNum>
-  <w:abstractNum w:abstractNumId="14">
+  <w:abstractNum w:abstractNumId="16">
     <w:nsid w:val="4E91571B"/>
     <w:multiLevelType w:val="hybridMultilevel"/>
     <w:tmpl w:val="D46609A0"/>
@@ -2980,7 +6969,7 @@
       </w:pPr>
     </w:lvl>
   </w:abstractNum>
-  <w:abstractNum w:abstractNumId="15">
+  <w:abstractNum w:abstractNumId="17">
     <w:nsid w:val="4EA72B04"/>
     <w:multiLevelType w:val="hybridMultilevel"/>
     <w:tmpl w:val="A38A85D2"/>
@@ -3069,7 +7058,7 @@
       </w:pPr>
     </w:lvl>
   </w:abstractNum>
-  <w:abstractNum w:abstractNumId="16">
+  <w:abstractNum w:abstractNumId="18">
     <w:nsid w:val="52512174"/>
     <w:multiLevelType w:val="hybridMultilevel"/>
     <w:tmpl w:val="2AC0847E"/>
@@ -3158,7 +7147,7 @@
       </w:pPr>
     </w:lvl>
   </w:abstractNum>
-  <w:abstractNum w:abstractNumId="17">
+  <w:abstractNum w:abstractNumId="19">
     <w:nsid w:val="53EB180C"/>
     <w:multiLevelType w:val="hybridMultilevel"/>
     <w:tmpl w:val="DB0CDA20"/>
@@ -3247,7 +7236,7 @@
       </w:pPr>
     </w:lvl>
   </w:abstractNum>
-  <w:abstractNum w:abstractNumId="18">
+  <w:abstractNum w:abstractNumId="20">
     <w:nsid w:val="55F314A1"/>
     <w:multiLevelType w:val="hybridMultilevel"/>
     <w:tmpl w:val="F03822B2"/>
@@ -3360,7 +7349,7 @@
       </w:rPr>
     </w:lvl>
   </w:abstractNum>
-  <w:abstractNum w:abstractNumId="19">
+  <w:abstractNum w:abstractNumId="21">
     <w:nsid w:val="59276A12"/>
     <w:multiLevelType w:val="hybridMultilevel"/>
     <w:tmpl w:val="0FCC7322"/>
@@ -3473,7 +7462,7 @@
       </w:rPr>
     </w:lvl>
   </w:abstractNum>
-  <w:abstractNum w:abstractNumId="20">
+  <w:abstractNum w:abstractNumId="22">
     <w:nsid w:val="5C363B6A"/>
     <w:multiLevelType w:val="hybridMultilevel"/>
     <w:tmpl w:val="41C6D7F0"/>
@@ -3559,7 +7548,7 @@
       </w:pPr>
     </w:lvl>
   </w:abstractNum>
-  <w:abstractNum w:abstractNumId="21">
+  <w:abstractNum w:abstractNumId="23">
     <w:nsid w:val="5D014425"/>
     <w:multiLevelType w:val="hybridMultilevel"/>
     <w:tmpl w:val="3440D268"/>
@@ -3672,7 +7661,7 @@
       </w:rPr>
     </w:lvl>
   </w:abstractNum>
-  <w:abstractNum w:abstractNumId="22">
+  <w:abstractNum w:abstractNumId="24">
     <w:nsid w:val="74C622C2"/>
     <w:multiLevelType w:val="hybridMultilevel"/>
     <w:tmpl w:val="6388D992"/>
@@ -3786,73 +7775,79 @@
     </w:lvl>
   </w:abstractNum>
   <w:num w:numId="1">
-    <w:abstractNumId w:val="18"/>
+    <w:abstractNumId w:val="20"/>
   </w:num>
   <w:num w:numId="2">
-    <w:abstractNumId w:val="17"/>
+    <w:abstractNumId w:val="19"/>
   </w:num>
   <w:num w:numId="3">
     <w:abstractNumId w:val="4"/>
   </w:num>
   <w:num w:numId="4">
-    <w:abstractNumId w:val="16"/>
+    <w:abstractNumId w:val="18"/>
   </w:num>
   <w:num w:numId="5">
-    <w:abstractNumId w:val="12"/>
+    <w:abstractNumId w:val="14"/>
   </w:num>
   <w:num w:numId="6">
     <w:abstractNumId w:val="1"/>
   </w:num>
   <w:num w:numId="7">
-    <w:abstractNumId w:val="6"/>
+    <w:abstractNumId w:val="7"/>
   </w:num>
   <w:num w:numId="8">
-    <w:abstractNumId w:val="7"/>
+    <w:abstractNumId w:val="8"/>
   </w:num>
   <w:num w:numId="9">
-    <w:abstractNumId w:val="14"/>
+    <w:abstractNumId w:val="16"/>
   </w:num>
   <w:num w:numId="10">
-    <w:abstractNumId w:val="20"/>
+    <w:abstractNumId w:val="22"/>
   </w:num>
   <w:num w:numId="11">
     <w:abstractNumId w:val="2"/>
   </w:num>
   <w:num w:numId="12">
+    <w:abstractNumId w:val="17"/>
+  </w:num>
+  <w:num w:numId="13">
+    <w:abstractNumId w:val="9"/>
+  </w:num>
+  <w:num w:numId="14">
     <w:abstractNumId w:val="15"/>
   </w:num>
-  <w:num w:numId="13">
-    <w:abstractNumId w:val="8"/>
+  <w:num w:numId="15">
+    <w:abstractNumId w:val="21"/>
   </w:num>
-  <w:num w:numId="14">
+  <w:num w:numId="16">
     <w:abstractNumId w:val="13"/>
   </w:num>
-  <w:num w:numId="15">
-    <w:abstractNumId w:val="19"/>
-  </w:num>
-  <w:num w:numId="16">
-    <w:abstractNumId w:val="11"/>
-  </w:num>
   <w:num w:numId="17">
-    <w:abstractNumId w:val="22"/>
+    <w:abstractNumId w:val="24"/>
   </w:num>
   <w:num w:numId="18">
-    <w:abstractNumId w:val="5"/>
+    <w:abstractNumId w:val="6"/>
   </w:num>
   <w:num w:numId="19">
     <w:abstractNumId w:val="0"/>
   </w:num>
   <w:num w:numId="20">
-    <w:abstractNumId w:val="10"/>
+    <w:abstractNumId w:val="12"/>
   </w:num>
   <w:num w:numId="21">
-    <w:abstractNumId w:val="9"/>
+    <w:abstractNumId w:val="10"/>
   </w:num>
   <w:num w:numId="22">
     <w:abstractNumId w:val="3"/>
   </w:num>
   <w:num w:numId="23">
-    <w:abstractNumId w:val="21"/>
+    <w:abstractNumId w:val="23"/>
+  </w:num>
+  <w:num w:numId="24">
+    <w:abstractNumId w:val="11"/>
+  </w:num>
+  <w:num w:numId="25">
+    <w:abstractNumId w:val="5"/>
   </w:num>
 </w:numbering>
 </file>
@@ -4308,6 +8303,7 @@
   <w:style w:type="character" w:default="1" w:styleId="a0">
     <w:name w:val="Default Paragraph Font"/>
     <w:uiPriority w:val="1"/>
+    <w:semiHidden/>
     <w:unhideWhenUsed/>
   </w:style>
   <w:style w:type="table" w:default="1" w:styleId="a1">
@@ -4731,6 +8727,16 @@
       <w:lang w:val="ru-RU" w:eastAsia="ru-RU"/>
     </w:rPr>
   </w:style>
+  <w:style w:type="character" w:styleId="a5">
+    <w:name w:val="Placeholder Text"/>
+    <w:basedOn w:val="a0"/>
+    <w:uiPriority w:val="99"/>
+    <w:semiHidden/>
+    <w:rsid w:val="007F0A70"/>
+    <w:rPr>
+      <w:color w:val="808080"/>
+    </w:rPr>
+  </w:style>
 </w:styles>
 </file>
 
@@ -5022,7 +9028,7 @@
 </file>
 
 <file path=customXml/itemProps1.xml><?xml version="1.0" encoding="utf-8"?>
-<ds:datastoreItem xmlns:ds="http://schemas.openxmlformats.org/officeDocument/2006/customXml" ds:itemID="{F111964E-87C0-4EBF-B39E-1F2BD4D1DE23}">
+<ds:datastoreItem xmlns:ds="http://schemas.openxmlformats.org/officeDocument/2006/customXml" ds:itemID="{AB0A7120-CE08-4A74-80A0-572954541339}">
   <ds:schemaRefs>
     <ds:schemaRef ds:uri="http://schemas.openxmlformats.org/officeDocument/2006/bibliography"/>
   </ds:schemaRefs>

</xml_diff>

<commit_message>
✨: add some tries for nice print
</commit_message>
<xml_diff>
--- a/Labs/Lab5/5-9-IP93-Dominskyi.docx
+++ b/Labs/Lab5/5-9-IP93-Dominskyi.docx
@@ -3822,7 +3822,18 @@
           <w:szCs w:val="28"/>
           <w:lang w:val="en-US"/>
         </w:rPr>
-        <w:t>a, b, c, d:</w:t>
+        <w:t>a, b, c</w:t>
+      </w:r>
+      <w:bookmarkStart w:id="0" w:name="_GoBack"/>
+      <w:bookmarkEnd w:id="0"/>
+      <w:r>
+        <w:rPr>
+          <w:rFonts w:ascii="Arial" w:eastAsiaTheme="minorEastAsia" w:hAnsi="Arial" w:cs="Arial"/>
+          <w:sz w:val="28"/>
+          <w:szCs w:val="28"/>
+          <w:lang w:val="en-US"/>
+        </w:rPr>
+        <w:t>:</w:t>
       </w:r>
     </w:p>
     <w:p>
@@ -3957,34 +3968,7 @@
             <w:szCs w:val="28"/>
             <w:lang w:val="en-US"/>
           </w:rPr>
-          <m:t>2</m:t>
-        </m:r>
-        <m:r>
-          <w:rPr>
-            <w:rFonts w:ascii="Cambria Math" w:hAnsi="Cambria Math" w:cs="Arial"/>
-            <w:sz w:val="28"/>
-            <w:szCs w:val="28"/>
-            <w:lang w:val="en-US"/>
-          </w:rPr>
-          <m:t>*</m:t>
-        </m:r>
-        <m:r>
-          <w:rPr>
-            <w:rFonts w:ascii="Cambria Math" w:hAnsi="Cambria Math" w:cs="Arial"/>
-            <w:sz w:val="28"/>
-            <w:szCs w:val="28"/>
-            <w:lang w:val="en-US"/>
-          </w:rPr>
-          <m:t>66</m:t>
-        </m:r>
-        <m:r>
-          <w:rPr>
-            <w:rFonts w:ascii="Cambria Math" w:hAnsi="Cambria Math" w:cs="Arial"/>
-            <w:sz w:val="28"/>
-            <w:szCs w:val="28"/>
-            <w:lang w:val="en-US"/>
-          </w:rPr>
-          <m:t xml:space="preserve">/4 </m:t>
+          <m:t xml:space="preserve">2*66/4 </m:t>
         </m:r>
         <m:r>
           <w:rPr>
@@ -3992,47 +3976,7 @@
             <w:sz w:val="28"/>
             <w:szCs w:val="28"/>
           </w:rPr>
-          <m:t>)/(1+</m:t>
-        </m:r>
-        <m:r>
-          <w:rPr>
-            <w:rFonts w:ascii="Cambria Math" w:hAnsi="Cambria Math" w:cs="Arial"/>
-            <w:sz w:val="28"/>
-            <w:szCs w:val="28"/>
-          </w:rPr>
-          <m:t>66</m:t>
-        </m:r>
-        <m:r>
-          <w:rPr>
-            <w:rFonts w:ascii="Cambria Math" w:hAnsi="Cambria Math" w:cs="Arial"/>
-            <w:sz w:val="28"/>
-            <w:szCs w:val="28"/>
-          </w:rPr>
-          <m:t>/</m:t>
-        </m:r>
-        <m:r>
-          <w:rPr>
-            <w:rFonts w:ascii="Cambria Math" w:hAnsi="Cambria Math" w:cs="Arial"/>
-            <w:sz w:val="28"/>
-            <w:szCs w:val="28"/>
-          </w:rPr>
-          <m:t>2-</m:t>
-        </m:r>
-        <m:r>
-          <w:rPr>
-            <w:rFonts w:ascii="Cambria Math" w:hAnsi="Cambria Math" w:cs="Arial"/>
-            <w:sz w:val="28"/>
-            <w:szCs w:val="28"/>
-          </w:rPr>
-          <m:t>33</m:t>
-        </m:r>
-        <m:r>
-          <w:rPr>
-            <w:rFonts w:ascii="Cambria Math" w:hAnsi="Cambria Math" w:cs="Arial"/>
-            <w:sz w:val="28"/>
-            <w:szCs w:val="28"/>
-          </w:rPr>
-          <m:t>)</m:t>
+          <m:t>)/(1+66/2-33)</m:t>
         </m:r>
       </m:oMath>
     </w:p>
@@ -4060,47 +4004,7 @@
             <w:sz w:val="28"/>
             <w:szCs w:val="28"/>
           </w:rPr>
-          <m:t>(21-33</m:t>
-        </m:r>
-        <m:r>
-          <w:rPr>
-            <w:rFonts w:ascii="Cambria Math" w:hAnsi="Cambria Math" w:cs="Arial"/>
-            <w:sz w:val="28"/>
-            <w:szCs w:val="28"/>
-          </w:rPr>
-          <m:t>)/(1+</m:t>
-        </m:r>
-        <m:r>
-          <w:rPr>
-            <w:rFonts w:ascii="Cambria Math" w:hAnsi="Cambria Math" w:cs="Arial"/>
-            <w:sz w:val="28"/>
-            <w:szCs w:val="28"/>
-          </w:rPr>
-          <m:t>33</m:t>
-        </m:r>
-        <m:r>
-          <w:rPr>
-            <w:rFonts w:ascii="Cambria Math" w:hAnsi="Cambria Math" w:cs="Arial"/>
-            <w:sz w:val="28"/>
-            <w:szCs w:val="28"/>
-          </w:rPr>
-          <m:t>-</m:t>
-        </m:r>
-        <m:r>
-          <w:rPr>
-            <w:rFonts w:ascii="Cambria Math" w:hAnsi="Cambria Math" w:cs="Arial"/>
-            <w:sz w:val="28"/>
-            <w:szCs w:val="28"/>
-          </w:rPr>
-          <m:t>33</m:t>
-        </m:r>
-        <m:r>
-          <w:rPr>
-            <w:rFonts w:ascii="Cambria Math" w:hAnsi="Cambria Math" w:cs="Arial"/>
-            <w:sz w:val="28"/>
-            <w:szCs w:val="28"/>
-          </w:rPr>
-          <m:t>)</m:t>
+          <m:t>(21-33)/(1+33-33)</m:t>
         </m:r>
       </m:oMath>
     </w:p>
@@ -4128,15 +4032,7 @@
             <w:sz w:val="28"/>
             <w:szCs w:val="28"/>
           </w:rPr>
-          <m:t>(21-33</m:t>
-        </m:r>
-        <m:r>
-          <w:rPr>
-            <w:rFonts w:ascii="Cambria Math" w:hAnsi="Cambria Math" w:cs="Arial"/>
-            <w:sz w:val="28"/>
-            <w:szCs w:val="28"/>
-          </w:rPr>
-          <m:t>)/1</m:t>
+          <m:t>(21-33)/1</m:t>
         </m:r>
       </m:oMath>
     </w:p>
@@ -4266,15 +4162,7 @@
             <w:sz w:val="28"/>
             <w:szCs w:val="28"/>
           </w:rPr>
-          <m:t>-</m:t>
-        </m:r>
-        <m:r>
-          <w:rPr>
-            <w:rFonts w:ascii="Cambria Math" w:hAnsi="Cambria Math" w:cs="Arial"/>
-            <w:sz w:val="28"/>
-            <w:szCs w:val="28"/>
-          </w:rPr>
-          <m:t>6</m:t>
+          <m:t>-6</m:t>
         </m:r>
       </m:oMath>
     </w:p>
@@ -4430,34 +4318,7 @@
             <w:szCs w:val="28"/>
             <w:lang w:val="en-US"/>
           </w:rPr>
-          <m:t>8</m:t>
-        </m:r>
-        <m:r>
-          <w:rPr>
-            <w:rFonts w:ascii="Cambria Math" w:hAnsi="Cambria Math" w:cs="Arial"/>
-            <w:sz w:val="28"/>
-            <w:szCs w:val="28"/>
-            <w:lang w:val="en-US"/>
-          </w:rPr>
-          <m:t>*</m:t>
-        </m:r>
-        <m:r>
-          <w:rPr>
-            <w:rFonts w:ascii="Cambria Math" w:hAnsi="Cambria Math" w:cs="Arial"/>
-            <w:sz w:val="28"/>
-            <w:szCs w:val="28"/>
-            <w:lang w:val="en-US"/>
-          </w:rPr>
-          <m:t>24</m:t>
-        </m:r>
-        <m:r>
-          <w:rPr>
-            <w:rFonts w:ascii="Cambria Math" w:hAnsi="Cambria Math" w:cs="Arial"/>
-            <w:sz w:val="28"/>
-            <w:szCs w:val="28"/>
-            <w:lang w:val="en-US"/>
-          </w:rPr>
-          <m:t xml:space="preserve">/4 </m:t>
+          <m:t xml:space="preserve">8*24/4 </m:t>
         </m:r>
         <m:r>
           <w:rPr>
@@ -4465,55 +4326,7 @@
             <w:sz w:val="28"/>
             <w:szCs w:val="28"/>
           </w:rPr>
-          <m:t>)/(1+</m:t>
-        </m:r>
-        <m:r>
-          <w:rPr>
-            <w:rFonts w:ascii="Cambria Math" w:hAnsi="Cambria Math" w:cs="Arial"/>
-            <w:sz w:val="28"/>
-            <w:szCs w:val="28"/>
-          </w:rPr>
-          <m:t>24</m:t>
-        </m:r>
-        <m:r>
-          <w:rPr>
-            <w:rFonts w:ascii="Cambria Math" w:hAnsi="Cambria Math" w:cs="Arial"/>
-            <w:sz w:val="28"/>
-            <w:szCs w:val="28"/>
-          </w:rPr>
-          <m:t>/</m:t>
-        </m:r>
-        <m:r>
-          <w:rPr>
-            <w:rFonts w:ascii="Cambria Math" w:hAnsi="Cambria Math" w:cs="Arial"/>
-            <w:sz w:val="28"/>
-            <w:szCs w:val="28"/>
-          </w:rPr>
-          <m:t>8</m:t>
-        </m:r>
-        <m:r>
-          <w:rPr>
-            <w:rFonts w:ascii="Cambria Math" w:hAnsi="Cambria Math" w:cs="Arial"/>
-            <w:sz w:val="28"/>
-            <w:szCs w:val="28"/>
-          </w:rPr>
-          <m:t>+2</m:t>
-        </m:r>
-        <m:r>
-          <w:rPr>
-            <w:rFonts w:ascii="Cambria Math" w:hAnsi="Cambria Math" w:cs="Arial"/>
-            <w:sz w:val="28"/>
-            <w:szCs w:val="28"/>
-          </w:rPr>
-          <m:t>3</m:t>
-        </m:r>
-        <m:r>
-          <w:rPr>
-            <w:rFonts w:ascii="Cambria Math" w:hAnsi="Cambria Math" w:cs="Arial"/>
-            <w:sz w:val="28"/>
-            <w:szCs w:val="28"/>
-          </w:rPr>
-          <m:t>)</m:t>
+          <m:t>)/(1+24/8+23)</m:t>
         </m:r>
       </m:oMath>
     </w:p>
@@ -4550,7 +4363,43 @@
             <w:szCs w:val="28"/>
             <w:lang w:val="en-US"/>
           </w:rPr>
-          <m:t>48</m:t>
+          <m:t xml:space="preserve">48 </m:t>
+        </m:r>
+        <m:r>
+          <w:rPr>
+            <w:rFonts w:ascii="Cambria Math" w:hAnsi="Cambria Math" w:cs="Arial"/>
+            <w:sz w:val="28"/>
+            <w:szCs w:val="28"/>
+          </w:rPr>
+          <m:t>)/(1+3+23)</m:t>
+        </m:r>
+      </m:oMath>
+    </w:p>
+    <w:p>
+      <w:pPr>
+        <w:pStyle w:val="a3"/>
+        <w:numPr>
+          <w:ilvl w:val="1"/>
+          <w:numId w:val="25"/>
+        </w:numPr>
+        <w:autoSpaceDE w:val="0"/>
+        <w:autoSpaceDN w:val="0"/>
+        <w:adjustRightInd w:val="0"/>
+        <w:spacing w:line="360" w:lineRule="auto"/>
+        <w:rPr>
+          <w:rFonts w:ascii="Arial" w:hAnsi="Arial" w:cs="Arial"/>
+          <w:sz w:val="28"/>
+          <w:szCs w:val="28"/>
+        </w:rPr>
+      </w:pPr>
+      <m:oMath>
+        <m:r>
+          <w:rPr>
+            <w:rFonts w:ascii="Cambria Math" w:hAnsi="Cambria Math" w:cs="Arial"/>
+            <w:sz w:val="28"/>
+            <w:szCs w:val="28"/>
+          </w:rPr>
+          <m:t>(-27</m:t>
         </m:r>
         <m:r>
           <w:rPr>
@@ -4567,92 +4416,7 @@
             <w:sz w:val="28"/>
             <w:szCs w:val="28"/>
           </w:rPr>
-          <m:t>)/(1+</m:t>
-        </m:r>
-        <m:r>
-          <w:rPr>
-            <w:rFonts w:ascii="Cambria Math" w:hAnsi="Cambria Math" w:cs="Arial"/>
-            <w:sz w:val="28"/>
-            <w:szCs w:val="28"/>
-          </w:rPr>
-          <m:t>3</m:t>
-        </m:r>
-        <m:r>
-          <w:rPr>
-            <w:rFonts w:ascii="Cambria Math" w:hAnsi="Cambria Math" w:cs="Arial"/>
-            <w:sz w:val="28"/>
-            <w:szCs w:val="28"/>
-          </w:rPr>
-          <m:t>+23)</m:t>
-        </m:r>
-      </m:oMath>
-    </w:p>
-    <w:p>
-      <w:pPr>
-        <w:pStyle w:val="a3"/>
-        <w:numPr>
-          <w:ilvl w:val="1"/>
-          <w:numId w:val="25"/>
-        </w:numPr>
-        <w:autoSpaceDE w:val="0"/>
-        <w:autoSpaceDN w:val="0"/>
-        <w:adjustRightInd w:val="0"/>
-        <w:spacing w:line="360" w:lineRule="auto"/>
-        <w:rPr>
-          <w:rFonts w:ascii="Arial" w:hAnsi="Arial" w:cs="Arial"/>
-          <w:sz w:val="28"/>
-          <w:szCs w:val="28"/>
-        </w:rPr>
-      </w:pPr>
-      <m:oMath>
-        <m:r>
-          <w:rPr>
-            <w:rFonts w:ascii="Cambria Math" w:hAnsi="Cambria Math" w:cs="Arial"/>
-            <w:sz w:val="28"/>
-            <w:szCs w:val="28"/>
-          </w:rPr>
-          <m:t>(</m:t>
-        </m:r>
-        <m:r>
-          <w:rPr>
-            <w:rFonts w:ascii="Cambria Math" w:hAnsi="Cambria Math" w:cs="Arial"/>
-            <w:sz w:val="28"/>
-            <w:szCs w:val="28"/>
-          </w:rPr>
-          <m:t>-27</m:t>
-        </m:r>
-        <m:r>
-          <w:rPr>
-            <w:rFonts w:ascii="Cambria Math" w:hAnsi="Cambria Math" w:cs="Arial"/>
-            <w:sz w:val="28"/>
-            <w:szCs w:val="28"/>
-            <w:lang w:val="en-US"/>
-          </w:rPr>
-          <m:t xml:space="preserve"> </m:t>
-        </m:r>
-        <m:r>
-          <w:rPr>
-            <w:rFonts w:ascii="Cambria Math" w:hAnsi="Cambria Math" w:cs="Arial"/>
-            <w:sz w:val="28"/>
-            <w:szCs w:val="28"/>
-          </w:rPr>
-          <m:t>)/(</m:t>
-        </m:r>
-        <m:r>
-          <w:rPr>
-            <w:rFonts w:ascii="Cambria Math" w:hAnsi="Cambria Math" w:cs="Arial"/>
-            <w:sz w:val="28"/>
-            <w:szCs w:val="28"/>
-          </w:rPr>
-          <m:t>27</m:t>
-        </m:r>
-        <m:r>
-          <w:rPr>
-            <w:rFonts w:ascii="Cambria Math" w:hAnsi="Cambria Math" w:cs="Arial"/>
-            <w:sz w:val="28"/>
-            <w:szCs w:val="28"/>
-          </w:rPr>
-          <m:t>)</m:t>
+          <m:t>)/(27)</m:t>
         </m:r>
       </m:oMath>
     </w:p>
@@ -4737,15 +4501,7 @@
             <w:sz w:val="28"/>
             <w:szCs w:val="28"/>
           </w:rPr>
-          <m:t>-</m:t>
-        </m:r>
-        <m:r>
-          <w:rPr>
-            <w:rFonts w:ascii="Cambria Math" w:hAnsi="Cambria Math" w:cs="Arial"/>
-            <w:sz w:val="28"/>
-            <w:szCs w:val="28"/>
-          </w:rPr>
-          <m:t>5</m:t>
+          <m:t>-5</m:t>
         </m:r>
       </m:oMath>
     </w:p>
@@ -5040,8 +4796,6 @@
           <m:t>-5</m:t>
         </m:r>
       </m:oMath>
-      <w:bookmarkStart w:id="0" w:name="_GoBack"/>
-      <w:bookmarkEnd w:id="0"/>
     </w:p>
     <w:p>
       <w:pPr>
@@ -9028,7 +8782,7 @@
 </file>
 
 <file path=customXml/itemProps1.xml><?xml version="1.0" encoding="utf-8"?>
-<ds:datastoreItem xmlns:ds="http://schemas.openxmlformats.org/officeDocument/2006/customXml" ds:itemID="{AB0A7120-CE08-4A74-80A0-572954541339}">
+<ds:datastoreItem xmlns:ds="http://schemas.openxmlformats.org/officeDocument/2006/customXml" ds:itemID="{72C8A11A-7232-4AA2-83FF-6D429CF6C379}">
   <ds:schemaRefs>
     <ds:schemaRef ds:uri="http://schemas.openxmlformats.org/officeDocument/2006/bibliography"/>
   </ds:schemaRefs>

</xml_diff>

<commit_message>
✨: add one more example
</commit_message>
<xml_diff>
--- a/Labs/Lab5/5-9-IP93-Dominskyi.docx
+++ b/Labs/Lab5/5-9-IP93-Dominskyi.docx
@@ -3824,8 +3824,6 @@
         </w:rPr>
         <w:t>a, b, c</w:t>
       </w:r>
-      <w:bookmarkStart w:id="0" w:name="_GoBack"/>
-      <w:bookmarkEnd w:id="0"/>
       <w:r>
         <w:rPr>
           <w:rFonts w:ascii="Arial" w:eastAsiaTheme="minorEastAsia" w:hAnsi="Arial" w:cs="Arial"/>
@@ -4529,7 +4527,25 @@
           <w:szCs w:val="28"/>
           <w:lang w:val="en-US"/>
         </w:rPr>
-        <w:t>a = 8, b = 23, c = 24</w:t>
+        <w:t xml:space="preserve">a = -6, b = -2, c = </w:t>
+      </w:r>
+      <w:r>
+        <w:rPr>
+          <w:rFonts w:ascii="Arial" w:hAnsi="Arial" w:cs="Arial"/>
+          <w:sz w:val="28"/>
+          <w:szCs w:val="28"/>
+          <w:lang w:val="uk-UA"/>
+        </w:rPr>
+        <w:t>-1</w:t>
+      </w:r>
+      <w:r>
+        <w:rPr>
+          <w:rFonts w:ascii="Arial" w:hAnsi="Arial" w:cs="Arial"/>
+          <w:sz w:val="28"/>
+          <w:szCs w:val="28"/>
+          <w:lang w:val="en-US"/>
+        </w:rPr>
+        <w:t>2</w:t>
       </w:r>
     </w:p>
     <w:p>
@@ -4556,7 +4572,7 @@
             <w:sz w:val="28"/>
             <w:szCs w:val="28"/>
           </w:rPr>
-          <m:t>(21-</m:t>
+          <m:t>(21+6</m:t>
         </m:r>
         <m:r>
           <w:rPr>
@@ -4565,7 +4581,25 @@
             <w:szCs w:val="28"/>
             <w:lang w:val="en-US"/>
           </w:rPr>
-          <m:t xml:space="preserve">a*c/4 </m:t>
+          <m:t>*</m:t>
+        </m:r>
+        <m:r>
+          <w:rPr>
+            <w:rFonts w:ascii="Cambria Math" w:hAnsi="Cambria Math" w:cs="Arial"/>
+            <w:sz w:val="28"/>
+            <w:szCs w:val="28"/>
+            <w:lang w:val="en-US"/>
+          </w:rPr>
+          <m:t>(-12)</m:t>
+        </m:r>
+        <m:r>
+          <w:rPr>
+            <w:rFonts w:ascii="Cambria Math" w:hAnsi="Cambria Math" w:cs="Arial"/>
+            <w:sz w:val="28"/>
+            <w:szCs w:val="28"/>
+            <w:lang w:val="en-US"/>
+          </w:rPr>
+          <m:t xml:space="preserve">/4 </m:t>
         </m:r>
         <m:r>
           <w:rPr>
@@ -4573,7 +4607,23 @@
             <w:sz w:val="28"/>
             <w:szCs w:val="28"/>
           </w:rPr>
-          <m:t>)/(1+c/a+b)</m:t>
+          <m:t>)/(1+</m:t>
+        </m:r>
+        <m:r>
+          <w:rPr>
+            <w:rFonts w:ascii="Cambria Math" w:hAnsi="Cambria Math" w:cs="Arial"/>
+            <w:sz w:val="28"/>
+            <w:szCs w:val="28"/>
+          </w:rPr>
+          <m:t>2-2</m:t>
+        </m:r>
+        <m:r>
+          <w:rPr>
+            <w:rFonts w:ascii="Cambria Math" w:hAnsi="Cambria Math" w:cs="Arial"/>
+            <w:sz w:val="28"/>
+            <w:szCs w:val="28"/>
+          </w:rPr>
+          <m:t>)</m:t>
         </m:r>
       </m:oMath>
     </w:p>
@@ -4601,7 +4651,7 @@
             <w:sz w:val="28"/>
             <w:szCs w:val="28"/>
           </w:rPr>
-          <m:t>(21-</m:t>
+          <m:t>(21+6</m:t>
         </m:r>
         <m:r>
           <w:rPr>
@@ -4610,7 +4660,7 @@
             <w:szCs w:val="28"/>
             <w:lang w:val="en-US"/>
           </w:rPr>
-          <m:t xml:space="preserve">8*24/4 </m:t>
+          <m:t xml:space="preserve">*(-12)/4 </m:t>
         </m:r>
         <m:r>
           <w:rPr>
@@ -4618,7 +4668,7 @@
             <w:sz w:val="28"/>
             <w:szCs w:val="28"/>
           </w:rPr>
-          <m:t>)/(1+24/8+23)</m:t>
+          <m:t>)/1</m:t>
         </m:r>
       </m:oMath>
     </w:p>
@@ -4646,24 +4696,7 @@
             <w:sz w:val="28"/>
             <w:szCs w:val="28"/>
           </w:rPr>
-          <m:t>(21-</m:t>
-        </m:r>
-        <m:r>
-          <w:rPr>
-            <w:rFonts w:ascii="Cambria Math" w:hAnsi="Cambria Math" w:cs="Arial"/>
-            <w:sz w:val="28"/>
-            <w:szCs w:val="28"/>
-            <w:lang w:val="en-US"/>
-          </w:rPr>
-          <m:t xml:space="preserve">48 </m:t>
-        </m:r>
-        <m:r>
-          <w:rPr>
-            <w:rFonts w:ascii="Cambria Math" w:hAnsi="Cambria Math" w:cs="Arial"/>
-            <w:sz w:val="28"/>
-            <w:szCs w:val="28"/>
-          </w:rPr>
-          <m:t>)/(1+3+23)</m:t>
+          <m:t>21-18</m:t>
         </m:r>
       </m:oMath>
     </w:p>
@@ -4691,54 +4724,9 @@
             <w:sz w:val="28"/>
             <w:szCs w:val="28"/>
           </w:rPr>
-          <m:t>(-27</m:t>
-        </m:r>
-        <m:r>
-          <w:rPr>
-            <w:rFonts w:ascii="Cambria Math" w:hAnsi="Cambria Math" w:cs="Arial"/>
-            <w:sz w:val="28"/>
-            <w:szCs w:val="28"/>
-            <w:lang w:val="en-US"/>
-          </w:rPr>
-          <m:t xml:space="preserve"> </m:t>
-        </m:r>
-        <m:r>
-          <w:rPr>
-            <w:rFonts w:ascii="Cambria Math" w:hAnsi="Cambria Math" w:cs="Arial"/>
-            <w:sz w:val="28"/>
-            <w:szCs w:val="28"/>
-          </w:rPr>
-          <m:t>)/(27)</m:t>
+          <m:t>3</m:t>
         </m:r>
       </m:oMath>
-    </w:p>
-    <w:p>
-      <w:pPr>
-        <w:pStyle w:val="a3"/>
-        <w:numPr>
-          <w:ilvl w:val="1"/>
-          <w:numId w:val="25"/>
-        </w:numPr>
-        <w:autoSpaceDE w:val="0"/>
-        <w:autoSpaceDN w:val="0"/>
-        <w:adjustRightInd w:val="0"/>
-        <w:spacing w:line="360" w:lineRule="auto"/>
-        <w:rPr>
-          <w:rFonts w:ascii="Arial" w:hAnsi="Arial" w:cs="Arial"/>
-          <w:sz w:val="28"/>
-          <w:szCs w:val="28"/>
-        </w:rPr>
-      </w:pPr>
-      <m:oMath>
-        <m:r>
-          <w:rPr>
-            <w:rFonts w:ascii="Cambria Math" w:hAnsi="Cambria Math" w:cs="Arial"/>
-            <w:sz w:val="28"/>
-            <w:szCs w:val="28"/>
-          </w:rPr>
-          <m:t>-1</m:t>
-        </m:r>
-      </m:oMath>
       <w:r>
         <w:rPr>
           <w:rFonts w:ascii="Arial" w:eastAsiaTheme="minorEastAsia" w:hAnsi="Arial" w:cs="Arial"/>
@@ -4746,7 +4734,16 @@
           <w:szCs w:val="28"/>
           <w:lang w:val="uk-UA"/>
         </w:rPr>
-        <w:t xml:space="preserve"> (не парний результат)</w:t>
+        <w:t xml:space="preserve"> </w:t>
+      </w:r>
+      <w:r>
+        <w:rPr>
+          <w:rFonts w:ascii="Arial" w:eastAsiaTheme="minorEastAsia" w:hAnsi="Arial" w:cs="Arial"/>
+          <w:sz w:val="28"/>
+          <w:szCs w:val="28"/>
+          <w:lang w:val="uk-UA"/>
+        </w:rPr>
+        <w:t>(не парний результат)</w:t>
       </w:r>
       <w:r>
         <w:rPr>
@@ -4781,6 +4778,116 @@
         <w:adjustRightInd w:val="0"/>
         <w:spacing w:line="360" w:lineRule="auto"/>
         <w:rPr>
+          <w:rFonts w:ascii="Arial" w:eastAsiaTheme="minorEastAsia" w:hAnsi="Arial" w:cs="Arial"/>
+          <w:sz w:val="28"/>
+          <w:szCs w:val="28"/>
+        </w:rPr>
+      </w:pPr>
+      <m:oMath>
+        <m:r>
+          <w:rPr>
+            <w:rFonts w:ascii="Cambria Math" w:eastAsiaTheme="minorEastAsia" w:hAnsi="Cambria Math" w:cs="Arial"/>
+            <w:sz w:val="28"/>
+            <w:szCs w:val="28"/>
+            <w:lang w:val="en-US"/>
+          </w:rPr>
+          <m:t>1</m:t>
+        </m:r>
+        <m:r>
+          <w:rPr>
+            <w:rFonts w:ascii="Cambria Math" w:eastAsiaTheme="minorEastAsia" w:hAnsi="Cambria Math" w:cs="Arial"/>
+            <w:sz w:val="28"/>
+            <w:szCs w:val="28"/>
+            <w:lang w:val="en-US"/>
+          </w:rPr>
+          <m:t>5</m:t>
+        </m:r>
+      </m:oMath>
+    </w:p>
+    <w:p>
+      <w:pPr>
+        <w:pStyle w:val="a3"/>
+        <w:numPr>
+          <w:ilvl w:val="0"/>
+          <w:numId w:val="25"/>
+        </w:numPr>
+        <w:autoSpaceDE w:val="0"/>
+        <w:autoSpaceDN w:val="0"/>
+        <w:adjustRightInd w:val="0"/>
+        <w:rPr>
+          <w:rFonts w:ascii="Arial" w:hAnsi="Arial" w:cs="Arial"/>
+          <w:sz w:val="28"/>
+          <w:szCs w:val="28"/>
+          <w:lang w:val="en-US"/>
+        </w:rPr>
+      </w:pPr>
+      <w:r>
+        <w:rPr>
+          <w:rFonts w:ascii="Arial" w:hAnsi="Arial" w:cs="Arial"/>
+          <w:sz w:val="28"/>
+          <w:szCs w:val="28"/>
+          <w:lang w:val="en-US"/>
+        </w:rPr>
+        <w:t xml:space="preserve">a = </w:t>
+      </w:r>
+      <w:r>
+        <w:rPr>
+          <w:rFonts w:ascii="Arial" w:hAnsi="Arial" w:cs="Arial"/>
+          <w:sz w:val="28"/>
+          <w:szCs w:val="28"/>
+          <w:lang w:val="uk-UA"/>
+        </w:rPr>
+        <w:t>-</w:t>
+      </w:r>
+      <w:r>
+        <w:rPr>
+          <w:rFonts w:ascii="Arial" w:hAnsi="Arial" w:cs="Arial"/>
+          <w:sz w:val="28"/>
+          <w:szCs w:val="28"/>
+          <w:lang w:val="en-US"/>
+        </w:rPr>
+        <w:t>6</w:t>
+      </w:r>
+      <w:r>
+        <w:rPr>
+          <w:rFonts w:ascii="Arial" w:hAnsi="Arial" w:cs="Arial"/>
+          <w:sz w:val="28"/>
+          <w:szCs w:val="28"/>
+          <w:lang w:val="en-US"/>
+        </w:rPr>
+        <w:t>, b = 3</w:t>
+      </w:r>
+      <w:r>
+        <w:rPr>
+          <w:rFonts w:ascii="Arial" w:hAnsi="Arial" w:cs="Arial"/>
+          <w:sz w:val="28"/>
+          <w:szCs w:val="28"/>
+          <w:lang w:val="en-US"/>
+        </w:rPr>
+        <w:t xml:space="preserve">, c = </w:t>
+      </w:r>
+      <w:r>
+        <w:rPr>
+          <w:rFonts w:ascii="Arial" w:hAnsi="Arial" w:cs="Arial"/>
+          <w:sz w:val="28"/>
+          <w:szCs w:val="28"/>
+          <w:lang w:val="uk-UA"/>
+        </w:rPr>
+        <w:t>6</w:t>
+      </w:r>
+    </w:p>
+    <w:p>
+      <w:pPr>
+        <w:pStyle w:val="a3"/>
+        <w:numPr>
+          <w:ilvl w:val="1"/>
+          <w:numId w:val="25"/>
+        </w:numPr>
+        <w:autoSpaceDE w:val="0"/>
+        <w:autoSpaceDN w:val="0"/>
+        <w:adjustRightInd w:val="0"/>
+        <w:spacing w:line="360" w:lineRule="auto"/>
+        <w:rPr>
           <w:rFonts w:ascii="Arial" w:hAnsi="Arial" w:cs="Arial"/>
           <w:sz w:val="28"/>
           <w:szCs w:val="28"/>
@@ -4793,9 +4900,130 @@
             <w:sz w:val="28"/>
             <w:szCs w:val="28"/>
           </w:rPr>
-          <m:t>-5</m:t>
+          <m:t>(21+6</m:t>
+        </m:r>
+        <m:r>
+          <w:rPr>
+            <w:rFonts w:ascii="Cambria Math" w:hAnsi="Cambria Math" w:cs="Arial"/>
+            <w:sz w:val="28"/>
+            <w:szCs w:val="28"/>
+            <w:lang w:val="en-US"/>
+          </w:rPr>
+          <m:t>*</m:t>
+        </m:r>
+        <m:r>
+          <w:rPr>
+            <w:rFonts w:ascii="Cambria Math" w:hAnsi="Cambria Math" w:cs="Arial"/>
+            <w:sz w:val="28"/>
+            <w:szCs w:val="28"/>
+            <w:lang w:val="en-US"/>
+          </w:rPr>
+          <m:t>6</m:t>
+        </m:r>
+        <m:r>
+          <w:rPr>
+            <w:rFonts w:ascii="Cambria Math" w:hAnsi="Cambria Math" w:cs="Arial"/>
+            <w:sz w:val="28"/>
+            <w:szCs w:val="28"/>
+            <w:lang w:val="en-US"/>
+          </w:rPr>
+          <m:t xml:space="preserve">/4 </m:t>
+        </m:r>
+        <m:r>
+          <w:rPr>
+            <w:rFonts w:ascii="Cambria Math" w:hAnsi="Cambria Math" w:cs="Arial"/>
+            <w:sz w:val="28"/>
+            <w:szCs w:val="28"/>
+          </w:rPr>
+          <m:t>)/(1+</m:t>
+        </m:r>
+        <m:r>
+          <w:rPr>
+            <w:rFonts w:ascii="Cambria Math" w:hAnsi="Cambria Math" w:cs="Arial"/>
+            <w:sz w:val="28"/>
+            <w:szCs w:val="28"/>
+          </w:rPr>
+          <m:t>6</m:t>
+        </m:r>
+        <m:r>
+          <w:rPr>
+            <w:rFonts w:ascii="Cambria Math" w:hAnsi="Cambria Math" w:cs="Arial"/>
+            <w:sz w:val="28"/>
+            <w:szCs w:val="28"/>
+            <w:lang w:val="en-US"/>
+          </w:rPr>
+          <m:t>/(-6)</m:t>
+        </m:r>
+        <m:r>
+          <w:rPr>
+            <w:rFonts w:ascii="Cambria Math" w:hAnsi="Cambria Math" w:cs="Arial"/>
+            <w:sz w:val="28"/>
+            <w:szCs w:val="28"/>
+          </w:rPr>
+          <m:t>+</m:t>
+        </m:r>
+        <m:r>
+          <w:rPr>
+            <w:rFonts w:ascii="Cambria Math" w:hAnsi="Cambria Math" w:cs="Arial"/>
+            <w:sz w:val="28"/>
+            <w:szCs w:val="28"/>
+          </w:rPr>
+          <m:t>3</m:t>
+        </m:r>
+        <m:r>
+          <w:rPr>
+            <w:rFonts w:ascii="Cambria Math" w:hAnsi="Cambria Math" w:cs="Arial"/>
+            <w:sz w:val="28"/>
+            <w:szCs w:val="28"/>
+          </w:rPr>
+          <m:t>)</m:t>
         </m:r>
       </m:oMath>
+    </w:p>
+    <w:p>
+      <w:pPr>
+        <w:pStyle w:val="a3"/>
+        <w:autoSpaceDE w:val="0"/>
+        <w:autoSpaceDN w:val="0"/>
+        <w:adjustRightInd w:val="0"/>
+        <w:spacing w:line="360" w:lineRule="auto"/>
+        <w:ind w:left="1790"/>
+        <w:rPr>
+          <w:rFonts w:ascii="Arial" w:hAnsi="Arial" w:cs="Arial"/>
+          <w:sz w:val="28"/>
+          <w:szCs w:val="28"/>
+        </w:rPr>
+      </w:pPr>
+      <w:bookmarkStart w:id="0" w:name="_GoBack"/>
+      <w:bookmarkEnd w:id="0"/>
+    </w:p>
+    <w:p>
+      <w:pPr>
+        <w:pStyle w:val="a3"/>
+        <w:autoSpaceDE w:val="0"/>
+        <w:autoSpaceDN w:val="0"/>
+        <w:adjustRightInd w:val="0"/>
+        <w:ind w:left="1070"/>
+        <w:rPr>
+          <w:rFonts w:ascii="Arial" w:hAnsi="Arial" w:cs="Arial"/>
+          <w:sz w:val="28"/>
+          <w:szCs w:val="28"/>
+          <w:lang w:val="en-US"/>
+        </w:rPr>
+      </w:pPr>
+    </w:p>
+    <w:p>
+      <w:pPr>
+        <w:autoSpaceDE w:val="0"/>
+        <w:autoSpaceDN w:val="0"/>
+        <w:adjustRightInd w:val="0"/>
+        <w:spacing w:line="360" w:lineRule="auto"/>
+        <w:rPr>
+          <w:rFonts w:ascii="Arial" w:hAnsi="Arial" w:cs="Arial"/>
+          <w:sz w:val="28"/>
+          <w:szCs w:val="28"/>
+        </w:rPr>
+      </w:pPr>
     </w:p>
     <w:p>
       <w:pPr>
@@ -8782,7 +9010,7 @@
 </file>
 
 <file path=customXml/itemProps1.xml><?xml version="1.0" encoding="utf-8"?>
-<ds:datastoreItem xmlns:ds="http://schemas.openxmlformats.org/officeDocument/2006/customXml" ds:itemID="{72C8A11A-7232-4AA2-83FF-6D429CF6C379}">
+<ds:datastoreItem xmlns:ds="http://schemas.openxmlformats.org/officeDocument/2006/customXml" ds:itemID="{455B75EF-8C81-4206-ACE7-06ACB825CFEA}">
   <ds:schemaRefs>
     <ds:schemaRef ds:uri="http://schemas.openxmlformats.org/officeDocument/2006/bibliography"/>
   </ds:schemaRefs>

</xml_diff>

<commit_message>
✨: add all equations
</commit_message>
<xml_diff>
--- a/Labs/Lab5/5-9-IP93-Dominskyi.docx
+++ b/Labs/Lab5/5-9-IP93-Dominskyi.docx
@@ -4846,16 +4846,7 @@
           <w:szCs w:val="28"/>
           <w:lang w:val="en-US"/>
         </w:rPr>
-        <w:t>6</w:t>
-      </w:r>
-      <w:r>
-        <w:rPr>
-          <w:rFonts w:ascii="Arial" w:hAnsi="Arial" w:cs="Arial"/>
-          <w:sz w:val="28"/>
-          <w:szCs w:val="28"/>
-          <w:lang w:val="en-US"/>
-        </w:rPr>
-        <w:t>, b = 3</w:t>
+        <w:t>2, b = 8</w:t>
       </w:r>
       <w:r>
         <w:rPr>
@@ -4873,7 +4864,7 @@
           <w:szCs w:val="28"/>
           <w:lang w:val="uk-UA"/>
         </w:rPr>
-        <w:t>6</w:t>
+        <w:t>-2</w:t>
       </w:r>
     </w:p>
     <w:p>
@@ -4900,7 +4891,7 @@
             <w:sz w:val="28"/>
             <w:szCs w:val="28"/>
           </w:rPr>
-          <m:t>(21+6</m:t>
+          <m:t>(21-(-2)</m:t>
         </m:r>
         <m:r>
           <w:rPr>
@@ -4918,22 +4909,117 @@
             <w:szCs w:val="28"/>
             <w:lang w:val="en-US"/>
           </w:rPr>
-          <m:t>6</m:t>
+          <m:t>(-2)/4</m:t>
         </m:r>
         <m:r>
           <w:rPr>
             <w:rFonts w:ascii="Cambria Math" w:hAnsi="Cambria Math" w:cs="Arial"/>
             <w:sz w:val="28"/>
             <w:szCs w:val="28"/>
+          </w:rPr>
+          <m:t>)/(1+</m:t>
+        </m:r>
+        <m:r>
+          <w:rPr>
+            <w:rFonts w:ascii="Cambria Math" w:hAnsi="Cambria Math" w:cs="Arial"/>
+            <w:sz w:val="28"/>
+            <w:szCs w:val="28"/>
+          </w:rPr>
+          <m:t>(-2)</m:t>
+        </m:r>
+        <m:r>
+          <w:rPr>
+            <w:rFonts w:ascii="Cambria Math" w:hAnsi="Cambria Math" w:cs="Arial"/>
+            <w:sz w:val="28"/>
+            <w:szCs w:val="28"/>
             <w:lang w:val="en-US"/>
           </w:rPr>
-          <m:t xml:space="preserve">/4 </m:t>
+          <m:t>/(-</m:t>
         </m:r>
         <m:r>
           <w:rPr>
             <w:rFonts w:ascii="Cambria Math" w:hAnsi="Cambria Math" w:cs="Arial"/>
             <w:sz w:val="28"/>
             <w:szCs w:val="28"/>
+            <w:lang w:val="en-US"/>
+          </w:rPr>
+          <m:t>2</m:t>
+        </m:r>
+        <m:r>
+          <w:rPr>
+            <w:rFonts w:ascii="Cambria Math" w:hAnsi="Cambria Math" w:cs="Arial"/>
+            <w:sz w:val="28"/>
+            <w:szCs w:val="28"/>
+            <w:lang w:val="en-US"/>
+          </w:rPr>
+          <m:t>)</m:t>
+        </m:r>
+        <m:r>
+          <w:rPr>
+            <w:rFonts w:ascii="Cambria Math" w:hAnsi="Cambria Math" w:cs="Arial"/>
+            <w:sz w:val="28"/>
+            <w:szCs w:val="28"/>
+          </w:rPr>
+          <m:t>+</m:t>
+        </m:r>
+        <m:r>
+          <w:rPr>
+            <w:rFonts w:ascii="Cambria Math" w:hAnsi="Cambria Math" w:cs="Arial"/>
+            <w:sz w:val="28"/>
+            <w:szCs w:val="28"/>
+          </w:rPr>
+          <m:t>8</m:t>
+        </m:r>
+        <m:r>
+          <w:rPr>
+            <w:rFonts w:ascii="Cambria Math" w:hAnsi="Cambria Math" w:cs="Arial"/>
+            <w:sz w:val="28"/>
+            <w:szCs w:val="28"/>
+          </w:rPr>
+          <m:t>)</m:t>
+        </m:r>
+      </m:oMath>
+    </w:p>
+    <w:p>
+      <w:pPr>
+        <w:pStyle w:val="a3"/>
+        <w:numPr>
+          <w:ilvl w:val="1"/>
+          <w:numId w:val="25"/>
+        </w:numPr>
+        <w:autoSpaceDE w:val="0"/>
+        <w:autoSpaceDN w:val="0"/>
+        <w:adjustRightInd w:val="0"/>
+        <w:spacing w:line="360" w:lineRule="auto"/>
+        <w:rPr>
+          <w:rFonts w:ascii="Arial" w:hAnsi="Arial" w:cs="Arial"/>
+          <w:sz w:val="28"/>
+          <w:szCs w:val="28"/>
+        </w:rPr>
+      </w:pPr>
+      <m:oMath>
+        <m:r>
+          <w:rPr>
+            <w:rFonts w:ascii="Cambria Math" w:hAnsi="Cambria Math" w:cs="Arial"/>
+            <w:sz w:val="28"/>
+            <w:szCs w:val="28"/>
+          </w:rPr>
+          <m:t>(21+2</m:t>
+        </m:r>
+        <m:r>
+          <w:rPr>
+            <w:rFonts w:ascii="Cambria Math" w:hAnsi="Cambria Math" w:cs="Arial"/>
+            <w:sz w:val="28"/>
+            <w:szCs w:val="28"/>
+            <w:lang w:val="en-US"/>
+          </w:rPr>
+          <m:t>*(-2)/4</m:t>
+        </m:r>
+        <m:r>
+          <w:rPr>
+            <w:rFonts w:ascii="Cambria Math" w:hAnsi="Cambria Math" w:cs="Arial"/>
+            <w:sz w:val="28"/>
+            <w:szCs w:val="28"/>
           </w:rPr>
           <m:t>)/(1+</m:t>
         </m:r>
@@ -4943,42 +5029,558 @@
             <w:sz w:val="28"/>
             <w:szCs w:val="28"/>
           </w:rPr>
-          <m:t>6</m:t>
+          <m:t>1</m:t>
         </m:r>
         <m:r>
           <w:rPr>
             <w:rFonts w:ascii="Cambria Math" w:hAnsi="Cambria Math" w:cs="Arial"/>
             <w:sz w:val="28"/>
             <w:szCs w:val="28"/>
+          </w:rPr>
+          <m:t>+8)</m:t>
+        </m:r>
+      </m:oMath>
+    </w:p>
+    <w:p>
+      <w:pPr>
+        <w:pStyle w:val="a3"/>
+        <w:numPr>
+          <w:ilvl w:val="1"/>
+          <w:numId w:val="25"/>
+        </w:numPr>
+        <w:autoSpaceDE w:val="0"/>
+        <w:autoSpaceDN w:val="0"/>
+        <w:adjustRightInd w:val="0"/>
+        <w:spacing w:line="360" w:lineRule="auto"/>
+        <w:rPr>
+          <w:rFonts w:ascii="Arial" w:hAnsi="Arial" w:cs="Arial"/>
+          <w:sz w:val="28"/>
+          <w:szCs w:val="28"/>
+        </w:rPr>
+      </w:pPr>
+      <m:oMath>
+        <m:r>
+          <w:rPr>
+            <w:rFonts w:ascii="Cambria Math" w:hAnsi="Cambria Math" w:cs="Arial"/>
+            <w:sz w:val="28"/>
+            <w:szCs w:val="28"/>
+          </w:rPr>
+          <m:t>(21-1</m:t>
+        </m:r>
+        <m:r>
+          <w:rPr>
+            <w:rFonts w:ascii="Cambria Math" w:hAnsi="Cambria Math" w:cs="Arial"/>
+            <w:sz w:val="28"/>
+            <w:szCs w:val="28"/>
+          </w:rPr>
+          <m:t>)/</m:t>
+        </m:r>
+        <m:r>
+          <w:rPr>
+            <w:rFonts w:ascii="Cambria Math" w:hAnsi="Cambria Math" w:cs="Arial"/>
+            <w:sz w:val="28"/>
+            <w:szCs w:val="28"/>
+          </w:rPr>
+          <m:t>10</m:t>
+        </m:r>
+      </m:oMath>
+    </w:p>
+    <w:p>
+      <w:pPr>
+        <w:pStyle w:val="a3"/>
+        <w:numPr>
+          <w:ilvl w:val="1"/>
+          <w:numId w:val="25"/>
+        </w:numPr>
+        <w:autoSpaceDE w:val="0"/>
+        <w:autoSpaceDN w:val="0"/>
+        <w:adjustRightInd w:val="0"/>
+        <w:spacing w:line="360" w:lineRule="auto"/>
+        <w:rPr>
+          <w:rFonts w:ascii="Arial" w:hAnsi="Arial" w:cs="Arial"/>
+          <w:sz w:val="28"/>
+          <w:szCs w:val="28"/>
+        </w:rPr>
+      </w:pPr>
+      <m:oMath>
+        <m:r>
+          <w:rPr>
+            <w:rFonts w:ascii="Cambria Math" w:eastAsiaTheme="minorEastAsia" w:hAnsi="Cambria Math" w:cs="Arial"/>
+            <w:sz w:val="28"/>
+            <w:szCs w:val="28"/>
             <w:lang w:val="en-US"/>
           </w:rPr>
-          <m:t>/(-6)</m:t>
-        </m:r>
+          <m:t>2</m:t>
+        </m:r>
+      </m:oMath>
+      <w:r>
+        <w:rPr>
+          <w:rFonts w:ascii="Arial" w:eastAsiaTheme="minorEastAsia" w:hAnsi="Arial" w:cs="Arial"/>
+          <w:sz w:val="28"/>
+          <w:szCs w:val="28"/>
+          <w:lang w:val="en-US"/>
+        </w:rPr>
+        <w:t xml:space="preserve"> (</w:t>
+      </w:r>
+      <w:r>
+        <w:rPr>
+          <w:rFonts w:ascii="Arial" w:eastAsiaTheme="minorEastAsia" w:hAnsi="Arial" w:cs="Arial"/>
+          <w:sz w:val="28"/>
+          <w:szCs w:val="28"/>
+          <w:lang w:val="uk-UA"/>
+        </w:rPr>
+        <w:t>парний результат</w:t>
+      </w:r>
+      <w:r>
+        <w:rPr>
+          <w:rFonts w:ascii="Arial" w:eastAsiaTheme="minorEastAsia" w:hAnsi="Arial" w:cs="Arial"/>
+          <w:sz w:val="28"/>
+          <w:szCs w:val="28"/>
+          <w:lang w:val="en-US"/>
+        </w:rPr>
+        <w:t>)</w:t>
+      </w:r>
+      <w:r>
+        <w:rPr>
+          <w:rFonts w:ascii="Arial" w:eastAsiaTheme="minorEastAsia" w:hAnsi="Arial" w:cs="Arial"/>
+          <w:sz w:val="28"/>
+          <w:szCs w:val="28"/>
+          <w:lang w:val="uk-UA"/>
+        </w:rPr>
+        <w:t xml:space="preserve"> </w:t>
+      </w:r>
+      <m:oMath>
+        <m:r>
+          <w:rPr>
+            <w:rFonts w:ascii="Cambria Math" w:eastAsiaTheme="minorEastAsia" w:hAnsi="Cambria Math" w:cs="Arial"/>
+            <w:sz w:val="28"/>
+            <w:szCs w:val="28"/>
+            <w:lang w:val="uk-UA"/>
+          </w:rPr>
+          <m:t>/2</m:t>
+        </m:r>
+      </m:oMath>
+    </w:p>
+    <w:p>
+      <w:pPr>
+        <w:pStyle w:val="a3"/>
+        <w:numPr>
+          <w:ilvl w:val="1"/>
+          <w:numId w:val="25"/>
+        </w:numPr>
+        <w:autoSpaceDE w:val="0"/>
+        <w:autoSpaceDN w:val="0"/>
+        <w:adjustRightInd w:val="0"/>
+        <w:spacing w:line="360" w:lineRule="auto"/>
+        <w:rPr>
+          <w:rFonts w:ascii="Arial" w:hAnsi="Arial" w:cs="Arial"/>
+          <w:sz w:val="28"/>
+          <w:szCs w:val="28"/>
+        </w:rPr>
+      </w:pPr>
+      <m:oMath>
         <m:r>
           <w:rPr>
             <w:rFonts w:ascii="Cambria Math" w:hAnsi="Cambria Math" w:cs="Arial"/>
             <w:sz w:val="28"/>
             <w:szCs w:val="28"/>
           </w:rPr>
-          <m:t>+</m:t>
-        </m:r>
+          <m:t>1</m:t>
+        </m:r>
+      </m:oMath>
+    </w:p>
+    <w:p>
+      <w:pPr>
+        <w:pStyle w:val="a3"/>
+        <w:numPr>
+          <w:ilvl w:val="0"/>
+          <w:numId w:val="25"/>
+        </w:numPr>
+        <w:autoSpaceDE w:val="0"/>
+        <w:autoSpaceDN w:val="0"/>
+        <w:adjustRightInd w:val="0"/>
+        <w:rPr>
+          <w:rFonts w:ascii="Arial" w:hAnsi="Arial" w:cs="Arial"/>
+          <w:sz w:val="28"/>
+          <w:szCs w:val="28"/>
+          <w:lang w:val="en-US"/>
+        </w:rPr>
+      </w:pPr>
+      <w:r>
+        <w:rPr>
+          <w:rFonts w:ascii="Arial" w:hAnsi="Arial" w:cs="Arial"/>
+          <w:sz w:val="28"/>
+          <w:szCs w:val="28"/>
+          <w:lang w:val="en-US"/>
+        </w:rPr>
+        <w:t xml:space="preserve">a = </w:t>
+      </w:r>
+      <w:r>
+        <w:rPr>
+          <w:rFonts w:ascii="Arial" w:hAnsi="Arial" w:cs="Arial"/>
+          <w:sz w:val="28"/>
+          <w:szCs w:val="28"/>
+          <w:lang w:val="uk-UA"/>
+        </w:rPr>
+        <w:t>10</w:t>
+      </w:r>
+      <w:r>
+        <w:rPr>
+          <w:rFonts w:ascii="Arial" w:hAnsi="Arial" w:cs="Arial"/>
+          <w:sz w:val="28"/>
+          <w:szCs w:val="28"/>
+          <w:lang w:val="en-US"/>
+        </w:rPr>
+        <w:t>, b = -3</w:t>
+      </w:r>
+      <w:r>
+        <w:rPr>
+          <w:rFonts w:ascii="Arial" w:hAnsi="Arial" w:cs="Arial"/>
+          <w:sz w:val="28"/>
+          <w:szCs w:val="28"/>
+          <w:lang w:val="en-US"/>
+        </w:rPr>
+        <w:t xml:space="preserve">, c = </w:t>
+      </w:r>
+      <w:r>
+        <w:rPr>
+          <w:rFonts w:ascii="Arial" w:hAnsi="Arial" w:cs="Arial"/>
+          <w:sz w:val="28"/>
+          <w:szCs w:val="28"/>
+          <w:lang w:val="uk-UA"/>
+        </w:rPr>
+        <w:t>10</w:t>
+      </w:r>
+    </w:p>
+    <w:p>
+      <w:pPr>
+        <w:pStyle w:val="a3"/>
+        <w:numPr>
+          <w:ilvl w:val="1"/>
+          <w:numId w:val="25"/>
+        </w:numPr>
+        <w:autoSpaceDE w:val="0"/>
+        <w:autoSpaceDN w:val="0"/>
+        <w:adjustRightInd w:val="0"/>
+        <w:spacing w:line="360" w:lineRule="auto"/>
+        <w:rPr>
+          <w:rFonts w:ascii="Arial" w:hAnsi="Arial" w:cs="Arial"/>
+          <w:sz w:val="28"/>
+          <w:szCs w:val="28"/>
+        </w:rPr>
+      </w:pPr>
+      <m:oMath>
         <m:r>
           <w:rPr>
             <w:rFonts w:ascii="Cambria Math" w:hAnsi="Cambria Math" w:cs="Arial"/>
             <w:sz w:val="28"/>
             <w:szCs w:val="28"/>
           </w:rPr>
-          <m:t>3</m:t>
+          <m:t>(21-10</m:t>
         </m:r>
         <m:r>
           <w:rPr>
             <w:rFonts w:ascii="Cambria Math" w:hAnsi="Cambria Math" w:cs="Arial"/>
             <w:sz w:val="28"/>
             <w:szCs w:val="28"/>
+            <w:lang w:val="en-US"/>
+          </w:rPr>
+          <m:t>*</m:t>
+        </m:r>
+        <m:r>
+          <w:rPr>
+            <w:rFonts w:ascii="Cambria Math" w:hAnsi="Cambria Math" w:cs="Arial"/>
+            <w:sz w:val="28"/>
+            <w:szCs w:val="28"/>
+            <w:lang w:val="en-US"/>
+          </w:rPr>
+          <m:t>10</m:t>
+        </m:r>
+        <m:r>
+          <w:rPr>
+            <w:rFonts w:ascii="Cambria Math" w:hAnsi="Cambria Math" w:cs="Arial"/>
+            <w:sz w:val="28"/>
+            <w:szCs w:val="28"/>
+            <w:lang w:val="en-US"/>
+          </w:rPr>
+          <m:t>/4</m:t>
+        </m:r>
+        <m:r>
+          <w:rPr>
+            <w:rFonts w:ascii="Cambria Math" w:hAnsi="Cambria Math" w:cs="Arial"/>
+            <w:sz w:val="28"/>
+            <w:szCs w:val="28"/>
+          </w:rPr>
+          <m:t>)/(1+</m:t>
+        </m:r>
+        <m:r>
+          <w:rPr>
+            <w:rFonts w:ascii="Cambria Math" w:hAnsi="Cambria Math" w:cs="Arial"/>
+            <w:sz w:val="28"/>
+            <w:szCs w:val="28"/>
+          </w:rPr>
+          <m:t>10</m:t>
+        </m:r>
+        <m:r>
+          <w:rPr>
+            <w:rFonts w:ascii="Cambria Math" w:hAnsi="Cambria Math" w:cs="Arial"/>
+            <w:sz w:val="28"/>
+            <w:szCs w:val="28"/>
+            <w:lang w:val="en-US"/>
+          </w:rPr>
+          <m:t>/10</m:t>
+        </m:r>
+        <m:r>
+          <w:rPr>
+            <w:rFonts w:ascii="Cambria Math" w:hAnsi="Cambria Math" w:cs="Arial"/>
+            <w:sz w:val="28"/>
+            <w:szCs w:val="28"/>
+          </w:rPr>
+          <m:t>-3</m:t>
+        </m:r>
+        <m:r>
+          <w:rPr>
+            <w:rFonts w:ascii="Cambria Math" w:hAnsi="Cambria Math" w:cs="Arial"/>
+            <w:sz w:val="28"/>
+            <w:szCs w:val="28"/>
           </w:rPr>
           <m:t>)</m:t>
         </m:r>
       </m:oMath>
+    </w:p>
+    <w:p>
+      <w:pPr>
+        <w:pStyle w:val="a3"/>
+        <w:numPr>
+          <w:ilvl w:val="1"/>
+          <w:numId w:val="25"/>
+        </w:numPr>
+        <w:autoSpaceDE w:val="0"/>
+        <w:autoSpaceDN w:val="0"/>
+        <w:adjustRightInd w:val="0"/>
+        <w:spacing w:line="360" w:lineRule="auto"/>
+        <w:rPr>
+          <w:rFonts w:ascii="Arial" w:hAnsi="Arial" w:cs="Arial"/>
+          <w:sz w:val="28"/>
+          <w:szCs w:val="28"/>
+        </w:rPr>
+      </w:pPr>
+      <m:oMath>
+        <m:r>
+          <w:rPr>
+            <w:rFonts w:ascii="Cambria Math" w:hAnsi="Cambria Math" w:cs="Arial"/>
+            <w:sz w:val="28"/>
+            <w:szCs w:val="28"/>
+          </w:rPr>
+          <m:t>(21-</m:t>
+        </m:r>
+        <m:r>
+          <w:rPr>
+            <w:rFonts w:ascii="Cambria Math" w:hAnsi="Cambria Math" w:cs="Arial"/>
+            <w:sz w:val="28"/>
+            <w:szCs w:val="28"/>
+          </w:rPr>
+          <m:t>25</m:t>
+        </m:r>
+        <m:r>
+          <w:rPr>
+            <w:rFonts w:ascii="Cambria Math" w:hAnsi="Cambria Math" w:cs="Arial"/>
+            <w:sz w:val="28"/>
+            <w:szCs w:val="28"/>
+          </w:rPr>
+          <m:t>)/(1+</m:t>
+        </m:r>
+        <m:r>
+          <w:rPr>
+            <w:rFonts w:ascii="Cambria Math" w:hAnsi="Cambria Math" w:cs="Arial"/>
+            <w:sz w:val="28"/>
+            <w:szCs w:val="28"/>
+          </w:rPr>
+          <m:t>1</m:t>
+        </m:r>
+        <m:r>
+          <w:rPr>
+            <w:rFonts w:ascii="Cambria Math" w:hAnsi="Cambria Math" w:cs="Arial"/>
+            <w:sz w:val="28"/>
+            <w:szCs w:val="28"/>
+          </w:rPr>
+          <m:t>-3)</m:t>
+        </m:r>
+      </m:oMath>
+    </w:p>
+    <w:p>
+      <w:pPr>
+        <w:pStyle w:val="a3"/>
+        <w:numPr>
+          <w:ilvl w:val="1"/>
+          <w:numId w:val="25"/>
+        </w:numPr>
+        <w:autoSpaceDE w:val="0"/>
+        <w:autoSpaceDN w:val="0"/>
+        <w:adjustRightInd w:val="0"/>
+        <w:spacing w:line="360" w:lineRule="auto"/>
+        <w:rPr>
+          <w:rFonts w:ascii="Arial" w:hAnsi="Arial" w:cs="Arial"/>
+          <w:sz w:val="28"/>
+          <w:szCs w:val="28"/>
+        </w:rPr>
+      </w:pPr>
+      <m:oMath>
+        <m:r>
+          <w:rPr>
+            <w:rFonts w:ascii="Cambria Math" w:hAnsi="Cambria Math" w:cs="Arial"/>
+            <w:sz w:val="28"/>
+            <w:szCs w:val="28"/>
+          </w:rPr>
+          <m:t>(</m:t>
+        </m:r>
+        <m:r>
+          <w:rPr>
+            <w:rFonts w:ascii="Cambria Math" w:hAnsi="Cambria Math" w:cs="Arial"/>
+            <w:sz w:val="28"/>
+            <w:szCs w:val="28"/>
+          </w:rPr>
+          <m:t>-</m:t>
+        </m:r>
+        <m:r>
+          <w:rPr>
+            <w:rFonts w:ascii="Cambria Math" w:hAnsi="Cambria Math" w:cs="Arial"/>
+            <w:sz w:val="28"/>
+            <w:szCs w:val="28"/>
+          </w:rPr>
+          <m:t>4)/(</m:t>
+        </m:r>
+        <m:r>
+          <w:rPr>
+            <w:rFonts w:ascii="Cambria Math" w:hAnsi="Cambria Math" w:cs="Arial"/>
+            <w:sz w:val="28"/>
+            <w:szCs w:val="28"/>
+          </w:rPr>
+          <m:t>-</m:t>
+        </m:r>
+        <m:r>
+          <w:rPr>
+            <w:rFonts w:ascii="Cambria Math" w:hAnsi="Cambria Math" w:cs="Arial"/>
+            <w:sz w:val="28"/>
+            <w:szCs w:val="28"/>
+          </w:rPr>
+          <m:t>1</m:t>
+        </m:r>
+        <m:r>
+          <w:rPr>
+            <w:rFonts w:ascii="Cambria Math" w:hAnsi="Cambria Math" w:cs="Arial"/>
+            <w:sz w:val="28"/>
+            <w:szCs w:val="28"/>
+          </w:rPr>
+          <m:t>)</m:t>
+        </m:r>
+      </m:oMath>
+    </w:p>
+    <w:p>
+      <w:pPr>
+        <w:pStyle w:val="a3"/>
+        <w:numPr>
+          <w:ilvl w:val="1"/>
+          <w:numId w:val="25"/>
+        </w:numPr>
+        <w:autoSpaceDE w:val="0"/>
+        <w:autoSpaceDN w:val="0"/>
+        <w:adjustRightInd w:val="0"/>
+        <w:spacing w:line="360" w:lineRule="auto"/>
+        <w:rPr>
+          <w:rFonts w:ascii="Arial" w:hAnsi="Arial" w:cs="Arial"/>
+          <w:sz w:val="28"/>
+          <w:szCs w:val="28"/>
+        </w:rPr>
+      </w:pPr>
+      <m:oMath>
+        <m:r>
+          <w:rPr>
+            <w:rFonts w:ascii="Cambria Math" w:eastAsiaTheme="minorEastAsia" w:hAnsi="Cambria Math" w:cs="Arial"/>
+            <w:sz w:val="28"/>
+            <w:szCs w:val="28"/>
+            <w:lang w:val="en-US"/>
+          </w:rPr>
+          <m:t>4</m:t>
+        </m:r>
+      </m:oMath>
+      <w:r>
+        <w:rPr>
+          <w:rFonts w:ascii="Arial" w:eastAsiaTheme="minorEastAsia" w:hAnsi="Arial" w:cs="Arial"/>
+          <w:sz w:val="28"/>
+          <w:szCs w:val="28"/>
+          <w:lang w:val="en-US"/>
+        </w:rPr>
+        <w:t xml:space="preserve"> (</w:t>
+      </w:r>
+      <w:r>
+        <w:rPr>
+          <w:rFonts w:ascii="Arial" w:eastAsiaTheme="minorEastAsia" w:hAnsi="Arial" w:cs="Arial"/>
+          <w:sz w:val="28"/>
+          <w:szCs w:val="28"/>
+          <w:lang w:val="uk-UA"/>
+        </w:rPr>
+        <w:t>парний результат</w:t>
+      </w:r>
+      <w:r>
+        <w:rPr>
+          <w:rFonts w:ascii="Arial" w:eastAsiaTheme="minorEastAsia" w:hAnsi="Arial" w:cs="Arial"/>
+          <w:sz w:val="28"/>
+          <w:szCs w:val="28"/>
+          <w:lang w:val="en-US"/>
+        </w:rPr>
+        <w:t>)</w:t>
+      </w:r>
+      <w:r>
+        <w:rPr>
+          <w:rFonts w:ascii="Arial" w:eastAsiaTheme="minorEastAsia" w:hAnsi="Arial" w:cs="Arial"/>
+          <w:sz w:val="28"/>
+          <w:szCs w:val="28"/>
+          <w:lang w:val="uk-UA"/>
+        </w:rPr>
+        <w:t xml:space="preserve"> </w:t>
+      </w:r>
+      <m:oMath>
+        <m:r>
+          <w:rPr>
+            <w:rFonts w:ascii="Cambria Math" w:eastAsiaTheme="minorEastAsia" w:hAnsi="Cambria Math" w:cs="Arial"/>
+            <w:sz w:val="28"/>
+            <w:szCs w:val="28"/>
+            <w:lang w:val="uk-UA"/>
+          </w:rPr>
+          <m:t>/2</m:t>
+        </m:r>
+      </m:oMath>
+    </w:p>
+    <w:p>
+      <w:pPr>
+        <w:pStyle w:val="a3"/>
+        <w:numPr>
+          <w:ilvl w:val="1"/>
+          <w:numId w:val="25"/>
+        </w:numPr>
+        <w:autoSpaceDE w:val="0"/>
+        <w:autoSpaceDN w:val="0"/>
+        <w:adjustRightInd w:val="0"/>
+        <w:spacing w:line="360" w:lineRule="auto"/>
+        <w:rPr>
+          <w:rFonts w:ascii="Arial" w:hAnsi="Arial" w:cs="Arial"/>
+          <w:sz w:val="28"/>
+          <w:szCs w:val="28"/>
+        </w:rPr>
+      </w:pPr>
+      <m:oMath>
+        <m:r>
+          <w:rPr>
+            <w:rFonts w:ascii="Cambria Math" w:hAnsi="Cambria Math" w:cs="Arial"/>
+            <w:sz w:val="28"/>
+            <w:szCs w:val="28"/>
+          </w:rPr>
+          <m:t>2</m:t>
+        </m:r>
+      </m:oMath>
+      <w:bookmarkStart w:id="0" w:name="_GoBack"/>
+      <w:bookmarkEnd w:id="0"/>
     </w:p>
     <w:p>
       <w:pPr>
@@ -4990,12 +5592,12 @@
         <w:ind w:left="1790"/>
         <w:rPr>
           <w:rFonts w:ascii="Arial" w:hAnsi="Arial" w:cs="Arial"/>
-          <w:sz w:val="28"/>
-          <w:szCs w:val="28"/>
-        </w:rPr>
-      </w:pPr>
-      <w:bookmarkStart w:id="0" w:name="_GoBack"/>
-      <w:bookmarkEnd w:id="0"/>
+          <w:i/>
+          <w:sz w:val="28"/>
+          <w:szCs w:val="28"/>
+          <w:lang w:val="uk-UA"/>
+        </w:rPr>
+      </w:pPr>
     </w:p>
     <w:p>
       <w:pPr>
@@ -9010,7 +9612,7 @@
 </file>
 
 <file path=customXml/itemProps1.xml><?xml version="1.0" encoding="utf-8"?>
-<ds:datastoreItem xmlns:ds="http://schemas.openxmlformats.org/officeDocument/2006/customXml" ds:itemID="{455B75EF-8C81-4206-ACE7-06ACB825CFEA}">
+<ds:datastoreItem xmlns:ds="http://schemas.openxmlformats.org/officeDocument/2006/customXml" ds:itemID="{BAFBF72E-6051-4422-9A85-E4792CF37A8A}">
   <ds:schemaRefs>
     <ds:schemaRef ds:uri="http://schemas.openxmlformats.org/officeDocument/2006/bibliography"/>
   </ds:schemaRefs>

</xml_diff>